<commit_message>
documentation of Ralph Bohner
</commit_message>
<xml_diff>
--- a/Router Config.docx
+++ b/Router Config.docx
@@ -546,6 +546,23 @@
         <w:t>Ralph_Bohner's_House</w:t>
       </w:r>
       <w:proofErr w:type="spellEnd"/>
+      <w:r>
+        <w:rPr>
+          <w:rFonts w:ascii="Consolas" w:eastAsia="Times New Roman" w:hAnsi="Consolas" w:cs="Times New Roman"/>
+          <w:sz w:val="24"/>
+          <w:szCs w:val="24"/>
+        </w:rPr>
+        <w:t xml:space="preserve"> </w:t>
+      </w:r>
+      <w:r>
+        <w:rPr>
+          <w:rFonts w:ascii="Consolas" w:eastAsia="Times New Roman" w:hAnsi="Consolas" w:cs="Times New Roman"/>
+          <w:sz w:val="24"/>
+          <w:szCs w:val="24"/>
+          <w:highlight w:val="yellow"/>
+        </w:rPr>
+        <w:t>Setting up host name</w:t>
+      </w:r>
     </w:p>
     <w:p>
       <w:pPr>
@@ -620,6 +637,41 @@
         </w:rPr>
         <w:t>(config)#enable secret class</w:t>
       </w:r>
+      <w:r>
+        <w:rPr>
+          <w:rFonts w:ascii="Consolas" w:eastAsia="Times New Roman" w:hAnsi="Consolas" w:cs="Times New Roman"/>
+          <w:sz w:val="24"/>
+          <w:szCs w:val="24"/>
+        </w:rPr>
+        <w:t xml:space="preserve"> </w:t>
+      </w:r>
+      <w:r>
+        <w:rPr>
+          <w:rFonts w:ascii="Consolas" w:eastAsia="Times New Roman" w:hAnsi="Consolas" w:cs="Times New Roman"/>
+          <w:sz w:val="24"/>
+          <w:szCs w:val="24"/>
+          <w:highlight w:val="yellow"/>
+        </w:rPr>
+        <w:t>password set for</w:t>
+      </w:r>
+      <w:r>
+        <w:rPr>
+          <w:rFonts w:ascii="Consolas" w:eastAsia="Times New Roman" w:hAnsi="Consolas" w:cs="Times New Roman"/>
+          <w:sz w:val="24"/>
+          <w:szCs w:val="24"/>
+          <w:highlight w:val="yellow"/>
+        </w:rPr>
+        <w:t xml:space="preserve"> before</w:t>
+      </w:r>
+      <w:r>
+        <w:rPr>
+          <w:rFonts w:ascii="Consolas" w:eastAsia="Times New Roman" w:hAnsi="Consolas" w:cs="Times New Roman"/>
+          <w:sz w:val="24"/>
+          <w:szCs w:val="24"/>
+          <w:highlight w:val="yellow"/>
+        </w:rPr>
+        <w:t xml:space="preserve"> enabling router</w:t>
+      </w:r>
     </w:p>
     <w:p>
       <w:pPr>
@@ -984,6 +1036,33 @@
         </w:rPr>
         <w:t xml:space="preserve">(config)#line console 0 </w:t>
       </w:r>
+      <w:r>
+        <w:rPr>
+          <w:rFonts w:ascii="Consolas" w:eastAsia="Times New Roman" w:hAnsi="Consolas" w:cs="Times New Roman"/>
+          <w:sz w:val="24"/>
+          <w:szCs w:val="24"/>
+          <w:highlight w:val="yellow"/>
+        </w:rPr>
+        <w:t>Choosing console port</w:t>
+      </w:r>
+      <w:r>
+        <w:rPr>
+          <w:rFonts w:ascii="Consolas" w:eastAsia="Times New Roman" w:hAnsi="Consolas" w:cs="Times New Roman"/>
+          <w:sz w:val="24"/>
+          <w:szCs w:val="24"/>
+          <w:highlight w:val="yellow"/>
+        </w:rPr>
+        <w:t xml:space="preserve"> to set password</w:t>
+      </w:r>
+      <w:r>
+        <w:rPr>
+          <w:rFonts w:ascii="Consolas" w:eastAsia="Times New Roman" w:hAnsi="Consolas" w:cs="Times New Roman"/>
+          <w:sz w:val="24"/>
+          <w:szCs w:val="24"/>
+          <w:highlight w:val="yellow"/>
+        </w:rPr>
+        <w:t xml:space="preserve"> so that no one can enter without authentication using blue wire</w:t>
+      </w:r>
     </w:p>
     <w:p>
       <w:pPr>
@@ -1518,6 +1597,43 @@
         </w:rPr>
         <w:t>(config)#int f5/0</w:t>
       </w:r>
+      <w:r>
+        <w:rPr>
+          <w:rFonts w:ascii="Consolas" w:eastAsia="Times New Roman" w:hAnsi="Consolas" w:cs="Times New Roman"/>
+          <w:sz w:val="24"/>
+          <w:szCs w:val="24"/>
+        </w:rPr>
+        <w:t xml:space="preserve"> </w:t>
+      </w:r>
+      <w:r>
+        <w:rPr>
+          <w:rFonts w:ascii="Consolas" w:eastAsia="Times New Roman" w:hAnsi="Consolas" w:cs="Times New Roman"/>
+          <w:sz w:val="24"/>
+          <w:szCs w:val="24"/>
+          <w:highlight w:val="yellow"/>
+        </w:rPr>
+        <w:t xml:space="preserve">Setting switch to set </w:t>
+      </w:r>
+      <w:proofErr w:type="spellStart"/>
+      <w:r>
+        <w:rPr>
+          <w:rFonts w:ascii="Consolas" w:eastAsia="Times New Roman" w:hAnsi="Consolas" w:cs="Times New Roman"/>
+          <w:sz w:val="24"/>
+          <w:szCs w:val="24"/>
+          <w:highlight w:val="yellow"/>
+        </w:rPr>
+        <w:t>ip</w:t>
+      </w:r>
+      <w:proofErr w:type="spellEnd"/>
+      <w:r>
+        <w:rPr>
+          <w:rFonts w:ascii="Consolas" w:eastAsia="Times New Roman" w:hAnsi="Consolas" w:cs="Times New Roman"/>
+          <w:sz w:val="24"/>
+          <w:szCs w:val="24"/>
+          <w:highlight w:val="yellow"/>
+        </w:rPr>
+        <w:t xml:space="preserve"> address and port</w:t>
+      </w:r>
     </w:p>
     <w:p>
       <w:pPr>
@@ -1610,6 +1726,23 @@
         </w:rPr>
         <w:t>no shut</w:t>
       </w:r>
+      <w:r>
+        <w:rPr>
+          <w:rFonts w:ascii="Consolas" w:eastAsia="Times New Roman" w:hAnsi="Consolas" w:cs="Times New Roman"/>
+          <w:sz w:val="24"/>
+          <w:szCs w:val="24"/>
+        </w:rPr>
+        <w:t xml:space="preserve"> </w:t>
+      </w:r>
+      <w:r>
+        <w:rPr>
+          <w:rFonts w:ascii="Consolas" w:eastAsia="Times New Roman" w:hAnsi="Consolas" w:cs="Times New Roman"/>
+          <w:sz w:val="24"/>
+          <w:szCs w:val="24"/>
+          <w:highlight w:val="yellow"/>
+        </w:rPr>
+        <w:t>turning on</w:t>
+      </w:r>
     </w:p>
     <w:p>
       <w:pPr>
@@ -1721,6 +1854,7 @@
           <w:sz w:val="24"/>
           <w:szCs w:val="24"/>
         </w:rPr>
+        <w:lastRenderedPageBreak/>
         <w:t>Ralph_Bohner's_House</w:t>
       </w:r>
       <w:proofErr w:type="spellEnd"/>
@@ -1834,23 +1968,39 @@
         </w:rPr>
         <w:t xml:space="preserve"> run start</w:t>
       </w:r>
-    </w:p>
-    <w:p>
-      <w:pPr>
-        <w:spacing w:after="0" w:line="240" w:lineRule="auto"/>
-        <w:rPr>
-          <w:rFonts w:ascii="Consolas" w:eastAsia="Times New Roman" w:hAnsi="Consolas" w:cs="Times New Roman"/>
-          <w:sz w:val="24"/>
-          <w:szCs w:val="24"/>
-        </w:rPr>
-      </w:pPr>
-      <w:r>
-        <w:rPr>
-          <w:rFonts w:ascii="Consolas" w:eastAsia="Times New Roman" w:hAnsi="Consolas" w:cs="Times New Roman"/>
-          <w:sz w:val="24"/>
-          <w:szCs w:val="24"/>
-        </w:rPr>
-        <w:lastRenderedPageBreak/>
+      <w:r>
+        <w:rPr>
+          <w:rFonts w:ascii="Consolas" w:eastAsia="Times New Roman" w:hAnsi="Consolas" w:cs="Times New Roman"/>
+          <w:sz w:val="24"/>
+          <w:szCs w:val="24"/>
+        </w:rPr>
+        <w:t xml:space="preserve"> </w:t>
+      </w:r>
+      <w:r>
+        <w:rPr>
+          <w:rFonts w:ascii="Consolas" w:eastAsia="Times New Roman" w:hAnsi="Consolas" w:cs="Times New Roman"/>
+          <w:sz w:val="24"/>
+          <w:szCs w:val="24"/>
+          <w:highlight w:val="yellow"/>
+        </w:rPr>
+        <w:t>saving everything</w:t>
+      </w:r>
+    </w:p>
+    <w:p>
+      <w:pPr>
+        <w:spacing w:after="0" w:line="240" w:lineRule="auto"/>
+        <w:rPr>
+          <w:rFonts w:ascii="Consolas" w:eastAsia="Times New Roman" w:hAnsi="Consolas" w:cs="Times New Roman"/>
+          <w:sz w:val="24"/>
+          <w:szCs w:val="24"/>
+        </w:rPr>
+      </w:pPr>
+      <w:r>
+        <w:rPr>
+          <w:rFonts w:ascii="Consolas" w:eastAsia="Times New Roman" w:hAnsi="Consolas" w:cs="Times New Roman"/>
+          <w:sz w:val="24"/>
+          <w:szCs w:val="24"/>
+        </w:rPr>
         <w:t xml:space="preserve">Destination filename [startup-config]? </w:t>
       </w:r>
     </w:p>

</xml_diff>

<commit_message>
update dhcp server of proctor residence
</commit_message>
<xml_diff>
--- a/Router Config.docx
+++ b/Router Config.docx
@@ -4412,6 +4412,146 @@
           <w:sz w:val="24"/>
           <w:szCs w:val="24"/>
         </w:rPr>
+        <w:t>(config-</w:t>
+      </w:r>
+      <w:proofErr w:type="gramStart"/>
+      <w:r>
+        <w:rPr>
+          <w:rFonts w:ascii="Consolas" w:eastAsia="Times New Roman" w:hAnsi="Consolas" w:cs="Times New Roman"/>
+          <w:sz w:val="24"/>
+          <w:szCs w:val="24"/>
+        </w:rPr>
+        <w:t>if)#</w:t>
+      </w:r>
+      <w:proofErr w:type="gramEnd"/>
+      <w:r>
+        <w:rPr>
+          <w:rFonts w:ascii="Consolas" w:eastAsia="Times New Roman" w:hAnsi="Consolas" w:cs="Times New Roman"/>
+          <w:sz w:val="24"/>
+          <w:szCs w:val="24"/>
+        </w:rPr>
+        <w:t xml:space="preserve">do </w:t>
+      </w:r>
+      <w:proofErr w:type="spellStart"/>
+      <w:r>
+        <w:rPr>
+          <w:rFonts w:ascii="Consolas" w:eastAsia="Times New Roman" w:hAnsi="Consolas" w:cs="Times New Roman"/>
+          <w:sz w:val="24"/>
+          <w:szCs w:val="24"/>
+        </w:rPr>
+        <w:t>wr</w:t>
+      </w:r>
+      <w:proofErr w:type="spellEnd"/>
+      <w:r>
+        <w:rPr>
+          <w:rFonts w:ascii="Consolas" w:eastAsia="Times New Roman" w:hAnsi="Consolas" w:cs="Times New Roman"/>
+          <w:sz w:val="24"/>
+          <w:szCs w:val="24"/>
+        </w:rPr>
+        <w:t xml:space="preserve"> </w:t>
+      </w:r>
+      <w:r>
+        <w:rPr>
+          <w:rFonts w:ascii="Consolas" w:eastAsia="Times New Roman" w:hAnsi="Consolas" w:cs="Times New Roman"/>
+          <w:sz w:val="24"/>
+          <w:szCs w:val="24"/>
+          <w:highlight w:val="yellow"/>
+        </w:rPr>
+        <w:t>saving everything</w:t>
+      </w:r>
+    </w:p>
+    <w:p>
+      <w:pPr>
+        <w:spacing w:after="0" w:line="240" w:lineRule="auto"/>
+        <w:rPr>
+          <w:rFonts w:ascii="Consolas" w:eastAsia="Times New Roman" w:hAnsi="Consolas" w:cs="Times New Roman"/>
+          <w:sz w:val="24"/>
+          <w:szCs w:val="24"/>
+        </w:rPr>
+      </w:pPr>
+      <w:proofErr w:type="spellStart"/>
+      <w:r>
+        <w:rPr>
+          <w:rFonts w:ascii="Consolas" w:eastAsia="Times New Roman" w:hAnsi="Consolas" w:cs="Times New Roman"/>
+          <w:sz w:val="24"/>
+          <w:szCs w:val="24"/>
+        </w:rPr>
+        <w:t>Ralph_Bohner's_House</w:t>
+      </w:r>
+      <w:proofErr w:type="spellEnd"/>
+      <w:r>
+        <w:rPr>
+          <w:rFonts w:ascii="Consolas" w:eastAsia="Times New Roman" w:hAnsi="Consolas" w:cs="Times New Roman"/>
+          <w:sz w:val="24"/>
+          <w:szCs w:val="24"/>
+        </w:rPr>
+        <w:t>(config-</w:t>
+      </w:r>
+      <w:proofErr w:type="gramStart"/>
+      <w:r>
+        <w:rPr>
+          <w:rFonts w:ascii="Consolas" w:eastAsia="Times New Roman" w:hAnsi="Consolas" w:cs="Times New Roman"/>
+          <w:sz w:val="24"/>
+          <w:szCs w:val="24"/>
+        </w:rPr>
+        <w:t>if)#</w:t>
+      </w:r>
+      <w:proofErr w:type="gramEnd"/>
+      <w:r>
+        <w:rPr>
+          <w:rFonts w:ascii="Consolas" w:eastAsia="Times New Roman" w:hAnsi="Consolas" w:cs="Times New Roman"/>
+          <w:sz w:val="24"/>
+          <w:szCs w:val="24"/>
+        </w:rPr>
+        <w:t>exit</w:t>
+      </w:r>
+    </w:p>
+    <w:p>
+      <w:pPr>
+        <w:spacing w:after="0" w:line="240" w:lineRule="auto"/>
+        <w:rPr>
+          <w:rFonts w:ascii="Consolas" w:eastAsia="Times New Roman" w:hAnsi="Consolas" w:cs="Times New Roman"/>
+          <w:sz w:val="24"/>
+          <w:szCs w:val="24"/>
+        </w:rPr>
+      </w:pPr>
+    </w:p>
+    <w:p>
+      <w:pPr>
+        <w:spacing w:after="0" w:line="240" w:lineRule="auto"/>
+        <w:rPr>
+          <w:rFonts w:ascii="Consolas" w:eastAsia="Times New Roman" w:hAnsi="Consolas" w:cs="Times New Roman"/>
+          <w:sz w:val="24"/>
+          <w:szCs w:val="24"/>
+        </w:rPr>
+      </w:pPr>
+    </w:p>
+    <w:p>
+      <w:pPr>
+        <w:spacing w:after="0" w:line="240" w:lineRule="auto"/>
+        <w:rPr>
+          <w:rFonts w:ascii="Consolas" w:eastAsia="Times New Roman" w:hAnsi="Consolas" w:cs="Times New Roman"/>
+          <w:sz w:val="24"/>
+          <w:szCs w:val="24"/>
+        </w:rPr>
+      </w:pPr>
+      <w:proofErr w:type="spellStart"/>
+      <w:r>
+        <w:rPr>
+          <w:rFonts w:ascii="Consolas" w:eastAsia="Times New Roman" w:hAnsi="Consolas" w:cs="Times New Roman"/>
+          <w:sz w:val="24"/>
+          <w:szCs w:val="24"/>
+        </w:rPr>
+        <w:lastRenderedPageBreak/>
+        <w:t>Ralph_Bohner's_House</w:t>
+      </w:r>
+      <w:proofErr w:type="spellEnd"/>
+      <w:r>
+        <w:rPr>
+          <w:rFonts w:ascii="Consolas" w:eastAsia="Times New Roman" w:hAnsi="Consolas" w:cs="Times New Roman"/>
+          <w:sz w:val="24"/>
+          <w:szCs w:val="24"/>
+        </w:rPr>
         <w:t>(config)#ip route 172.16</w:t>
       </w:r>
       <w:r>
@@ -4493,7 +4633,6 @@
           <w:sz w:val="30"/>
           <w:szCs w:val="30"/>
         </w:rPr>
-        <w:lastRenderedPageBreak/>
         <w:t>M&amp;B Hardware:</w:t>
       </w:r>
     </w:p>
@@ -5450,154 +5589,6 @@
           <w:szCs w:val="24"/>
         </w:rPr>
         <w:t>ip address 192.169.3.1 255.255.255.0</w:t>
-      </w:r>
-    </w:p>
-    <w:p>
-      <w:pPr>
-        <w:spacing w:after="0" w:line="240" w:lineRule="auto"/>
-        <w:rPr>
-          <w:rFonts w:ascii="Consolas" w:eastAsia="Times New Roman" w:hAnsi="Consolas" w:cs="Times New Roman"/>
-          <w:sz w:val="24"/>
-          <w:szCs w:val="24"/>
-        </w:rPr>
-      </w:pPr>
-      <w:proofErr w:type="spellStart"/>
-      <w:r>
-        <w:rPr>
-          <w:rFonts w:ascii="Consolas" w:eastAsia="Times New Roman" w:hAnsi="Consolas" w:cs="Times New Roman"/>
-          <w:sz w:val="24"/>
-          <w:szCs w:val="24"/>
-        </w:rPr>
-        <w:t>M&amp;B_Hardware</w:t>
-      </w:r>
-      <w:proofErr w:type="spellEnd"/>
-      <w:r>
-        <w:rPr>
-          <w:rFonts w:ascii="Consolas" w:eastAsia="Times New Roman" w:hAnsi="Consolas" w:cs="Times New Roman"/>
-          <w:sz w:val="24"/>
-          <w:szCs w:val="24"/>
-        </w:rPr>
-        <w:t>(config-</w:t>
-      </w:r>
-      <w:proofErr w:type="gramStart"/>
-      <w:r>
-        <w:rPr>
-          <w:rFonts w:ascii="Consolas" w:eastAsia="Times New Roman" w:hAnsi="Consolas" w:cs="Times New Roman"/>
-          <w:sz w:val="24"/>
-          <w:szCs w:val="24"/>
-        </w:rPr>
-        <w:t>if)#</w:t>
-      </w:r>
-      <w:proofErr w:type="gramEnd"/>
-      <w:r>
-        <w:rPr>
-          <w:rFonts w:ascii="Consolas" w:eastAsia="Times New Roman" w:hAnsi="Consolas" w:cs="Times New Roman"/>
-          <w:sz w:val="24"/>
-          <w:szCs w:val="24"/>
-        </w:rPr>
-        <w:t>no shut</w:t>
-      </w:r>
-    </w:p>
-    <w:p>
-      <w:pPr>
-        <w:spacing w:after="0" w:line="240" w:lineRule="auto"/>
-        <w:rPr>
-          <w:rFonts w:ascii="Consolas" w:eastAsia="Times New Roman" w:hAnsi="Consolas" w:cs="Times New Roman"/>
-          <w:sz w:val="24"/>
-          <w:szCs w:val="24"/>
-        </w:rPr>
-      </w:pPr>
-    </w:p>
-    <w:p>
-      <w:pPr>
-        <w:spacing w:after="0" w:line="240" w:lineRule="auto"/>
-        <w:rPr>
-          <w:rFonts w:ascii="Consolas" w:eastAsia="Times New Roman" w:hAnsi="Consolas" w:cs="Times New Roman"/>
-          <w:sz w:val="24"/>
-          <w:szCs w:val="24"/>
-        </w:rPr>
-      </w:pPr>
-      <w:proofErr w:type="spellStart"/>
-      <w:r>
-        <w:rPr>
-          <w:rFonts w:ascii="Consolas" w:eastAsia="Times New Roman" w:hAnsi="Consolas" w:cs="Times New Roman"/>
-          <w:sz w:val="24"/>
-          <w:szCs w:val="24"/>
-        </w:rPr>
-        <w:t>M&amp;B_Hardware</w:t>
-      </w:r>
-      <w:proofErr w:type="spellEnd"/>
-      <w:r>
-        <w:rPr>
-          <w:rFonts w:ascii="Consolas" w:eastAsia="Times New Roman" w:hAnsi="Consolas" w:cs="Times New Roman"/>
-          <w:sz w:val="24"/>
-          <w:szCs w:val="24"/>
-        </w:rPr>
-        <w:t>(config-</w:t>
-      </w:r>
-      <w:proofErr w:type="gramStart"/>
-      <w:r>
-        <w:rPr>
-          <w:rFonts w:ascii="Consolas" w:eastAsia="Times New Roman" w:hAnsi="Consolas" w:cs="Times New Roman"/>
-          <w:sz w:val="24"/>
-          <w:szCs w:val="24"/>
-        </w:rPr>
-        <w:t>if)#</w:t>
-      </w:r>
-      <w:proofErr w:type="gramEnd"/>
-      <w:r>
-        <w:rPr>
-          <w:rFonts w:ascii="Consolas" w:eastAsia="Times New Roman" w:hAnsi="Consolas" w:cs="Times New Roman"/>
-          <w:sz w:val="24"/>
-          <w:szCs w:val="24"/>
-        </w:rPr>
-        <w:t>int se3/0</w:t>
-      </w:r>
-    </w:p>
-    <w:p>
-      <w:pPr>
-        <w:spacing w:after="0" w:line="240" w:lineRule="auto"/>
-        <w:rPr>
-          <w:rFonts w:ascii="Consolas" w:eastAsia="Times New Roman" w:hAnsi="Consolas" w:cs="Times New Roman"/>
-          <w:sz w:val="24"/>
-          <w:szCs w:val="24"/>
-        </w:rPr>
-      </w:pPr>
-      <w:proofErr w:type="spellStart"/>
-      <w:r>
-        <w:rPr>
-          <w:rFonts w:ascii="Consolas" w:eastAsia="Times New Roman" w:hAnsi="Consolas" w:cs="Times New Roman"/>
-          <w:sz w:val="24"/>
-          <w:szCs w:val="24"/>
-        </w:rPr>
-        <w:t>M&amp;B_Hardware</w:t>
-      </w:r>
-      <w:proofErr w:type="spellEnd"/>
-      <w:r>
-        <w:rPr>
-          <w:rFonts w:ascii="Consolas" w:eastAsia="Times New Roman" w:hAnsi="Consolas" w:cs="Times New Roman"/>
-          <w:sz w:val="24"/>
-          <w:szCs w:val="24"/>
-        </w:rPr>
-        <w:t>(config-</w:t>
-      </w:r>
-      <w:proofErr w:type="gramStart"/>
-      <w:r>
-        <w:rPr>
-          <w:rFonts w:ascii="Consolas" w:eastAsia="Times New Roman" w:hAnsi="Consolas" w:cs="Times New Roman"/>
-          <w:sz w:val="24"/>
-          <w:szCs w:val="24"/>
-        </w:rPr>
-        <w:t>if)#</w:t>
-      </w:r>
-      <w:proofErr w:type="gramEnd"/>
-      <w:r>
-        <w:rPr>
-          <w:rFonts w:ascii="Consolas" w:eastAsia="Times New Roman" w:hAnsi="Consolas" w:cs="Times New Roman"/>
-          <w:sz w:val="24"/>
-          <w:szCs w:val="24"/>
-        </w:rPr>
-        <w:t xml:space="preserve">ip address 192.169.6.1 255.255.255.0 </w:t>
       </w:r>
     </w:p>
     <w:p>
@@ -5694,6 +5685,154 @@
         <w:t>if)#</w:t>
       </w:r>
       <w:proofErr w:type="gramEnd"/>
+      <w:r>
+        <w:rPr>
+          <w:rFonts w:ascii="Consolas" w:eastAsia="Times New Roman" w:hAnsi="Consolas" w:cs="Times New Roman"/>
+          <w:sz w:val="24"/>
+          <w:szCs w:val="24"/>
+        </w:rPr>
+        <w:t>int se3/0</w:t>
+      </w:r>
+    </w:p>
+    <w:p>
+      <w:pPr>
+        <w:spacing w:after="0" w:line="240" w:lineRule="auto"/>
+        <w:rPr>
+          <w:rFonts w:ascii="Consolas" w:eastAsia="Times New Roman" w:hAnsi="Consolas" w:cs="Times New Roman"/>
+          <w:sz w:val="24"/>
+          <w:szCs w:val="24"/>
+        </w:rPr>
+      </w:pPr>
+      <w:proofErr w:type="spellStart"/>
+      <w:r>
+        <w:rPr>
+          <w:rFonts w:ascii="Consolas" w:eastAsia="Times New Roman" w:hAnsi="Consolas" w:cs="Times New Roman"/>
+          <w:sz w:val="24"/>
+          <w:szCs w:val="24"/>
+        </w:rPr>
+        <w:t>M&amp;B_Hardware</w:t>
+      </w:r>
+      <w:proofErr w:type="spellEnd"/>
+      <w:r>
+        <w:rPr>
+          <w:rFonts w:ascii="Consolas" w:eastAsia="Times New Roman" w:hAnsi="Consolas" w:cs="Times New Roman"/>
+          <w:sz w:val="24"/>
+          <w:szCs w:val="24"/>
+        </w:rPr>
+        <w:t>(config-</w:t>
+      </w:r>
+      <w:proofErr w:type="gramStart"/>
+      <w:r>
+        <w:rPr>
+          <w:rFonts w:ascii="Consolas" w:eastAsia="Times New Roman" w:hAnsi="Consolas" w:cs="Times New Roman"/>
+          <w:sz w:val="24"/>
+          <w:szCs w:val="24"/>
+        </w:rPr>
+        <w:t>if)#</w:t>
+      </w:r>
+      <w:proofErr w:type="gramEnd"/>
+      <w:r>
+        <w:rPr>
+          <w:rFonts w:ascii="Consolas" w:eastAsia="Times New Roman" w:hAnsi="Consolas" w:cs="Times New Roman"/>
+          <w:sz w:val="24"/>
+          <w:szCs w:val="24"/>
+        </w:rPr>
+        <w:t xml:space="preserve">ip address 192.169.6.1 255.255.255.0 </w:t>
+      </w:r>
+    </w:p>
+    <w:p>
+      <w:pPr>
+        <w:spacing w:after="0" w:line="240" w:lineRule="auto"/>
+        <w:rPr>
+          <w:rFonts w:ascii="Consolas" w:eastAsia="Times New Roman" w:hAnsi="Consolas" w:cs="Times New Roman"/>
+          <w:sz w:val="24"/>
+          <w:szCs w:val="24"/>
+        </w:rPr>
+      </w:pPr>
+      <w:proofErr w:type="spellStart"/>
+      <w:r>
+        <w:rPr>
+          <w:rFonts w:ascii="Consolas" w:eastAsia="Times New Roman" w:hAnsi="Consolas" w:cs="Times New Roman"/>
+          <w:sz w:val="24"/>
+          <w:szCs w:val="24"/>
+        </w:rPr>
+        <w:t>M&amp;B_Hardware</w:t>
+      </w:r>
+      <w:proofErr w:type="spellEnd"/>
+      <w:r>
+        <w:rPr>
+          <w:rFonts w:ascii="Consolas" w:eastAsia="Times New Roman" w:hAnsi="Consolas" w:cs="Times New Roman"/>
+          <w:sz w:val="24"/>
+          <w:szCs w:val="24"/>
+        </w:rPr>
+        <w:t>(config-</w:t>
+      </w:r>
+      <w:proofErr w:type="gramStart"/>
+      <w:r>
+        <w:rPr>
+          <w:rFonts w:ascii="Consolas" w:eastAsia="Times New Roman" w:hAnsi="Consolas" w:cs="Times New Roman"/>
+          <w:sz w:val="24"/>
+          <w:szCs w:val="24"/>
+        </w:rPr>
+        <w:t>if)#</w:t>
+      </w:r>
+      <w:proofErr w:type="gramEnd"/>
+      <w:r>
+        <w:rPr>
+          <w:rFonts w:ascii="Consolas" w:eastAsia="Times New Roman" w:hAnsi="Consolas" w:cs="Times New Roman"/>
+          <w:sz w:val="24"/>
+          <w:szCs w:val="24"/>
+        </w:rPr>
+        <w:t>no shut</w:t>
+      </w:r>
+    </w:p>
+    <w:p>
+      <w:pPr>
+        <w:spacing w:after="0" w:line="240" w:lineRule="auto"/>
+        <w:rPr>
+          <w:rFonts w:ascii="Consolas" w:eastAsia="Times New Roman" w:hAnsi="Consolas" w:cs="Times New Roman"/>
+          <w:sz w:val="24"/>
+          <w:szCs w:val="24"/>
+        </w:rPr>
+      </w:pPr>
+    </w:p>
+    <w:p>
+      <w:pPr>
+        <w:spacing w:after="0" w:line="240" w:lineRule="auto"/>
+        <w:rPr>
+          <w:rFonts w:ascii="Consolas" w:eastAsia="Times New Roman" w:hAnsi="Consolas" w:cs="Times New Roman"/>
+          <w:sz w:val="24"/>
+          <w:szCs w:val="24"/>
+        </w:rPr>
+      </w:pPr>
+      <w:proofErr w:type="spellStart"/>
+      <w:r>
+        <w:rPr>
+          <w:rFonts w:ascii="Consolas" w:eastAsia="Times New Roman" w:hAnsi="Consolas" w:cs="Times New Roman"/>
+          <w:sz w:val="24"/>
+          <w:szCs w:val="24"/>
+        </w:rPr>
+        <w:t>M&amp;B_Hardware</w:t>
+      </w:r>
+      <w:proofErr w:type="spellEnd"/>
+      <w:r>
+        <w:rPr>
+          <w:rFonts w:ascii="Consolas" w:eastAsia="Times New Roman" w:hAnsi="Consolas" w:cs="Times New Roman"/>
+          <w:sz w:val="24"/>
+          <w:szCs w:val="24"/>
+        </w:rPr>
+        <w:t>(config-</w:t>
+      </w:r>
+      <w:proofErr w:type="gramStart"/>
+      <w:r>
+        <w:rPr>
+          <w:rFonts w:ascii="Consolas" w:eastAsia="Times New Roman" w:hAnsi="Consolas" w:cs="Times New Roman"/>
+          <w:sz w:val="24"/>
+          <w:szCs w:val="24"/>
+        </w:rPr>
+        <w:t>if)#</w:t>
+      </w:r>
+      <w:proofErr w:type="gramEnd"/>
     </w:p>
     <w:p>
       <w:pPr>
@@ -6679,6 +6818,7 @@
           <w:sz w:val="24"/>
           <w:szCs w:val="24"/>
         </w:rPr>
+        <w:lastRenderedPageBreak/>
         <w:t>M&amp;B_Hardware</w:t>
       </w:r>
       <w:proofErr w:type="spellEnd"/>
@@ -6837,7 +6977,6 @@
           <w:sz w:val="24"/>
           <w:szCs w:val="24"/>
         </w:rPr>
-        <w:lastRenderedPageBreak/>
         <w:t>M&amp;B_Hardware</w:t>
       </w:r>
       <w:proofErr w:type="spellEnd"/>
@@ -8090,170 +8229,6 @@
           <w:sz w:val="24"/>
           <w:szCs w:val="24"/>
         </w:rPr>
-        <w:t>Proctor_Residence</w:t>
-      </w:r>
-      <w:proofErr w:type="spellEnd"/>
-      <w:r>
-        <w:rPr>
-          <w:rFonts w:ascii="Consolas" w:eastAsia="Times New Roman" w:hAnsi="Consolas" w:cs="Times New Roman"/>
-          <w:sz w:val="24"/>
-          <w:szCs w:val="24"/>
-        </w:rPr>
-        <w:t>(config-</w:t>
-      </w:r>
-      <w:proofErr w:type="gramStart"/>
-      <w:r>
-        <w:rPr>
-          <w:rFonts w:ascii="Consolas" w:eastAsia="Times New Roman" w:hAnsi="Consolas" w:cs="Times New Roman"/>
-          <w:sz w:val="24"/>
-          <w:szCs w:val="24"/>
-        </w:rPr>
-        <w:t>if)#</w:t>
-      </w:r>
-      <w:proofErr w:type="gramEnd"/>
-      <w:r>
-        <w:rPr>
-          <w:rFonts w:ascii="Consolas" w:eastAsia="Times New Roman" w:hAnsi="Consolas" w:cs="Times New Roman"/>
-          <w:sz w:val="24"/>
-          <w:szCs w:val="24"/>
-        </w:rPr>
-        <w:t>int se8/0</w:t>
-      </w:r>
-    </w:p>
-    <w:p>
-      <w:pPr>
-        <w:spacing w:after="0" w:line="240" w:lineRule="auto"/>
-        <w:rPr>
-          <w:rFonts w:ascii="Consolas" w:eastAsia="Times New Roman" w:hAnsi="Consolas" w:cs="Times New Roman"/>
-          <w:sz w:val="24"/>
-          <w:szCs w:val="24"/>
-        </w:rPr>
-      </w:pPr>
-      <w:proofErr w:type="spellStart"/>
-      <w:r>
-        <w:rPr>
-          <w:rFonts w:ascii="Consolas" w:eastAsia="Times New Roman" w:hAnsi="Consolas" w:cs="Times New Roman"/>
-          <w:sz w:val="24"/>
-          <w:szCs w:val="24"/>
-        </w:rPr>
-        <w:t>Proctor_Residence</w:t>
-      </w:r>
-      <w:proofErr w:type="spellEnd"/>
-      <w:r>
-        <w:rPr>
-          <w:rFonts w:ascii="Consolas" w:eastAsia="Times New Roman" w:hAnsi="Consolas" w:cs="Times New Roman"/>
-          <w:sz w:val="24"/>
-          <w:szCs w:val="24"/>
-        </w:rPr>
-        <w:t>(config-</w:t>
-      </w:r>
-      <w:proofErr w:type="gramStart"/>
-      <w:r>
-        <w:rPr>
-          <w:rFonts w:ascii="Consolas" w:eastAsia="Times New Roman" w:hAnsi="Consolas" w:cs="Times New Roman"/>
-          <w:sz w:val="24"/>
-          <w:szCs w:val="24"/>
-        </w:rPr>
-        <w:t>if)#</w:t>
-      </w:r>
-      <w:proofErr w:type="gramEnd"/>
-      <w:r>
-        <w:rPr>
-          <w:rFonts w:ascii="Consolas" w:eastAsia="Times New Roman" w:hAnsi="Consolas" w:cs="Times New Roman"/>
-          <w:sz w:val="24"/>
-          <w:szCs w:val="24"/>
-        </w:rPr>
-        <w:t>ip address 192.168.2.3 255.255.255.0</w:t>
-      </w:r>
-    </w:p>
-    <w:p>
-      <w:pPr>
-        <w:spacing w:after="0" w:line="240" w:lineRule="auto"/>
-        <w:rPr>
-          <w:rFonts w:ascii="Consolas" w:eastAsia="Times New Roman" w:hAnsi="Consolas" w:cs="Times New Roman"/>
-          <w:sz w:val="24"/>
-          <w:szCs w:val="24"/>
-        </w:rPr>
-      </w:pPr>
-      <w:r>
-        <w:rPr>
-          <w:rFonts w:ascii="Consolas" w:eastAsia="Times New Roman" w:hAnsi="Consolas" w:cs="Times New Roman"/>
-          <w:sz w:val="24"/>
-          <w:szCs w:val="24"/>
-        </w:rPr>
-        <w:t>% 192.168.2.0 overlaps with FastEthernet5/0</w:t>
-      </w:r>
-    </w:p>
-    <w:p>
-      <w:pPr>
-        <w:spacing w:after="0" w:line="240" w:lineRule="auto"/>
-        <w:rPr>
-          <w:rFonts w:ascii="Consolas" w:eastAsia="Times New Roman" w:hAnsi="Consolas" w:cs="Times New Roman"/>
-          <w:sz w:val="24"/>
-          <w:szCs w:val="24"/>
-        </w:rPr>
-      </w:pPr>
-      <w:proofErr w:type="spellStart"/>
-      <w:r>
-        <w:rPr>
-          <w:rFonts w:ascii="Consolas" w:eastAsia="Times New Roman" w:hAnsi="Consolas" w:cs="Times New Roman"/>
-          <w:sz w:val="24"/>
-          <w:szCs w:val="24"/>
-        </w:rPr>
-        <w:t>Proctor_Residence</w:t>
-      </w:r>
-      <w:proofErr w:type="spellEnd"/>
-      <w:r>
-        <w:rPr>
-          <w:rFonts w:ascii="Consolas" w:eastAsia="Times New Roman" w:hAnsi="Consolas" w:cs="Times New Roman"/>
-          <w:sz w:val="24"/>
-          <w:szCs w:val="24"/>
-        </w:rPr>
-        <w:t>(config-</w:t>
-      </w:r>
-      <w:proofErr w:type="gramStart"/>
-      <w:r>
-        <w:rPr>
-          <w:rFonts w:ascii="Consolas" w:eastAsia="Times New Roman" w:hAnsi="Consolas" w:cs="Times New Roman"/>
-          <w:sz w:val="24"/>
-          <w:szCs w:val="24"/>
-        </w:rPr>
-        <w:t>if)#</w:t>
-      </w:r>
-      <w:proofErr w:type="gramEnd"/>
-      <w:r>
-        <w:rPr>
-          <w:rFonts w:ascii="Consolas" w:eastAsia="Times New Roman" w:hAnsi="Consolas" w:cs="Times New Roman"/>
-          <w:sz w:val="24"/>
-          <w:szCs w:val="24"/>
-        </w:rPr>
-        <w:t xml:space="preserve">ip address </w:t>
-      </w:r>
-      <w:r>
-        <w:rPr>
-          <w:rFonts w:ascii="Consolas" w:eastAsia="Times New Roman" w:hAnsi="Consolas" w:cs="Times New Roman"/>
-          <w:sz w:val="24"/>
-          <w:szCs w:val="24"/>
-        </w:rPr>
-        <w:t>192.169.3.2 255.255.255.0</w:t>
-      </w:r>
-    </w:p>
-    <w:p>
-      <w:pPr>
-        <w:spacing w:after="0" w:line="240" w:lineRule="auto"/>
-        <w:rPr>
-          <w:rFonts w:ascii="Consolas" w:eastAsia="Times New Roman" w:hAnsi="Consolas" w:cs="Times New Roman"/>
-          <w:sz w:val="24"/>
-          <w:szCs w:val="24"/>
-        </w:rPr>
-      </w:pPr>
-      <w:proofErr w:type="spellStart"/>
-      <w:r>
-        <w:rPr>
-          <w:rFonts w:ascii="Consolas" w:eastAsia="Times New Roman" w:hAnsi="Consolas" w:cs="Times New Roman"/>
-          <w:sz w:val="24"/>
-          <w:szCs w:val="24"/>
-        </w:rPr>
         <w:lastRenderedPageBreak/>
         <w:t>Proctor_Residence</w:t>
       </w:r>
@@ -8282,6 +8257,170 @@
           <w:sz w:val="24"/>
           <w:szCs w:val="24"/>
         </w:rPr>
+        <w:t>int se8/0</w:t>
+      </w:r>
+    </w:p>
+    <w:p>
+      <w:pPr>
+        <w:spacing w:after="0" w:line="240" w:lineRule="auto"/>
+        <w:rPr>
+          <w:rFonts w:ascii="Consolas" w:eastAsia="Times New Roman" w:hAnsi="Consolas" w:cs="Times New Roman"/>
+          <w:sz w:val="24"/>
+          <w:szCs w:val="24"/>
+        </w:rPr>
+      </w:pPr>
+      <w:proofErr w:type="spellStart"/>
+      <w:r>
+        <w:rPr>
+          <w:rFonts w:ascii="Consolas" w:eastAsia="Times New Roman" w:hAnsi="Consolas" w:cs="Times New Roman"/>
+          <w:sz w:val="24"/>
+          <w:szCs w:val="24"/>
+        </w:rPr>
+        <w:t>Proctor_Residence</w:t>
+      </w:r>
+      <w:proofErr w:type="spellEnd"/>
+      <w:r>
+        <w:rPr>
+          <w:rFonts w:ascii="Consolas" w:eastAsia="Times New Roman" w:hAnsi="Consolas" w:cs="Times New Roman"/>
+          <w:sz w:val="24"/>
+          <w:szCs w:val="24"/>
+        </w:rPr>
+        <w:t>(config-</w:t>
+      </w:r>
+      <w:proofErr w:type="gramStart"/>
+      <w:r>
+        <w:rPr>
+          <w:rFonts w:ascii="Consolas" w:eastAsia="Times New Roman" w:hAnsi="Consolas" w:cs="Times New Roman"/>
+          <w:sz w:val="24"/>
+          <w:szCs w:val="24"/>
+        </w:rPr>
+        <w:t>if)#</w:t>
+      </w:r>
+      <w:proofErr w:type="gramEnd"/>
+      <w:r>
+        <w:rPr>
+          <w:rFonts w:ascii="Consolas" w:eastAsia="Times New Roman" w:hAnsi="Consolas" w:cs="Times New Roman"/>
+          <w:sz w:val="24"/>
+          <w:szCs w:val="24"/>
+        </w:rPr>
+        <w:t>ip address 192.168.2.3 255.255.255.0</w:t>
+      </w:r>
+    </w:p>
+    <w:p>
+      <w:pPr>
+        <w:spacing w:after="0" w:line="240" w:lineRule="auto"/>
+        <w:rPr>
+          <w:rFonts w:ascii="Consolas" w:eastAsia="Times New Roman" w:hAnsi="Consolas" w:cs="Times New Roman"/>
+          <w:sz w:val="24"/>
+          <w:szCs w:val="24"/>
+        </w:rPr>
+      </w:pPr>
+      <w:r>
+        <w:rPr>
+          <w:rFonts w:ascii="Consolas" w:eastAsia="Times New Roman" w:hAnsi="Consolas" w:cs="Times New Roman"/>
+          <w:sz w:val="24"/>
+          <w:szCs w:val="24"/>
+        </w:rPr>
+        <w:t>% 192.168.2.0 overlaps with FastEthernet5/0</w:t>
+      </w:r>
+    </w:p>
+    <w:p>
+      <w:pPr>
+        <w:spacing w:after="0" w:line="240" w:lineRule="auto"/>
+        <w:rPr>
+          <w:rFonts w:ascii="Consolas" w:eastAsia="Times New Roman" w:hAnsi="Consolas" w:cs="Times New Roman"/>
+          <w:sz w:val="24"/>
+          <w:szCs w:val="24"/>
+        </w:rPr>
+      </w:pPr>
+      <w:proofErr w:type="spellStart"/>
+      <w:r>
+        <w:rPr>
+          <w:rFonts w:ascii="Consolas" w:eastAsia="Times New Roman" w:hAnsi="Consolas" w:cs="Times New Roman"/>
+          <w:sz w:val="24"/>
+          <w:szCs w:val="24"/>
+        </w:rPr>
+        <w:t>Proctor_Residence</w:t>
+      </w:r>
+      <w:proofErr w:type="spellEnd"/>
+      <w:r>
+        <w:rPr>
+          <w:rFonts w:ascii="Consolas" w:eastAsia="Times New Roman" w:hAnsi="Consolas" w:cs="Times New Roman"/>
+          <w:sz w:val="24"/>
+          <w:szCs w:val="24"/>
+        </w:rPr>
+        <w:t>(config-</w:t>
+      </w:r>
+      <w:proofErr w:type="gramStart"/>
+      <w:r>
+        <w:rPr>
+          <w:rFonts w:ascii="Consolas" w:eastAsia="Times New Roman" w:hAnsi="Consolas" w:cs="Times New Roman"/>
+          <w:sz w:val="24"/>
+          <w:szCs w:val="24"/>
+        </w:rPr>
+        <w:t>if)#</w:t>
+      </w:r>
+      <w:proofErr w:type="gramEnd"/>
+      <w:r>
+        <w:rPr>
+          <w:rFonts w:ascii="Consolas" w:eastAsia="Times New Roman" w:hAnsi="Consolas" w:cs="Times New Roman"/>
+          <w:sz w:val="24"/>
+          <w:szCs w:val="24"/>
+        </w:rPr>
+        <w:t xml:space="preserve">ip address </w:t>
+      </w:r>
+      <w:r>
+        <w:rPr>
+          <w:rFonts w:ascii="Consolas" w:eastAsia="Times New Roman" w:hAnsi="Consolas" w:cs="Times New Roman"/>
+          <w:sz w:val="24"/>
+          <w:szCs w:val="24"/>
+        </w:rPr>
+        <w:t>192.169.3.2 255.255.255.0</w:t>
+      </w:r>
+    </w:p>
+    <w:p>
+      <w:pPr>
+        <w:spacing w:after="0" w:line="240" w:lineRule="auto"/>
+        <w:rPr>
+          <w:rFonts w:ascii="Consolas" w:eastAsia="Times New Roman" w:hAnsi="Consolas" w:cs="Times New Roman"/>
+          <w:sz w:val="24"/>
+          <w:szCs w:val="24"/>
+        </w:rPr>
+      </w:pPr>
+      <w:proofErr w:type="spellStart"/>
+      <w:r>
+        <w:rPr>
+          <w:rFonts w:ascii="Consolas" w:eastAsia="Times New Roman" w:hAnsi="Consolas" w:cs="Times New Roman"/>
+          <w:sz w:val="24"/>
+          <w:szCs w:val="24"/>
+        </w:rPr>
+        <w:t>Proctor_Residence</w:t>
+      </w:r>
+      <w:proofErr w:type="spellEnd"/>
+      <w:r>
+        <w:rPr>
+          <w:rFonts w:ascii="Consolas" w:eastAsia="Times New Roman" w:hAnsi="Consolas" w:cs="Times New Roman"/>
+          <w:sz w:val="24"/>
+          <w:szCs w:val="24"/>
+        </w:rPr>
+        <w:t>(config-</w:t>
+      </w:r>
+      <w:proofErr w:type="gramStart"/>
+      <w:r>
+        <w:rPr>
+          <w:rFonts w:ascii="Consolas" w:eastAsia="Times New Roman" w:hAnsi="Consolas" w:cs="Times New Roman"/>
+          <w:sz w:val="24"/>
+          <w:szCs w:val="24"/>
+        </w:rPr>
+        <w:t>if)#</w:t>
+      </w:r>
+      <w:proofErr w:type="gramEnd"/>
+      <w:r>
+        <w:rPr>
+          <w:rFonts w:ascii="Consolas" w:eastAsia="Times New Roman" w:hAnsi="Consolas" w:cs="Times New Roman"/>
+          <w:sz w:val="24"/>
+          <w:szCs w:val="24"/>
+        </w:rPr>
         <w:t>no shut</w:t>
       </w:r>
     </w:p>
@@ -9288,6 +9427,7 @@
           <w:sz w:val="24"/>
           <w:szCs w:val="24"/>
         </w:rPr>
+        <w:lastRenderedPageBreak/>
         <w:t xml:space="preserve">Destination filename [startup-config]? </w:t>
       </w:r>
     </w:p>
@@ -10730,6 +10870,7 @@
           <w:sz w:val="30"/>
           <w:szCs w:val="30"/>
         </w:rPr>
+        <w:lastRenderedPageBreak/>
         <w:t>Westview Elementary School:</w:t>
       </w:r>
     </w:p>
@@ -10768,141 +10909,1071 @@
           <w:sz w:val="24"/>
           <w:szCs w:val="24"/>
         </w:rPr>
+        <w:t>Press RETURN to get started!</w:t>
+      </w:r>
+    </w:p>
+    <w:p>
+      <w:pPr>
+        <w:spacing w:after="0" w:line="240" w:lineRule="auto"/>
+        <w:rPr>
+          <w:rFonts w:ascii="Consolas" w:eastAsia="Times New Roman" w:hAnsi="Consolas" w:cs="Times New Roman"/>
+          <w:sz w:val="24"/>
+          <w:szCs w:val="24"/>
+        </w:rPr>
+      </w:pPr>
+    </w:p>
+    <w:p>
+      <w:pPr>
+        <w:spacing w:after="0" w:line="240" w:lineRule="auto"/>
+        <w:rPr>
+          <w:rFonts w:ascii="Consolas" w:eastAsia="Times New Roman" w:hAnsi="Consolas" w:cs="Times New Roman"/>
+          <w:sz w:val="24"/>
+          <w:szCs w:val="24"/>
+        </w:rPr>
+      </w:pPr>
+    </w:p>
+    <w:p>
+      <w:pPr>
+        <w:spacing w:after="0" w:line="240" w:lineRule="auto"/>
+        <w:rPr>
+          <w:rFonts w:ascii="Consolas" w:eastAsia="Times New Roman" w:hAnsi="Consolas" w:cs="Times New Roman"/>
+          <w:sz w:val="24"/>
+          <w:szCs w:val="24"/>
+        </w:rPr>
+      </w:pPr>
+    </w:p>
+    <w:p>
+      <w:pPr>
+        <w:spacing w:after="0" w:line="240" w:lineRule="auto"/>
+        <w:rPr>
+          <w:rFonts w:ascii="Consolas" w:eastAsia="Times New Roman" w:hAnsi="Consolas" w:cs="Times New Roman"/>
+          <w:sz w:val="24"/>
+          <w:szCs w:val="24"/>
+        </w:rPr>
+      </w:pPr>
+      <w:r>
+        <w:rPr>
+          <w:rFonts w:ascii="Consolas" w:eastAsia="Times New Roman" w:hAnsi="Consolas" w:cs="Times New Roman"/>
+          <w:sz w:val="24"/>
+          <w:szCs w:val="24"/>
+        </w:rPr>
+        <w:t>Router&gt;</w:t>
+      </w:r>
+      <w:proofErr w:type="spellStart"/>
+      <w:r>
+        <w:rPr>
+          <w:rFonts w:ascii="Consolas" w:eastAsia="Times New Roman" w:hAnsi="Consolas" w:cs="Times New Roman"/>
+          <w:sz w:val="24"/>
+          <w:szCs w:val="24"/>
+        </w:rPr>
+        <w:t>en</w:t>
+      </w:r>
+      <w:proofErr w:type="spellEnd"/>
+    </w:p>
+    <w:p>
+      <w:pPr>
+        <w:spacing w:after="0" w:line="240" w:lineRule="auto"/>
+        <w:rPr>
+          <w:rFonts w:ascii="Consolas" w:eastAsia="Times New Roman" w:hAnsi="Consolas" w:cs="Times New Roman"/>
+          <w:sz w:val="24"/>
+          <w:szCs w:val="24"/>
+        </w:rPr>
+      </w:pPr>
+      <w:proofErr w:type="spellStart"/>
+      <w:r>
+        <w:rPr>
+          <w:rFonts w:ascii="Consolas" w:eastAsia="Times New Roman" w:hAnsi="Consolas" w:cs="Times New Roman"/>
+          <w:sz w:val="24"/>
+          <w:szCs w:val="24"/>
+        </w:rPr>
+        <w:t>Router#conf</w:t>
+      </w:r>
+      <w:proofErr w:type="spellEnd"/>
+      <w:r>
+        <w:rPr>
+          <w:rFonts w:ascii="Consolas" w:eastAsia="Times New Roman" w:hAnsi="Consolas" w:cs="Times New Roman"/>
+          <w:sz w:val="24"/>
+          <w:szCs w:val="24"/>
+        </w:rPr>
+        <w:t xml:space="preserve"> t</w:t>
+      </w:r>
+    </w:p>
+    <w:p>
+      <w:pPr>
+        <w:spacing w:after="0" w:line="240" w:lineRule="auto"/>
+        <w:rPr>
+          <w:rFonts w:ascii="Consolas" w:eastAsia="Times New Roman" w:hAnsi="Consolas" w:cs="Times New Roman"/>
+          <w:sz w:val="24"/>
+          <w:szCs w:val="24"/>
+        </w:rPr>
+      </w:pPr>
+      <w:r>
+        <w:rPr>
+          <w:rFonts w:ascii="Consolas" w:eastAsia="Times New Roman" w:hAnsi="Consolas" w:cs="Times New Roman"/>
+          <w:sz w:val="24"/>
+          <w:szCs w:val="24"/>
+        </w:rPr>
+        <w:t>Enter configuration commands, one per line. End with CNTL/Z.</w:t>
+      </w:r>
+    </w:p>
+    <w:p>
+      <w:pPr>
+        <w:spacing w:after="0" w:line="240" w:lineRule="auto"/>
+        <w:rPr>
+          <w:rFonts w:ascii="Consolas" w:eastAsia="Times New Roman" w:hAnsi="Consolas" w:cs="Times New Roman"/>
+          <w:sz w:val="24"/>
+          <w:szCs w:val="24"/>
+        </w:rPr>
+      </w:pPr>
+      <w:r>
+        <w:rPr>
+          <w:rFonts w:ascii="Consolas" w:eastAsia="Times New Roman" w:hAnsi="Consolas" w:cs="Times New Roman"/>
+          <w:sz w:val="24"/>
+          <w:szCs w:val="24"/>
+        </w:rPr>
+        <w:t xml:space="preserve">Router(config)#hostname </w:t>
+      </w:r>
+      <w:proofErr w:type="spellStart"/>
+      <w:r>
+        <w:rPr>
+          <w:rFonts w:ascii="Consolas" w:eastAsia="Times New Roman" w:hAnsi="Consolas" w:cs="Times New Roman"/>
+          <w:sz w:val="24"/>
+          <w:szCs w:val="24"/>
+        </w:rPr>
+        <w:t>Westview_Elem_School</w:t>
+      </w:r>
+      <w:proofErr w:type="spellEnd"/>
+    </w:p>
+    <w:p>
+      <w:pPr>
+        <w:spacing w:after="0" w:line="240" w:lineRule="auto"/>
+        <w:rPr>
+          <w:rFonts w:ascii="Consolas" w:eastAsia="Times New Roman" w:hAnsi="Consolas" w:cs="Times New Roman"/>
+          <w:sz w:val="24"/>
+          <w:szCs w:val="24"/>
+        </w:rPr>
+      </w:pPr>
+      <w:proofErr w:type="spellStart"/>
+      <w:r>
+        <w:rPr>
+          <w:rFonts w:ascii="Consolas" w:eastAsia="Times New Roman" w:hAnsi="Consolas" w:cs="Times New Roman"/>
+          <w:sz w:val="24"/>
+          <w:szCs w:val="24"/>
+        </w:rPr>
+        <w:t>Westview_Elem_School</w:t>
+      </w:r>
+      <w:proofErr w:type="spellEnd"/>
+      <w:r>
+        <w:rPr>
+          <w:rFonts w:ascii="Consolas" w:eastAsia="Times New Roman" w:hAnsi="Consolas" w:cs="Times New Roman"/>
+          <w:sz w:val="24"/>
+          <w:szCs w:val="24"/>
+        </w:rPr>
+        <w:t xml:space="preserve">(config)#no </w:t>
+      </w:r>
+      <w:proofErr w:type="spellStart"/>
+      <w:r>
+        <w:rPr>
+          <w:rFonts w:ascii="Consolas" w:eastAsia="Times New Roman" w:hAnsi="Consolas" w:cs="Times New Roman"/>
+          <w:sz w:val="24"/>
+          <w:szCs w:val="24"/>
+        </w:rPr>
+        <w:t>ip</w:t>
+      </w:r>
+      <w:proofErr w:type="spellEnd"/>
+      <w:r>
+        <w:rPr>
+          <w:rFonts w:ascii="Consolas" w:eastAsia="Times New Roman" w:hAnsi="Consolas" w:cs="Times New Roman"/>
+          <w:sz w:val="24"/>
+          <w:szCs w:val="24"/>
+        </w:rPr>
+        <w:t xml:space="preserve"> domain-lookup</w:t>
+      </w:r>
+    </w:p>
+    <w:p>
+      <w:pPr>
+        <w:spacing w:after="0" w:line="240" w:lineRule="auto"/>
+        <w:rPr>
+          <w:rFonts w:ascii="Consolas" w:eastAsia="Times New Roman" w:hAnsi="Consolas" w:cs="Times New Roman"/>
+          <w:sz w:val="24"/>
+          <w:szCs w:val="24"/>
+        </w:rPr>
+      </w:pPr>
+      <w:proofErr w:type="spellStart"/>
+      <w:r>
+        <w:rPr>
+          <w:rFonts w:ascii="Consolas" w:eastAsia="Times New Roman" w:hAnsi="Consolas" w:cs="Times New Roman"/>
+          <w:sz w:val="24"/>
+          <w:szCs w:val="24"/>
+        </w:rPr>
+        <w:t>Westview_Elem_School</w:t>
+      </w:r>
+      <w:proofErr w:type="spellEnd"/>
+      <w:r>
+        <w:rPr>
+          <w:rFonts w:ascii="Consolas" w:eastAsia="Times New Roman" w:hAnsi="Consolas" w:cs="Times New Roman"/>
+          <w:sz w:val="24"/>
+          <w:szCs w:val="24"/>
+        </w:rPr>
+        <w:t>(config)#int f5/0</w:t>
+      </w:r>
+    </w:p>
+    <w:p>
+      <w:pPr>
+        <w:spacing w:after="0" w:line="240" w:lineRule="auto"/>
+        <w:rPr>
+          <w:rFonts w:ascii="Consolas" w:eastAsia="Times New Roman" w:hAnsi="Consolas" w:cs="Times New Roman"/>
+          <w:sz w:val="24"/>
+          <w:szCs w:val="24"/>
+        </w:rPr>
+      </w:pPr>
+      <w:proofErr w:type="spellStart"/>
+      <w:r>
+        <w:rPr>
+          <w:rFonts w:ascii="Consolas" w:eastAsia="Times New Roman" w:hAnsi="Consolas" w:cs="Times New Roman"/>
+          <w:sz w:val="24"/>
+          <w:szCs w:val="24"/>
+        </w:rPr>
+        <w:t>Westview_Elem_School</w:t>
+      </w:r>
+      <w:proofErr w:type="spellEnd"/>
+      <w:r>
+        <w:rPr>
+          <w:rFonts w:ascii="Consolas" w:eastAsia="Times New Roman" w:hAnsi="Consolas" w:cs="Times New Roman"/>
+          <w:sz w:val="24"/>
+          <w:szCs w:val="24"/>
+        </w:rPr>
+        <w:t>(config-</w:t>
+      </w:r>
+      <w:proofErr w:type="gramStart"/>
+      <w:r>
+        <w:rPr>
+          <w:rFonts w:ascii="Consolas" w:eastAsia="Times New Roman" w:hAnsi="Consolas" w:cs="Times New Roman"/>
+          <w:sz w:val="24"/>
+          <w:szCs w:val="24"/>
+        </w:rPr>
+        <w:t>if)#</w:t>
+      </w:r>
+      <w:proofErr w:type="gramEnd"/>
+      <w:r>
+        <w:rPr>
+          <w:rFonts w:ascii="Consolas" w:eastAsia="Times New Roman" w:hAnsi="Consolas" w:cs="Times New Roman"/>
+          <w:sz w:val="24"/>
+          <w:szCs w:val="24"/>
+        </w:rPr>
+        <w:t>ip address 192.168.2.1 255.255.0.0</w:t>
+      </w:r>
+    </w:p>
+    <w:p>
+      <w:pPr>
+        <w:spacing w:after="0" w:line="240" w:lineRule="auto"/>
+        <w:rPr>
+          <w:rFonts w:ascii="Consolas" w:eastAsia="Times New Roman" w:hAnsi="Consolas" w:cs="Times New Roman"/>
+          <w:sz w:val="24"/>
+          <w:szCs w:val="24"/>
+        </w:rPr>
+      </w:pPr>
+      <w:proofErr w:type="spellStart"/>
+      <w:r>
+        <w:rPr>
+          <w:rFonts w:ascii="Consolas" w:eastAsia="Times New Roman" w:hAnsi="Consolas" w:cs="Times New Roman"/>
+          <w:sz w:val="24"/>
+          <w:szCs w:val="24"/>
+        </w:rPr>
+        <w:t>Westview_Elem_School</w:t>
+      </w:r>
+      <w:proofErr w:type="spellEnd"/>
+      <w:r>
+        <w:rPr>
+          <w:rFonts w:ascii="Consolas" w:eastAsia="Times New Roman" w:hAnsi="Consolas" w:cs="Times New Roman"/>
+          <w:sz w:val="24"/>
+          <w:szCs w:val="24"/>
+        </w:rPr>
+        <w:t>(config-</w:t>
+      </w:r>
+      <w:proofErr w:type="gramStart"/>
+      <w:r>
+        <w:rPr>
+          <w:rFonts w:ascii="Consolas" w:eastAsia="Times New Roman" w:hAnsi="Consolas" w:cs="Times New Roman"/>
+          <w:sz w:val="24"/>
+          <w:szCs w:val="24"/>
+        </w:rPr>
+        <w:t>if)#</w:t>
+      </w:r>
+      <w:proofErr w:type="gramEnd"/>
+      <w:r>
+        <w:rPr>
+          <w:rFonts w:ascii="Consolas" w:eastAsia="Times New Roman" w:hAnsi="Consolas" w:cs="Times New Roman"/>
+          <w:sz w:val="24"/>
+          <w:szCs w:val="24"/>
+        </w:rPr>
+        <w:t>int se2/0</w:t>
+      </w:r>
+    </w:p>
+    <w:p>
+      <w:pPr>
+        <w:spacing w:after="0" w:line="240" w:lineRule="auto"/>
+        <w:rPr>
+          <w:rFonts w:ascii="Consolas" w:eastAsia="Times New Roman" w:hAnsi="Consolas" w:cs="Times New Roman"/>
+          <w:sz w:val="24"/>
+          <w:szCs w:val="24"/>
+        </w:rPr>
+      </w:pPr>
+      <w:proofErr w:type="spellStart"/>
+      <w:r>
+        <w:rPr>
+          <w:rFonts w:ascii="Consolas" w:eastAsia="Times New Roman" w:hAnsi="Consolas" w:cs="Times New Roman"/>
+          <w:sz w:val="24"/>
+          <w:szCs w:val="24"/>
+        </w:rPr>
+        <w:t>Westview_Elem_School</w:t>
+      </w:r>
+      <w:proofErr w:type="spellEnd"/>
+      <w:r>
+        <w:rPr>
+          <w:rFonts w:ascii="Consolas" w:eastAsia="Times New Roman" w:hAnsi="Consolas" w:cs="Times New Roman"/>
+          <w:sz w:val="24"/>
+          <w:szCs w:val="24"/>
+        </w:rPr>
+        <w:t>(config-</w:t>
+      </w:r>
+      <w:proofErr w:type="gramStart"/>
+      <w:r>
+        <w:rPr>
+          <w:rFonts w:ascii="Consolas" w:eastAsia="Times New Roman" w:hAnsi="Consolas" w:cs="Times New Roman"/>
+          <w:sz w:val="24"/>
+          <w:szCs w:val="24"/>
+        </w:rPr>
+        <w:t>if)#</w:t>
+      </w:r>
+      <w:proofErr w:type="gramEnd"/>
+      <w:r>
+        <w:rPr>
+          <w:rFonts w:ascii="Consolas" w:eastAsia="Times New Roman" w:hAnsi="Consolas" w:cs="Times New Roman"/>
+          <w:sz w:val="24"/>
+          <w:szCs w:val="24"/>
+        </w:rPr>
+        <w:t>ip address 192.169.5.2 255.255.255.0</w:t>
+      </w:r>
+    </w:p>
+    <w:p>
+      <w:pPr>
+        <w:spacing w:after="0" w:line="240" w:lineRule="auto"/>
+        <w:rPr>
+          <w:rFonts w:ascii="Consolas" w:eastAsia="Times New Roman" w:hAnsi="Consolas" w:cs="Times New Roman"/>
+          <w:sz w:val="24"/>
+          <w:szCs w:val="24"/>
+        </w:rPr>
+      </w:pPr>
+      <w:proofErr w:type="spellStart"/>
+      <w:r>
+        <w:rPr>
+          <w:rFonts w:ascii="Consolas" w:eastAsia="Times New Roman" w:hAnsi="Consolas" w:cs="Times New Roman"/>
+          <w:sz w:val="24"/>
+          <w:szCs w:val="24"/>
+        </w:rPr>
+        <w:t>Westview_Elem_School</w:t>
+      </w:r>
+      <w:proofErr w:type="spellEnd"/>
+      <w:r>
+        <w:rPr>
+          <w:rFonts w:ascii="Consolas" w:eastAsia="Times New Roman" w:hAnsi="Consolas" w:cs="Times New Roman"/>
+          <w:sz w:val="24"/>
+          <w:szCs w:val="24"/>
+        </w:rPr>
+        <w:t>(config-</w:t>
+      </w:r>
+      <w:proofErr w:type="gramStart"/>
+      <w:r>
+        <w:rPr>
+          <w:rFonts w:ascii="Consolas" w:eastAsia="Times New Roman" w:hAnsi="Consolas" w:cs="Times New Roman"/>
+          <w:sz w:val="24"/>
+          <w:szCs w:val="24"/>
+        </w:rPr>
+        <w:t>if)#</w:t>
+      </w:r>
+      <w:proofErr w:type="gramEnd"/>
+      <w:r>
+        <w:rPr>
+          <w:rFonts w:ascii="Consolas" w:eastAsia="Times New Roman" w:hAnsi="Consolas" w:cs="Times New Roman"/>
+          <w:sz w:val="24"/>
+          <w:szCs w:val="24"/>
+        </w:rPr>
+        <w:t>no shut</w:t>
+      </w:r>
+    </w:p>
+    <w:p>
+      <w:pPr>
+        <w:spacing w:after="0" w:line="240" w:lineRule="auto"/>
+        <w:rPr>
+          <w:rFonts w:ascii="Consolas" w:eastAsia="Times New Roman" w:hAnsi="Consolas" w:cs="Times New Roman"/>
+          <w:sz w:val="24"/>
+          <w:szCs w:val="24"/>
+        </w:rPr>
+      </w:pPr>
+    </w:p>
+    <w:p>
+      <w:pPr>
+        <w:spacing w:after="0" w:line="240" w:lineRule="auto"/>
+        <w:rPr>
+          <w:rFonts w:ascii="Consolas" w:eastAsia="Times New Roman" w:hAnsi="Consolas" w:cs="Times New Roman"/>
+          <w:sz w:val="24"/>
+          <w:szCs w:val="24"/>
+        </w:rPr>
+      </w:pPr>
+      <w:r>
+        <w:rPr>
+          <w:rFonts w:ascii="Consolas" w:eastAsia="Times New Roman" w:hAnsi="Consolas" w:cs="Times New Roman"/>
+          <w:sz w:val="24"/>
+          <w:szCs w:val="24"/>
+        </w:rPr>
+        <w:t>%LINK-5-CHANGED: Interface Serial2/0, changed state to down</w:t>
+      </w:r>
+    </w:p>
+    <w:p>
+      <w:pPr>
+        <w:spacing w:after="0" w:line="240" w:lineRule="auto"/>
+        <w:rPr>
+          <w:rFonts w:ascii="Consolas" w:eastAsia="Times New Roman" w:hAnsi="Consolas" w:cs="Times New Roman"/>
+          <w:sz w:val="24"/>
+          <w:szCs w:val="24"/>
+        </w:rPr>
+      </w:pPr>
+      <w:proofErr w:type="spellStart"/>
+      <w:r>
+        <w:rPr>
+          <w:rFonts w:ascii="Consolas" w:eastAsia="Times New Roman" w:hAnsi="Consolas" w:cs="Times New Roman"/>
+          <w:sz w:val="24"/>
+          <w:szCs w:val="24"/>
+        </w:rPr>
+        <w:t>Westview_Elem_School</w:t>
+      </w:r>
+      <w:proofErr w:type="spellEnd"/>
+      <w:r>
+        <w:rPr>
+          <w:rFonts w:ascii="Consolas" w:eastAsia="Times New Roman" w:hAnsi="Consolas" w:cs="Times New Roman"/>
+          <w:sz w:val="24"/>
+          <w:szCs w:val="24"/>
+        </w:rPr>
+        <w:t>(config-</w:t>
+      </w:r>
+      <w:proofErr w:type="gramStart"/>
+      <w:r>
+        <w:rPr>
+          <w:rFonts w:ascii="Consolas" w:eastAsia="Times New Roman" w:hAnsi="Consolas" w:cs="Times New Roman"/>
+          <w:sz w:val="24"/>
+          <w:szCs w:val="24"/>
+        </w:rPr>
+        <w:t>if)#</w:t>
+      </w:r>
+      <w:proofErr w:type="gramEnd"/>
+      <w:r>
+        <w:rPr>
+          <w:rFonts w:ascii="Consolas" w:eastAsia="Times New Roman" w:hAnsi="Consolas" w:cs="Times New Roman"/>
+          <w:sz w:val="24"/>
+          <w:szCs w:val="24"/>
+        </w:rPr>
+        <w:t>int f5/0</w:t>
+      </w:r>
+    </w:p>
+    <w:p>
+      <w:pPr>
+        <w:spacing w:after="0" w:line="240" w:lineRule="auto"/>
+        <w:rPr>
+          <w:rFonts w:ascii="Consolas" w:eastAsia="Times New Roman" w:hAnsi="Consolas" w:cs="Times New Roman"/>
+          <w:sz w:val="24"/>
+          <w:szCs w:val="24"/>
+        </w:rPr>
+      </w:pPr>
+      <w:proofErr w:type="spellStart"/>
+      <w:r>
+        <w:rPr>
+          <w:rFonts w:ascii="Consolas" w:eastAsia="Times New Roman" w:hAnsi="Consolas" w:cs="Times New Roman"/>
+          <w:sz w:val="24"/>
+          <w:szCs w:val="24"/>
+        </w:rPr>
+        <w:t>Westview_Elem_School</w:t>
+      </w:r>
+      <w:proofErr w:type="spellEnd"/>
+      <w:r>
+        <w:rPr>
+          <w:rFonts w:ascii="Consolas" w:eastAsia="Times New Roman" w:hAnsi="Consolas" w:cs="Times New Roman"/>
+          <w:sz w:val="24"/>
+          <w:szCs w:val="24"/>
+        </w:rPr>
+        <w:t>(config-</w:t>
+      </w:r>
+      <w:proofErr w:type="gramStart"/>
+      <w:r>
+        <w:rPr>
+          <w:rFonts w:ascii="Consolas" w:eastAsia="Times New Roman" w:hAnsi="Consolas" w:cs="Times New Roman"/>
+          <w:sz w:val="24"/>
+          <w:szCs w:val="24"/>
+        </w:rPr>
+        <w:t>if)#</w:t>
+      </w:r>
+      <w:proofErr w:type="gramEnd"/>
+      <w:r>
+        <w:rPr>
+          <w:rFonts w:ascii="Consolas" w:eastAsia="Times New Roman" w:hAnsi="Consolas" w:cs="Times New Roman"/>
+          <w:sz w:val="24"/>
+          <w:szCs w:val="24"/>
+        </w:rPr>
+        <w:t>no shut</w:t>
+      </w:r>
+    </w:p>
+    <w:p>
+      <w:pPr>
+        <w:spacing w:after="0" w:line="240" w:lineRule="auto"/>
+        <w:rPr>
+          <w:rFonts w:ascii="Consolas" w:eastAsia="Times New Roman" w:hAnsi="Consolas" w:cs="Times New Roman"/>
+          <w:sz w:val="24"/>
+          <w:szCs w:val="24"/>
+        </w:rPr>
+      </w:pPr>
+    </w:p>
+    <w:p>
+      <w:pPr>
+        <w:spacing w:after="0" w:line="240" w:lineRule="auto"/>
+        <w:rPr>
+          <w:rFonts w:ascii="Consolas" w:eastAsia="Times New Roman" w:hAnsi="Consolas" w:cs="Times New Roman"/>
+          <w:sz w:val="24"/>
+          <w:szCs w:val="24"/>
+        </w:rPr>
+      </w:pPr>
+      <w:proofErr w:type="spellStart"/>
+      <w:r>
+        <w:rPr>
+          <w:rFonts w:ascii="Consolas" w:eastAsia="Times New Roman" w:hAnsi="Consolas" w:cs="Times New Roman"/>
+          <w:sz w:val="24"/>
+          <w:szCs w:val="24"/>
+        </w:rPr>
+        <w:t>Westview_Elem_School</w:t>
+      </w:r>
+      <w:proofErr w:type="spellEnd"/>
+      <w:r>
+        <w:rPr>
+          <w:rFonts w:ascii="Consolas" w:eastAsia="Times New Roman" w:hAnsi="Consolas" w:cs="Times New Roman"/>
+          <w:sz w:val="24"/>
+          <w:szCs w:val="24"/>
+        </w:rPr>
+        <w:t>(config-</w:t>
+      </w:r>
+      <w:proofErr w:type="gramStart"/>
+      <w:r>
+        <w:rPr>
+          <w:rFonts w:ascii="Consolas" w:eastAsia="Times New Roman" w:hAnsi="Consolas" w:cs="Times New Roman"/>
+          <w:sz w:val="24"/>
+          <w:szCs w:val="24"/>
+        </w:rPr>
+        <w:t>if)#</w:t>
+      </w:r>
+      <w:proofErr w:type="gramEnd"/>
+    </w:p>
+    <w:p>
+      <w:pPr>
+        <w:spacing w:after="0" w:line="240" w:lineRule="auto"/>
+        <w:rPr>
+          <w:rFonts w:ascii="Consolas" w:eastAsia="Times New Roman" w:hAnsi="Consolas" w:cs="Times New Roman"/>
+          <w:sz w:val="24"/>
+          <w:szCs w:val="24"/>
+        </w:rPr>
+      </w:pPr>
+      <w:r>
+        <w:rPr>
+          <w:rFonts w:ascii="Consolas" w:eastAsia="Times New Roman" w:hAnsi="Consolas" w:cs="Times New Roman"/>
+          <w:sz w:val="24"/>
+          <w:szCs w:val="24"/>
+        </w:rPr>
+        <w:t>%LINK-5-CHANGED: Interface FastEthernet5/0, changed state to up</w:t>
+      </w:r>
+    </w:p>
+    <w:p>
+      <w:pPr>
+        <w:spacing w:after="0" w:line="240" w:lineRule="auto"/>
+        <w:rPr>
+          <w:rFonts w:ascii="Consolas" w:eastAsia="Times New Roman" w:hAnsi="Consolas" w:cs="Times New Roman"/>
+          <w:sz w:val="24"/>
+          <w:szCs w:val="24"/>
+        </w:rPr>
+      </w:pPr>
+    </w:p>
+    <w:p>
+      <w:pPr>
+        <w:spacing w:after="0" w:line="240" w:lineRule="auto"/>
+        <w:rPr>
+          <w:rFonts w:ascii="Consolas" w:eastAsia="Times New Roman" w:hAnsi="Consolas" w:cs="Times New Roman"/>
+          <w:sz w:val="24"/>
+          <w:szCs w:val="24"/>
+        </w:rPr>
+      </w:pPr>
+      <w:r>
+        <w:rPr>
+          <w:rFonts w:ascii="Consolas" w:eastAsia="Times New Roman" w:hAnsi="Consolas" w:cs="Times New Roman"/>
+          <w:sz w:val="24"/>
+          <w:szCs w:val="24"/>
+        </w:rPr>
+        <w:t>%LINEPROTO-5-UPDOWN: Line protocol on Interface FastEthernet5/0, changed state to up</w:t>
+      </w:r>
+    </w:p>
+    <w:p>
+      <w:pPr>
+        <w:spacing w:after="0" w:line="240" w:lineRule="auto"/>
+        <w:rPr>
+          <w:rFonts w:ascii="Consolas" w:eastAsia="Times New Roman" w:hAnsi="Consolas" w:cs="Times New Roman"/>
+          <w:sz w:val="24"/>
+          <w:szCs w:val="24"/>
+        </w:rPr>
+      </w:pPr>
+    </w:p>
+    <w:p>
+      <w:pPr>
+        <w:spacing w:after="0" w:line="240" w:lineRule="auto"/>
+        <w:rPr>
+          <w:rFonts w:ascii="Consolas" w:eastAsia="Times New Roman" w:hAnsi="Consolas" w:cs="Times New Roman"/>
+          <w:sz w:val="24"/>
+          <w:szCs w:val="24"/>
+        </w:rPr>
+      </w:pPr>
+      <w:proofErr w:type="spellStart"/>
+      <w:r>
+        <w:rPr>
+          <w:rFonts w:ascii="Consolas" w:eastAsia="Times New Roman" w:hAnsi="Consolas" w:cs="Times New Roman"/>
+          <w:sz w:val="24"/>
+          <w:szCs w:val="24"/>
+        </w:rPr>
+        <w:t>Westview_Elem_School</w:t>
+      </w:r>
+      <w:proofErr w:type="spellEnd"/>
+      <w:r>
+        <w:rPr>
+          <w:rFonts w:ascii="Consolas" w:eastAsia="Times New Roman" w:hAnsi="Consolas" w:cs="Times New Roman"/>
+          <w:sz w:val="24"/>
+          <w:szCs w:val="24"/>
+        </w:rPr>
+        <w:t>(config)#int se3/0</w:t>
+      </w:r>
+    </w:p>
+    <w:p>
+      <w:pPr>
+        <w:spacing w:after="0" w:line="240" w:lineRule="auto"/>
+        <w:rPr>
+          <w:rFonts w:ascii="Consolas" w:eastAsia="Times New Roman" w:hAnsi="Consolas" w:cs="Times New Roman"/>
+          <w:sz w:val="24"/>
+          <w:szCs w:val="24"/>
+        </w:rPr>
+      </w:pPr>
+      <w:proofErr w:type="spellStart"/>
+      <w:r>
+        <w:rPr>
+          <w:rFonts w:ascii="Consolas" w:eastAsia="Times New Roman" w:hAnsi="Consolas" w:cs="Times New Roman"/>
+          <w:sz w:val="24"/>
+          <w:szCs w:val="24"/>
+        </w:rPr>
+        <w:t>Westview_Elem_School</w:t>
+      </w:r>
+      <w:proofErr w:type="spellEnd"/>
+      <w:r>
+        <w:rPr>
+          <w:rFonts w:ascii="Consolas" w:eastAsia="Times New Roman" w:hAnsi="Consolas" w:cs="Times New Roman"/>
+          <w:sz w:val="24"/>
+          <w:szCs w:val="24"/>
+        </w:rPr>
+        <w:t>(config-</w:t>
+      </w:r>
+      <w:proofErr w:type="gramStart"/>
+      <w:r>
+        <w:rPr>
+          <w:rFonts w:ascii="Consolas" w:eastAsia="Times New Roman" w:hAnsi="Consolas" w:cs="Times New Roman"/>
+          <w:sz w:val="24"/>
+          <w:szCs w:val="24"/>
+        </w:rPr>
+        <w:t>if)#</w:t>
+      </w:r>
+      <w:proofErr w:type="gramEnd"/>
+      <w:r>
+        <w:rPr>
+          <w:rFonts w:ascii="Consolas" w:eastAsia="Times New Roman" w:hAnsi="Consolas" w:cs="Times New Roman"/>
+          <w:sz w:val="24"/>
+          <w:szCs w:val="24"/>
+        </w:rPr>
+        <w:t xml:space="preserve">ip address 192.169.6.2 255.255.255.0 </w:t>
+      </w:r>
+    </w:p>
+    <w:p>
+      <w:pPr>
+        <w:spacing w:after="0" w:line="240" w:lineRule="auto"/>
+        <w:rPr>
+          <w:rFonts w:ascii="Consolas" w:eastAsia="Times New Roman" w:hAnsi="Consolas" w:cs="Times New Roman"/>
+          <w:sz w:val="24"/>
+          <w:szCs w:val="24"/>
+        </w:rPr>
+      </w:pPr>
+      <w:proofErr w:type="spellStart"/>
+      <w:r>
+        <w:rPr>
+          <w:rFonts w:ascii="Consolas" w:eastAsia="Times New Roman" w:hAnsi="Consolas" w:cs="Times New Roman"/>
+          <w:sz w:val="24"/>
+          <w:szCs w:val="24"/>
+        </w:rPr>
+        <w:t>Westview_Elem_School</w:t>
+      </w:r>
+      <w:proofErr w:type="spellEnd"/>
+      <w:r>
+        <w:rPr>
+          <w:rFonts w:ascii="Consolas" w:eastAsia="Times New Roman" w:hAnsi="Consolas" w:cs="Times New Roman"/>
+          <w:sz w:val="24"/>
+          <w:szCs w:val="24"/>
+        </w:rPr>
+        <w:t>(config-</w:t>
+      </w:r>
+      <w:proofErr w:type="gramStart"/>
+      <w:r>
+        <w:rPr>
+          <w:rFonts w:ascii="Consolas" w:eastAsia="Times New Roman" w:hAnsi="Consolas" w:cs="Times New Roman"/>
+          <w:sz w:val="24"/>
+          <w:szCs w:val="24"/>
+        </w:rPr>
+        <w:t>if)#</w:t>
+      </w:r>
+      <w:proofErr w:type="gramEnd"/>
+      <w:r>
+        <w:rPr>
+          <w:rFonts w:ascii="Consolas" w:eastAsia="Times New Roman" w:hAnsi="Consolas" w:cs="Times New Roman"/>
+          <w:sz w:val="24"/>
+          <w:szCs w:val="24"/>
+        </w:rPr>
+        <w:t>no shut</w:t>
+      </w:r>
+    </w:p>
+    <w:p>
+      <w:pPr>
+        <w:spacing w:after="0" w:line="240" w:lineRule="auto"/>
+        <w:rPr>
+          <w:rFonts w:ascii="Consolas" w:eastAsia="Times New Roman" w:hAnsi="Consolas" w:cs="Times New Roman"/>
+          <w:sz w:val="24"/>
+          <w:szCs w:val="24"/>
+        </w:rPr>
+      </w:pPr>
+    </w:p>
+    <w:p>
+      <w:pPr>
+        <w:spacing w:after="0" w:line="240" w:lineRule="auto"/>
+        <w:rPr>
+          <w:rFonts w:ascii="Consolas" w:eastAsia="Times New Roman" w:hAnsi="Consolas" w:cs="Times New Roman"/>
+          <w:sz w:val="24"/>
+          <w:szCs w:val="24"/>
+        </w:rPr>
+      </w:pPr>
+      <w:r>
+        <w:rPr>
+          <w:rFonts w:ascii="Consolas" w:eastAsia="Times New Roman" w:hAnsi="Consolas" w:cs="Times New Roman"/>
+          <w:sz w:val="24"/>
+          <w:szCs w:val="24"/>
+        </w:rPr>
+        <w:t>%LINK-5-CHANGED: Interface Serial3/0, changed state to down</w:t>
+      </w:r>
+    </w:p>
+    <w:p>
+      <w:pPr>
+        <w:spacing w:after="0" w:line="240" w:lineRule="auto"/>
+        <w:rPr>
+          <w:rFonts w:ascii="Consolas" w:eastAsia="Times New Roman" w:hAnsi="Consolas" w:cs="Times New Roman"/>
+          <w:sz w:val="24"/>
+          <w:szCs w:val="24"/>
+        </w:rPr>
+      </w:pPr>
+    </w:p>
+    <w:p>
+      <w:pPr>
+        <w:spacing w:after="0" w:line="240" w:lineRule="auto"/>
+        <w:rPr>
+          <w:rFonts w:ascii="Consolas" w:eastAsia="Times New Roman" w:hAnsi="Consolas" w:cs="Times New Roman"/>
+          <w:sz w:val="24"/>
+          <w:szCs w:val="24"/>
+        </w:rPr>
+      </w:pPr>
+      <w:proofErr w:type="spellStart"/>
+      <w:r>
+        <w:rPr>
+          <w:rFonts w:ascii="Consolas" w:eastAsia="Times New Roman" w:hAnsi="Consolas" w:cs="Times New Roman"/>
+          <w:sz w:val="24"/>
+          <w:szCs w:val="24"/>
+        </w:rPr>
+        <w:t>Westview_Elem_School</w:t>
+      </w:r>
+      <w:proofErr w:type="spellEnd"/>
+      <w:r>
+        <w:rPr>
+          <w:rFonts w:ascii="Consolas" w:eastAsia="Times New Roman" w:hAnsi="Consolas" w:cs="Times New Roman"/>
+          <w:sz w:val="24"/>
+          <w:szCs w:val="24"/>
+        </w:rPr>
+        <w:t>(config)#int se9/0</w:t>
+      </w:r>
+    </w:p>
+    <w:p>
+      <w:pPr>
+        <w:spacing w:after="0" w:line="240" w:lineRule="auto"/>
+        <w:rPr>
+          <w:rFonts w:ascii="Consolas" w:eastAsia="Times New Roman" w:hAnsi="Consolas" w:cs="Times New Roman"/>
+          <w:sz w:val="24"/>
+          <w:szCs w:val="24"/>
+        </w:rPr>
+      </w:pPr>
+      <w:proofErr w:type="spellStart"/>
+      <w:r>
+        <w:rPr>
+          <w:rFonts w:ascii="Consolas" w:eastAsia="Times New Roman" w:hAnsi="Consolas" w:cs="Times New Roman"/>
+          <w:sz w:val="24"/>
+          <w:szCs w:val="24"/>
+        </w:rPr>
+        <w:t>Westview_Elem_School</w:t>
+      </w:r>
+      <w:proofErr w:type="spellEnd"/>
+      <w:r>
+        <w:rPr>
+          <w:rFonts w:ascii="Consolas" w:eastAsia="Times New Roman" w:hAnsi="Consolas" w:cs="Times New Roman"/>
+          <w:sz w:val="24"/>
+          <w:szCs w:val="24"/>
+        </w:rPr>
+        <w:t>(config-</w:t>
+      </w:r>
+      <w:proofErr w:type="gramStart"/>
+      <w:r>
+        <w:rPr>
+          <w:rFonts w:ascii="Consolas" w:eastAsia="Times New Roman" w:hAnsi="Consolas" w:cs="Times New Roman"/>
+          <w:sz w:val="24"/>
+          <w:szCs w:val="24"/>
+        </w:rPr>
+        <w:t>if)#</w:t>
+      </w:r>
+      <w:proofErr w:type="gramEnd"/>
+      <w:r>
+        <w:rPr>
+          <w:rFonts w:ascii="Consolas" w:eastAsia="Times New Roman" w:hAnsi="Consolas" w:cs="Times New Roman"/>
+          <w:sz w:val="24"/>
+          <w:szCs w:val="24"/>
+        </w:rPr>
+        <w:t xml:space="preserve">ip address 192.169.7.2 255.255.255.0 </w:t>
+      </w:r>
+    </w:p>
+    <w:p>
+      <w:pPr>
+        <w:spacing w:after="0" w:line="240" w:lineRule="auto"/>
+        <w:rPr>
+          <w:rFonts w:ascii="Consolas" w:eastAsia="Times New Roman" w:hAnsi="Consolas" w:cs="Times New Roman"/>
+          <w:sz w:val="24"/>
+          <w:szCs w:val="24"/>
+        </w:rPr>
+      </w:pPr>
+      <w:proofErr w:type="spellStart"/>
+      <w:r>
+        <w:rPr>
+          <w:rFonts w:ascii="Consolas" w:eastAsia="Times New Roman" w:hAnsi="Consolas" w:cs="Times New Roman"/>
+          <w:sz w:val="24"/>
+          <w:szCs w:val="24"/>
+        </w:rPr>
+        <w:t>Westview_Elem_School</w:t>
+      </w:r>
+      <w:proofErr w:type="spellEnd"/>
+      <w:r>
+        <w:rPr>
+          <w:rFonts w:ascii="Consolas" w:eastAsia="Times New Roman" w:hAnsi="Consolas" w:cs="Times New Roman"/>
+          <w:sz w:val="24"/>
+          <w:szCs w:val="24"/>
+        </w:rPr>
+        <w:t>(config-</w:t>
+      </w:r>
+      <w:proofErr w:type="gramStart"/>
+      <w:r>
+        <w:rPr>
+          <w:rFonts w:ascii="Consolas" w:eastAsia="Times New Roman" w:hAnsi="Consolas" w:cs="Times New Roman"/>
+          <w:sz w:val="24"/>
+          <w:szCs w:val="24"/>
+        </w:rPr>
+        <w:t>if)#</w:t>
+      </w:r>
+      <w:proofErr w:type="gramEnd"/>
+      <w:r>
+        <w:rPr>
+          <w:rFonts w:ascii="Consolas" w:eastAsia="Times New Roman" w:hAnsi="Consolas" w:cs="Times New Roman"/>
+          <w:sz w:val="24"/>
+          <w:szCs w:val="24"/>
+        </w:rPr>
+        <w:t>no shut</w:t>
+      </w:r>
+    </w:p>
+    <w:p>
+      <w:pPr>
+        <w:spacing w:after="0" w:line="240" w:lineRule="auto"/>
+        <w:rPr>
+          <w:rFonts w:ascii="Consolas" w:eastAsia="Times New Roman" w:hAnsi="Consolas" w:cs="Times New Roman"/>
+          <w:sz w:val="24"/>
+          <w:szCs w:val="24"/>
+        </w:rPr>
+      </w:pPr>
+    </w:p>
+    <w:p>
+      <w:pPr>
+        <w:spacing w:after="0" w:line="240" w:lineRule="auto"/>
+        <w:rPr>
+          <w:rFonts w:ascii="Consolas" w:eastAsia="Times New Roman" w:hAnsi="Consolas" w:cs="Times New Roman"/>
+          <w:sz w:val="24"/>
+          <w:szCs w:val="24"/>
+        </w:rPr>
+      </w:pPr>
+      <w:proofErr w:type="spellStart"/>
+      <w:r>
+        <w:rPr>
+          <w:rFonts w:ascii="Consolas" w:eastAsia="Times New Roman" w:hAnsi="Consolas" w:cs="Times New Roman"/>
+          <w:sz w:val="24"/>
+          <w:szCs w:val="24"/>
+        </w:rPr>
+        <w:t>Westview_Elem_School</w:t>
+      </w:r>
+      <w:proofErr w:type="spellEnd"/>
+      <w:r>
+        <w:rPr>
+          <w:rFonts w:ascii="Consolas" w:eastAsia="Times New Roman" w:hAnsi="Consolas" w:cs="Times New Roman"/>
+          <w:sz w:val="24"/>
+          <w:szCs w:val="24"/>
+        </w:rPr>
+        <w:t>(config-</w:t>
+      </w:r>
+      <w:proofErr w:type="gramStart"/>
+      <w:r>
+        <w:rPr>
+          <w:rFonts w:ascii="Consolas" w:eastAsia="Times New Roman" w:hAnsi="Consolas" w:cs="Times New Roman"/>
+          <w:sz w:val="24"/>
+          <w:szCs w:val="24"/>
+        </w:rPr>
+        <w:t>if)#</w:t>
+      </w:r>
+      <w:proofErr w:type="gramEnd"/>
+    </w:p>
+    <w:p>
+      <w:pPr>
+        <w:spacing w:after="0" w:line="240" w:lineRule="auto"/>
+        <w:rPr>
+          <w:rFonts w:ascii="Consolas" w:eastAsia="Times New Roman" w:hAnsi="Consolas" w:cs="Times New Roman"/>
+          <w:sz w:val="24"/>
+          <w:szCs w:val="24"/>
+        </w:rPr>
+      </w:pPr>
+      <w:r>
+        <w:rPr>
+          <w:rFonts w:ascii="Consolas" w:eastAsia="Times New Roman" w:hAnsi="Consolas" w:cs="Times New Roman"/>
+          <w:sz w:val="24"/>
+          <w:szCs w:val="24"/>
+        </w:rPr>
+        <w:t>%LINK-5-CHANGED: Interface Serial9/0, changed state to up</w:t>
+      </w:r>
+    </w:p>
+    <w:p>
+      <w:pPr>
+        <w:spacing w:after="0" w:line="240" w:lineRule="auto"/>
+        <w:rPr>
+          <w:rFonts w:ascii="Consolas" w:eastAsia="Times New Roman" w:hAnsi="Consolas" w:cs="Times New Roman"/>
+          <w:sz w:val="24"/>
+          <w:szCs w:val="24"/>
+        </w:rPr>
+      </w:pPr>
+    </w:p>
+    <w:p>
+      <w:pPr>
+        <w:spacing w:after="0" w:line="240" w:lineRule="auto"/>
+        <w:rPr>
+          <w:rFonts w:ascii="Consolas" w:eastAsia="Times New Roman" w:hAnsi="Consolas" w:cs="Times New Roman"/>
+          <w:sz w:val="24"/>
+          <w:szCs w:val="24"/>
+        </w:rPr>
+      </w:pPr>
+      <w:proofErr w:type="spellStart"/>
+      <w:r>
+        <w:rPr>
+          <w:rFonts w:ascii="Consolas" w:eastAsia="Times New Roman" w:hAnsi="Consolas" w:cs="Times New Roman"/>
+          <w:sz w:val="24"/>
+          <w:szCs w:val="24"/>
+        </w:rPr>
+        <w:t>Westview_Elem_School</w:t>
+      </w:r>
+      <w:proofErr w:type="spellEnd"/>
+      <w:r>
+        <w:rPr>
+          <w:rFonts w:ascii="Consolas" w:eastAsia="Times New Roman" w:hAnsi="Consolas" w:cs="Times New Roman"/>
+          <w:sz w:val="24"/>
+          <w:szCs w:val="24"/>
+        </w:rPr>
+        <w:t>(config-</w:t>
+      </w:r>
+      <w:proofErr w:type="gramStart"/>
+      <w:r>
+        <w:rPr>
+          <w:rFonts w:ascii="Consolas" w:eastAsia="Times New Roman" w:hAnsi="Consolas" w:cs="Times New Roman"/>
+          <w:sz w:val="24"/>
+          <w:szCs w:val="24"/>
+        </w:rPr>
+        <w:t>if)#</w:t>
+      </w:r>
+      <w:proofErr w:type="gramEnd"/>
+    </w:p>
+    <w:p>
+      <w:pPr>
+        <w:spacing w:after="0" w:line="240" w:lineRule="auto"/>
+        <w:rPr>
+          <w:rFonts w:ascii="Consolas" w:eastAsia="Times New Roman" w:hAnsi="Consolas" w:cs="Times New Roman"/>
+          <w:sz w:val="24"/>
+          <w:szCs w:val="24"/>
+        </w:rPr>
+      </w:pPr>
+      <w:r>
+        <w:rPr>
+          <w:rFonts w:ascii="Consolas" w:eastAsia="Times New Roman" w:hAnsi="Consolas" w:cs="Times New Roman"/>
+          <w:sz w:val="24"/>
+          <w:szCs w:val="24"/>
+        </w:rPr>
+        <w:t>%LINEPROTO-5-UPDOWN: Line protocol on Interface Serial9/0, changed state to up</w:t>
+      </w:r>
+    </w:p>
+    <w:p>
+      <w:pPr>
+        <w:spacing w:after="0" w:line="240" w:lineRule="auto"/>
+        <w:rPr>
+          <w:rFonts w:ascii="Consolas" w:eastAsia="Times New Roman" w:hAnsi="Consolas" w:cs="Times New Roman"/>
+          <w:sz w:val="24"/>
+          <w:szCs w:val="24"/>
+        </w:rPr>
+      </w:pPr>
+    </w:p>
+    <w:p>
+      <w:pPr>
+        <w:spacing w:after="0" w:line="240" w:lineRule="auto"/>
+        <w:rPr>
+          <w:rFonts w:ascii="Consolas" w:eastAsia="Times New Roman" w:hAnsi="Consolas" w:cs="Times New Roman"/>
+          <w:sz w:val="24"/>
+          <w:szCs w:val="24"/>
+        </w:rPr>
+      </w:pPr>
+      <w:proofErr w:type="spellStart"/>
+      <w:r>
+        <w:rPr>
+          <w:rFonts w:ascii="Consolas" w:eastAsia="Times New Roman" w:hAnsi="Consolas" w:cs="Times New Roman"/>
+          <w:sz w:val="24"/>
+          <w:szCs w:val="24"/>
+        </w:rPr>
         <w:lastRenderedPageBreak/>
-        <w:t>Press RETURN to get started!</w:t>
-      </w:r>
-    </w:p>
-    <w:p>
-      <w:pPr>
-        <w:spacing w:after="0" w:line="240" w:lineRule="auto"/>
-        <w:rPr>
-          <w:rFonts w:ascii="Consolas" w:eastAsia="Times New Roman" w:hAnsi="Consolas" w:cs="Times New Roman"/>
-          <w:sz w:val="24"/>
-          <w:szCs w:val="24"/>
-        </w:rPr>
-      </w:pPr>
-    </w:p>
-    <w:p>
-      <w:pPr>
-        <w:spacing w:after="0" w:line="240" w:lineRule="auto"/>
-        <w:rPr>
-          <w:rFonts w:ascii="Consolas" w:eastAsia="Times New Roman" w:hAnsi="Consolas" w:cs="Times New Roman"/>
-          <w:sz w:val="24"/>
-          <w:szCs w:val="24"/>
-        </w:rPr>
-      </w:pPr>
-    </w:p>
-    <w:p>
-      <w:pPr>
-        <w:spacing w:after="0" w:line="240" w:lineRule="auto"/>
-        <w:rPr>
-          <w:rFonts w:ascii="Consolas" w:eastAsia="Times New Roman" w:hAnsi="Consolas" w:cs="Times New Roman"/>
-          <w:sz w:val="24"/>
-          <w:szCs w:val="24"/>
-        </w:rPr>
-      </w:pPr>
-    </w:p>
-    <w:p>
-      <w:pPr>
-        <w:spacing w:after="0" w:line="240" w:lineRule="auto"/>
-        <w:rPr>
-          <w:rFonts w:ascii="Consolas" w:eastAsia="Times New Roman" w:hAnsi="Consolas" w:cs="Times New Roman"/>
-          <w:sz w:val="24"/>
-          <w:szCs w:val="24"/>
-        </w:rPr>
-      </w:pPr>
-      <w:r>
-        <w:rPr>
-          <w:rFonts w:ascii="Consolas" w:eastAsia="Times New Roman" w:hAnsi="Consolas" w:cs="Times New Roman"/>
-          <w:sz w:val="24"/>
-          <w:szCs w:val="24"/>
-        </w:rPr>
-        <w:t>Router&gt;</w:t>
-      </w:r>
-      <w:proofErr w:type="spellStart"/>
-      <w:r>
-        <w:rPr>
-          <w:rFonts w:ascii="Consolas" w:eastAsia="Times New Roman" w:hAnsi="Consolas" w:cs="Times New Roman"/>
-          <w:sz w:val="24"/>
-          <w:szCs w:val="24"/>
-        </w:rPr>
-        <w:t>en</w:t>
-      </w:r>
-      <w:proofErr w:type="spellEnd"/>
-    </w:p>
-    <w:p>
-      <w:pPr>
-        <w:spacing w:after="0" w:line="240" w:lineRule="auto"/>
-        <w:rPr>
-          <w:rFonts w:ascii="Consolas" w:eastAsia="Times New Roman" w:hAnsi="Consolas" w:cs="Times New Roman"/>
-          <w:sz w:val="24"/>
-          <w:szCs w:val="24"/>
-        </w:rPr>
-      </w:pPr>
-      <w:proofErr w:type="spellStart"/>
-      <w:r>
-        <w:rPr>
-          <w:rFonts w:ascii="Consolas" w:eastAsia="Times New Roman" w:hAnsi="Consolas" w:cs="Times New Roman"/>
-          <w:sz w:val="24"/>
-          <w:szCs w:val="24"/>
-        </w:rPr>
-        <w:t>Router#conf</w:t>
-      </w:r>
-      <w:proofErr w:type="spellEnd"/>
-      <w:r>
-        <w:rPr>
-          <w:rFonts w:ascii="Consolas" w:eastAsia="Times New Roman" w:hAnsi="Consolas" w:cs="Times New Roman"/>
-          <w:sz w:val="24"/>
-          <w:szCs w:val="24"/>
-        </w:rPr>
-        <w:t xml:space="preserve"> t</w:t>
-      </w:r>
-    </w:p>
-    <w:p>
-      <w:pPr>
-        <w:spacing w:after="0" w:line="240" w:lineRule="auto"/>
-        <w:rPr>
-          <w:rFonts w:ascii="Consolas" w:eastAsia="Times New Roman" w:hAnsi="Consolas" w:cs="Times New Roman"/>
-          <w:sz w:val="24"/>
-          <w:szCs w:val="24"/>
-        </w:rPr>
-      </w:pPr>
-      <w:r>
-        <w:rPr>
-          <w:rFonts w:ascii="Consolas" w:eastAsia="Times New Roman" w:hAnsi="Consolas" w:cs="Times New Roman"/>
-          <w:sz w:val="24"/>
-          <w:szCs w:val="24"/>
-        </w:rPr>
-        <w:t>Enter configuration commands, one per line. End with CNTL/Z.</w:t>
-      </w:r>
-    </w:p>
-    <w:p>
-      <w:pPr>
-        <w:spacing w:after="0" w:line="240" w:lineRule="auto"/>
-        <w:rPr>
-          <w:rFonts w:ascii="Consolas" w:eastAsia="Times New Roman" w:hAnsi="Consolas" w:cs="Times New Roman"/>
-          <w:sz w:val="24"/>
-          <w:szCs w:val="24"/>
-        </w:rPr>
-      </w:pPr>
-      <w:r>
-        <w:rPr>
-          <w:rFonts w:ascii="Consolas" w:eastAsia="Times New Roman" w:hAnsi="Consolas" w:cs="Times New Roman"/>
-          <w:sz w:val="24"/>
-          <w:szCs w:val="24"/>
-        </w:rPr>
-        <w:t xml:space="preserve">Router(config)#hostname </w:t>
-      </w:r>
-      <w:proofErr w:type="spellStart"/>
-      <w:r>
-        <w:rPr>
-          <w:rFonts w:ascii="Consolas" w:eastAsia="Times New Roman" w:hAnsi="Consolas" w:cs="Times New Roman"/>
-          <w:sz w:val="24"/>
-          <w:szCs w:val="24"/>
-        </w:rPr>
         <w:t>Westview_Elem_School</w:t>
       </w:r>
       <w:proofErr w:type="spellEnd"/>
+      <w:r>
+        <w:rPr>
+          <w:rFonts w:ascii="Consolas" w:eastAsia="Times New Roman" w:hAnsi="Consolas" w:cs="Times New Roman"/>
+          <w:sz w:val="24"/>
+          <w:szCs w:val="24"/>
+        </w:rPr>
+        <w:t>(config)#int se8/0</w:t>
+      </w:r>
     </w:p>
     <w:p>
       <w:pPr>
@@ -10929,25 +12000,25 @@
           <w:sz w:val="24"/>
           <w:szCs w:val="24"/>
         </w:rPr>
-        <w:t xml:space="preserve">(config)#no </w:t>
-      </w:r>
-      <w:proofErr w:type="spellStart"/>
-      <w:r>
-        <w:rPr>
-          <w:rFonts w:ascii="Consolas" w:eastAsia="Times New Roman" w:hAnsi="Consolas" w:cs="Times New Roman"/>
-          <w:sz w:val="24"/>
-          <w:szCs w:val="24"/>
-        </w:rPr>
-        <w:t>ip</w:t>
-      </w:r>
-      <w:proofErr w:type="spellEnd"/>
-      <w:r>
-        <w:rPr>
-          <w:rFonts w:ascii="Consolas" w:eastAsia="Times New Roman" w:hAnsi="Consolas" w:cs="Times New Roman"/>
-          <w:sz w:val="24"/>
-          <w:szCs w:val="24"/>
-        </w:rPr>
-        <w:t xml:space="preserve"> domain-lookup</w:t>
+        <w:t>(config-</w:t>
+      </w:r>
+      <w:proofErr w:type="gramStart"/>
+      <w:r>
+        <w:rPr>
+          <w:rFonts w:ascii="Consolas" w:eastAsia="Times New Roman" w:hAnsi="Consolas" w:cs="Times New Roman"/>
+          <w:sz w:val="24"/>
+          <w:szCs w:val="24"/>
+        </w:rPr>
+        <w:t>if)#</w:t>
+      </w:r>
+      <w:proofErr w:type="gramEnd"/>
+      <w:r>
+        <w:rPr>
+          <w:rFonts w:ascii="Consolas" w:eastAsia="Times New Roman" w:hAnsi="Consolas" w:cs="Times New Roman"/>
+          <w:sz w:val="24"/>
+          <w:szCs w:val="24"/>
+        </w:rPr>
+        <w:t>ip address 192.169.9.1 255.255.255.0</w:t>
       </w:r>
     </w:p>
     <w:p>
@@ -10975,8 +12046,74 @@
           <w:sz w:val="24"/>
           <w:szCs w:val="24"/>
         </w:rPr>
-        <w:t>(config)#int f5/0</w:t>
-      </w:r>
+        <w:t>(config-</w:t>
+      </w:r>
+      <w:proofErr w:type="gramStart"/>
+      <w:r>
+        <w:rPr>
+          <w:rFonts w:ascii="Consolas" w:eastAsia="Times New Roman" w:hAnsi="Consolas" w:cs="Times New Roman"/>
+          <w:sz w:val="24"/>
+          <w:szCs w:val="24"/>
+        </w:rPr>
+        <w:t>if)#</w:t>
+      </w:r>
+      <w:proofErr w:type="gramEnd"/>
+      <w:r>
+        <w:rPr>
+          <w:rFonts w:ascii="Consolas" w:eastAsia="Times New Roman" w:hAnsi="Consolas" w:cs="Times New Roman"/>
+          <w:sz w:val="24"/>
+          <w:szCs w:val="24"/>
+        </w:rPr>
+        <w:t>no shut</w:t>
+      </w:r>
+    </w:p>
+    <w:p>
+      <w:pPr>
+        <w:spacing w:after="0" w:line="240" w:lineRule="auto"/>
+        <w:rPr>
+          <w:rFonts w:ascii="Consolas" w:eastAsia="Times New Roman" w:hAnsi="Consolas" w:cs="Times New Roman"/>
+          <w:sz w:val="24"/>
+          <w:szCs w:val="24"/>
+        </w:rPr>
+      </w:pPr>
+    </w:p>
+    <w:p>
+      <w:pPr>
+        <w:spacing w:after="0" w:line="240" w:lineRule="auto"/>
+        <w:rPr>
+          <w:rFonts w:ascii="Consolas" w:eastAsia="Times New Roman" w:hAnsi="Consolas" w:cs="Times New Roman"/>
+          <w:sz w:val="24"/>
+          <w:szCs w:val="24"/>
+        </w:rPr>
+      </w:pPr>
+      <w:r>
+        <w:rPr>
+          <w:rFonts w:ascii="Consolas" w:eastAsia="Times New Roman" w:hAnsi="Consolas" w:cs="Times New Roman"/>
+          <w:sz w:val="24"/>
+          <w:szCs w:val="24"/>
+        </w:rPr>
+        <w:t>%LINK-5-CHANGED: Interface Serial8/0, changed state to down</w:t>
+      </w:r>
+    </w:p>
+    <w:p>
+      <w:pPr>
+        <w:spacing w:after="0" w:line="240" w:lineRule="auto"/>
+        <w:rPr>
+          <w:rFonts w:ascii="Consolas" w:eastAsia="Times New Roman" w:hAnsi="Consolas" w:cs="Times New Roman"/>
+          <w:sz w:val="24"/>
+          <w:szCs w:val="24"/>
+        </w:rPr>
+      </w:pPr>
+    </w:p>
+    <w:p>
+      <w:pPr>
+        <w:spacing w:after="0" w:line="240" w:lineRule="auto"/>
+        <w:rPr>
+          <w:rFonts w:ascii="Consolas" w:eastAsia="Times New Roman" w:hAnsi="Consolas" w:cs="Times New Roman"/>
+          <w:sz w:val="24"/>
+          <w:szCs w:val="24"/>
+        </w:rPr>
+      </w:pPr>
     </w:p>
     <w:p>
       <w:pPr>
@@ -11003,25 +12140,7 @@
           <w:sz w:val="24"/>
           <w:szCs w:val="24"/>
         </w:rPr>
-        <w:t>(config-</w:t>
-      </w:r>
-      <w:proofErr w:type="gramStart"/>
-      <w:r>
-        <w:rPr>
-          <w:rFonts w:ascii="Consolas" w:eastAsia="Times New Roman" w:hAnsi="Consolas" w:cs="Times New Roman"/>
-          <w:sz w:val="24"/>
-          <w:szCs w:val="24"/>
-        </w:rPr>
-        <w:t>if)#</w:t>
-      </w:r>
-      <w:proofErr w:type="gramEnd"/>
-      <w:r>
-        <w:rPr>
-          <w:rFonts w:ascii="Consolas" w:eastAsia="Times New Roman" w:hAnsi="Consolas" w:cs="Times New Roman"/>
-          <w:sz w:val="24"/>
-          <w:szCs w:val="24"/>
-        </w:rPr>
-        <w:t>ip address 192.168.2.1 255.255.0.0</w:t>
+        <w:t>(config)#int se1/0</w:t>
       </w:r>
     </w:p>
     <w:p>
@@ -11067,7 +12186,7 @@
           <w:sz w:val="24"/>
           <w:szCs w:val="24"/>
         </w:rPr>
-        <w:t>int se2/0</w:t>
+        <w:t xml:space="preserve">ip address 192.169.13.1 255.255.255.0 </w:t>
       </w:r>
     </w:p>
     <w:p>
@@ -11113,8 +12232,18 @@
           <w:sz w:val="24"/>
           <w:szCs w:val="24"/>
         </w:rPr>
-        <w:t>ip address 192.169.5.2 255.255.255.0</w:t>
-      </w:r>
+        <w:t>no shut</w:t>
+      </w:r>
+    </w:p>
+    <w:p>
+      <w:pPr>
+        <w:spacing w:after="0" w:line="240" w:lineRule="auto"/>
+        <w:rPr>
+          <w:rFonts w:ascii="Consolas" w:eastAsia="Times New Roman" w:hAnsi="Consolas" w:cs="Times New Roman"/>
+          <w:sz w:val="24"/>
+          <w:szCs w:val="24"/>
+        </w:rPr>
+      </w:pPr>
     </w:p>
     <w:p>
       <w:pPr>
@@ -11153,42 +12282,62 @@
         <w:t>if)#</w:t>
       </w:r>
       <w:proofErr w:type="gramEnd"/>
-      <w:r>
-        <w:rPr>
-          <w:rFonts w:ascii="Consolas" w:eastAsia="Times New Roman" w:hAnsi="Consolas" w:cs="Times New Roman"/>
-          <w:sz w:val="24"/>
-          <w:szCs w:val="24"/>
-        </w:rPr>
-        <w:t>no shut</w:t>
-      </w:r>
-    </w:p>
-    <w:p>
-      <w:pPr>
-        <w:spacing w:after="0" w:line="240" w:lineRule="auto"/>
-        <w:rPr>
-          <w:rFonts w:ascii="Consolas" w:eastAsia="Times New Roman" w:hAnsi="Consolas" w:cs="Times New Roman"/>
-          <w:sz w:val="24"/>
-          <w:szCs w:val="24"/>
-        </w:rPr>
-      </w:pPr>
-    </w:p>
-    <w:p>
-      <w:pPr>
-        <w:spacing w:after="0" w:line="240" w:lineRule="auto"/>
-        <w:rPr>
-          <w:rFonts w:ascii="Consolas" w:eastAsia="Times New Roman" w:hAnsi="Consolas" w:cs="Times New Roman"/>
-          <w:sz w:val="24"/>
-          <w:szCs w:val="24"/>
-        </w:rPr>
-      </w:pPr>
-      <w:r>
-        <w:rPr>
-          <w:rFonts w:ascii="Consolas" w:eastAsia="Times New Roman" w:hAnsi="Consolas" w:cs="Times New Roman"/>
-          <w:sz w:val="24"/>
-          <w:szCs w:val="24"/>
-        </w:rPr>
-        <w:t>%LINK-5-CHANGED: Interface Serial2/0, changed state to down</w:t>
-      </w:r>
+    </w:p>
+    <w:p>
+      <w:pPr>
+        <w:spacing w:after="0" w:line="240" w:lineRule="auto"/>
+        <w:rPr>
+          <w:rFonts w:ascii="Consolas" w:eastAsia="Times New Roman" w:hAnsi="Consolas" w:cs="Times New Roman"/>
+          <w:sz w:val="24"/>
+          <w:szCs w:val="24"/>
+        </w:rPr>
+      </w:pPr>
+      <w:r>
+        <w:rPr>
+          <w:rFonts w:ascii="Consolas" w:eastAsia="Times New Roman" w:hAnsi="Consolas" w:cs="Times New Roman"/>
+          <w:sz w:val="24"/>
+          <w:szCs w:val="24"/>
+        </w:rPr>
+        <w:t>%LINK-5-CHANGED: Interface Serial1/0, changed state to up</w:t>
+      </w:r>
+    </w:p>
+    <w:p>
+      <w:pPr>
+        <w:spacing w:after="0" w:line="240" w:lineRule="auto"/>
+        <w:rPr>
+          <w:rFonts w:ascii="Consolas" w:eastAsia="Times New Roman" w:hAnsi="Consolas" w:cs="Times New Roman"/>
+          <w:sz w:val="24"/>
+          <w:szCs w:val="24"/>
+        </w:rPr>
+      </w:pPr>
+    </w:p>
+    <w:p>
+      <w:pPr>
+        <w:spacing w:after="0" w:line="240" w:lineRule="auto"/>
+        <w:rPr>
+          <w:rFonts w:ascii="Consolas" w:eastAsia="Times New Roman" w:hAnsi="Consolas" w:cs="Times New Roman"/>
+          <w:sz w:val="24"/>
+          <w:szCs w:val="24"/>
+        </w:rPr>
+      </w:pPr>
+      <w:r>
+        <w:rPr>
+          <w:rFonts w:ascii="Consolas" w:eastAsia="Times New Roman" w:hAnsi="Consolas" w:cs="Times New Roman"/>
+          <w:sz w:val="24"/>
+          <w:szCs w:val="24"/>
+        </w:rPr>
+        <w:t>%LINEPROTO-5-UPDOWN: Line protocol on Interface Serial1/0, changed state to up</w:t>
+      </w:r>
+    </w:p>
+    <w:p>
+      <w:pPr>
+        <w:spacing w:after="0" w:line="240" w:lineRule="auto"/>
+        <w:rPr>
+          <w:rFonts w:ascii="Consolas" w:eastAsia="Times New Roman" w:hAnsi="Consolas" w:cs="Times New Roman"/>
+          <w:sz w:val="24"/>
+          <w:szCs w:val="24"/>
+        </w:rPr>
+      </w:pPr>
     </w:p>
     <w:p>
       <w:pPr>
@@ -11233,7 +12382,7 @@
           <w:sz w:val="24"/>
           <w:szCs w:val="24"/>
         </w:rPr>
-        <w:t>int f5/0</w:t>
+        <w:t>exit</w:t>
       </w:r>
     </w:p>
     <w:p>
@@ -11261,36 +12410,8 @@
           <w:sz w:val="24"/>
           <w:szCs w:val="24"/>
         </w:rPr>
-        <w:t>(config-</w:t>
-      </w:r>
-      <w:proofErr w:type="gramStart"/>
-      <w:r>
-        <w:rPr>
-          <w:rFonts w:ascii="Consolas" w:eastAsia="Times New Roman" w:hAnsi="Consolas" w:cs="Times New Roman"/>
-          <w:sz w:val="24"/>
-          <w:szCs w:val="24"/>
-        </w:rPr>
-        <w:t>if)#</w:t>
-      </w:r>
-      <w:proofErr w:type="gramEnd"/>
-      <w:r>
-        <w:rPr>
-          <w:rFonts w:ascii="Consolas" w:eastAsia="Times New Roman" w:hAnsi="Consolas" w:cs="Times New Roman"/>
-          <w:sz w:val="24"/>
-          <w:szCs w:val="24"/>
-        </w:rPr>
-        <w:t>no shut</w:t>
-      </w:r>
-    </w:p>
-    <w:p>
-      <w:pPr>
-        <w:spacing w:after="0" w:line="240" w:lineRule="auto"/>
-        <w:rPr>
-          <w:rFonts w:ascii="Consolas" w:eastAsia="Times New Roman" w:hAnsi="Consolas" w:cs="Times New Roman"/>
-          <w:sz w:val="24"/>
-          <w:szCs w:val="24"/>
-        </w:rPr>
-      </w:pPr>
+        <w:t>(config)#exit</w:t>
+      </w:r>
     </w:p>
     <w:p>
       <w:pPr>
@@ -11317,74 +12438,118 @@
           <w:sz w:val="24"/>
           <w:szCs w:val="24"/>
         </w:rPr>
-        <w:t>(config-</w:t>
-      </w:r>
-      <w:proofErr w:type="gramStart"/>
-      <w:r>
-        <w:rPr>
-          <w:rFonts w:ascii="Consolas" w:eastAsia="Times New Roman" w:hAnsi="Consolas" w:cs="Times New Roman"/>
-          <w:sz w:val="24"/>
-          <w:szCs w:val="24"/>
-        </w:rPr>
-        <w:t>if)#</w:t>
-      </w:r>
-      <w:proofErr w:type="gramEnd"/>
-    </w:p>
-    <w:p>
-      <w:pPr>
-        <w:spacing w:after="0" w:line="240" w:lineRule="auto"/>
-        <w:rPr>
-          <w:rFonts w:ascii="Consolas" w:eastAsia="Times New Roman" w:hAnsi="Consolas" w:cs="Times New Roman"/>
-          <w:sz w:val="24"/>
-          <w:szCs w:val="24"/>
-        </w:rPr>
-      </w:pPr>
-      <w:r>
-        <w:rPr>
-          <w:rFonts w:ascii="Consolas" w:eastAsia="Times New Roman" w:hAnsi="Consolas" w:cs="Times New Roman"/>
-          <w:sz w:val="24"/>
-          <w:szCs w:val="24"/>
-        </w:rPr>
-        <w:t>%LINK-5-CHANGED: Interface FastEthernet5/0, changed state to up</w:t>
-      </w:r>
-    </w:p>
-    <w:p>
-      <w:pPr>
-        <w:spacing w:after="0" w:line="240" w:lineRule="auto"/>
-        <w:rPr>
-          <w:rFonts w:ascii="Consolas" w:eastAsia="Times New Roman" w:hAnsi="Consolas" w:cs="Times New Roman"/>
-          <w:sz w:val="24"/>
-          <w:szCs w:val="24"/>
-        </w:rPr>
-      </w:pPr>
-    </w:p>
-    <w:p>
-      <w:pPr>
-        <w:spacing w:after="0" w:line="240" w:lineRule="auto"/>
-        <w:rPr>
-          <w:rFonts w:ascii="Consolas" w:eastAsia="Times New Roman" w:hAnsi="Consolas" w:cs="Times New Roman"/>
-          <w:sz w:val="24"/>
-          <w:szCs w:val="24"/>
-        </w:rPr>
-      </w:pPr>
-      <w:r>
-        <w:rPr>
-          <w:rFonts w:ascii="Consolas" w:eastAsia="Times New Roman" w:hAnsi="Consolas" w:cs="Times New Roman"/>
-          <w:sz w:val="24"/>
-          <w:szCs w:val="24"/>
-        </w:rPr>
-        <w:t>%LINEPROTO-5-UPDOWN: Line protocol on Interface FastEthernet5/0, changed state to up</w:t>
-      </w:r>
-    </w:p>
-    <w:p>
-      <w:pPr>
-        <w:spacing w:after="0" w:line="240" w:lineRule="auto"/>
-        <w:rPr>
-          <w:rFonts w:ascii="Consolas" w:eastAsia="Times New Roman" w:hAnsi="Consolas" w:cs="Times New Roman"/>
-          <w:sz w:val="24"/>
-          <w:szCs w:val="24"/>
-        </w:rPr>
-      </w:pPr>
+        <w:t>#</w:t>
+      </w:r>
+    </w:p>
+    <w:p>
+      <w:pPr>
+        <w:spacing w:after="0" w:line="240" w:lineRule="auto"/>
+        <w:rPr>
+          <w:rFonts w:ascii="Consolas" w:eastAsia="Times New Roman" w:hAnsi="Consolas" w:cs="Times New Roman"/>
+          <w:sz w:val="24"/>
+          <w:szCs w:val="24"/>
+        </w:rPr>
+      </w:pPr>
+      <w:r>
+        <w:rPr>
+          <w:rFonts w:ascii="Consolas" w:eastAsia="Times New Roman" w:hAnsi="Consolas" w:cs="Times New Roman"/>
+          <w:sz w:val="24"/>
+          <w:szCs w:val="24"/>
+        </w:rPr>
+        <w:t>%SYS-5-CONFIG_I: Configured from console by console</w:t>
+      </w:r>
+    </w:p>
+    <w:p>
+      <w:pPr>
+        <w:spacing w:after="0" w:line="240" w:lineRule="auto"/>
+        <w:rPr>
+          <w:rFonts w:ascii="Consolas" w:eastAsia="Times New Roman" w:hAnsi="Consolas" w:cs="Times New Roman"/>
+          <w:sz w:val="24"/>
+          <w:szCs w:val="24"/>
+        </w:rPr>
+      </w:pPr>
+    </w:p>
+    <w:p>
+      <w:pPr>
+        <w:spacing w:after="0" w:line="240" w:lineRule="auto"/>
+        <w:rPr>
+          <w:rFonts w:ascii="Consolas" w:eastAsia="Times New Roman" w:hAnsi="Consolas" w:cs="Times New Roman"/>
+          <w:sz w:val="24"/>
+          <w:szCs w:val="24"/>
+        </w:rPr>
+      </w:pPr>
+      <w:proofErr w:type="spellStart"/>
+      <w:r>
+        <w:rPr>
+          <w:rFonts w:ascii="Consolas" w:eastAsia="Times New Roman" w:hAnsi="Consolas" w:cs="Times New Roman"/>
+          <w:sz w:val="24"/>
+          <w:szCs w:val="24"/>
+        </w:rPr>
+        <w:t>Westview_Elem_School#copy</w:t>
+      </w:r>
+      <w:proofErr w:type="spellEnd"/>
+      <w:r>
+        <w:rPr>
+          <w:rFonts w:ascii="Consolas" w:eastAsia="Times New Roman" w:hAnsi="Consolas" w:cs="Times New Roman"/>
+          <w:sz w:val="24"/>
+          <w:szCs w:val="24"/>
+        </w:rPr>
+        <w:t xml:space="preserve"> run start</w:t>
+      </w:r>
+    </w:p>
+    <w:p>
+      <w:pPr>
+        <w:spacing w:after="0" w:line="240" w:lineRule="auto"/>
+        <w:rPr>
+          <w:rFonts w:ascii="Consolas" w:eastAsia="Times New Roman" w:hAnsi="Consolas" w:cs="Times New Roman"/>
+          <w:sz w:val="24"/>
+          <w:szCs w:val="24"/>
+        </w:rPr>
+      </w:pPr>
+      <w:r>
+        <w:rPr>
+          <w:rFonts w:ascii="Consolas" w:eastAsia="Times New Roman" w:hAnsi="Consolas" w:cs="Times New Roman"/>
+          <w:sz w:val="24"/>
+          <w:szCs w:val="24"/>
+        </w:rPr>
+        <w:t xml:space="preserve">Destination filename [startup-config]? </w:t>
+      </w:r>
+    </w:p>
+    <w:p>
+      <w:pPr>
+        <w:spacing w:after="0" w:line="240" w:lineRule="auto"/>
+        <w:rPr>
+          <w:rFonts w:ascii="Consolas" w:eastAsia="Times New Roman" w:hAnsi="Consolas" w:cs="Times New Roman"/>
+          <w:sz w:val="24"/>
+          <w:szCs w:val="24"/>
+        </w:rPr>
+      </w:pPr>
+      <w:r>
+        <w:rPr>
+          <w:rFonts w:ascii="Consolas" w:eastAsia="Times New Roman" w:hAnsi="Consolas" w:cs="Times New Roman"/>
+          <w:sz w:val="24"/>
+          <w:szCs w:val="24"/>
+        </w:rPr>
+        <w:t>Building configuration...</w:t>
+      </w:r>
+    </w:p>
+    <w:p>
+      <w:pPr>
+        <w:spacing w:after="0" w:line="240" w:lineRule="auto"/>
+        <w:rPr>
+          <w:rFonts w:ascii="Consolas" w:eastAsia="Times New Roman" w:hAnsi="Consolas" w:cs="Times New Roman"/>
+          <w:sz w:val="24"/>
+          <w:szCs w:val="24"/>
+        </w:rPr>
+      </w:pPr>
+      <w:r>
+        <w:rPr>
+          <w:rFonts w:ascii="Consolas" w:eastAsia="Times New Roman" w:hAnsi="Consolas" w:cs="Times New Roman"/>
+          <w:sz w:val="24"/>
+          <w:szCs w:val="24"/>
+        </w:rPr>
+        <w:t>[OK]</w:t>
+      </w:r>
     </w:p>
     <w:p>
       <w:pPr>
@@ -11411,8 +12576,18 @@
           <w:sz w:val="24"/>
           <w:szCs w:val="24"/>
         </w:rPr>
-        <w:t>(config)#int se3/0</w:t>
-      </w:r>
+        <w:t>#</w:t>
+      </w:r>
+    </w:p>
+    <w:p>
+      <w:pPr>
+        <w:spacing w:after="0" w:line="240" w:lineRule="auto"/>
+        <w:rPr>
+          <w:rFonts w:ascii="Consolas" w:eastAsia="Times New Roman" w:hAnsi="Consolas" w:cs="Times New Roman"/>
+          <w:sz w:val="24"/>
+          <w:szCs w:val="24"/>
+        </w:rPr>
+      </w:pPr>
     </w:p>
     <w:p>
       <w:pPr>
@@ -11439,25 +12614,7 @@
           <w:sz w:val="24"/>
           <w:szCs w:val="24"/>
         </w:rPr>
-        <w:t>(config-</w:t>
-      </w:r>
-      <w:proofErr w:type="gramStart"/>
-      <w:r>
-        <w:rPr>
-          <w:rFonts w:ascii="Consolas" w:eastAsia="Times New Roman" w:hAnsi="Consolas" w:cs="Times New Roman"/>
-          <w:sz w:val="24"/>
-          <w:szCs w:val="24"/>
-        </w:rPr>
-        <w:t>if)#</w:t>
-      </w:r>
-      <w:proofErr w:type="gramEnd"/>
-      <w:r>
-        <w:rPr>
-          <w:rFonts w:ascii="Consolas" w:eastAsia="Times New Roman" w:hAnsi="Consolas" w:cs="Times New Roman"/>
-          <w:sz w:val="24"/>
-          <w:szCs w:val="24"/>
-        </w:rPr>
-        <w:t xml:space="preserve">ip address 192.169.6.2 255.255.255.0 </w:t>
+        <w:t>(config)#interface Serial1/0</w:t>
       </w:r>
     </w:p>
     <w:p>
@@ -11503,46 +12660,26 @@
           <w:sz w:val="24"/>
           <w:szCs w:val="24"/>
         </w:rPr>
-        <w:t>no shut</w:t>
-      </w:r>
-    </w:p>
-    <w:p>
-      <w:pPr>
-        <w:spacing w:after="0" w:line="240" w:lineRule="auto"/>
-        <w:rPr>
-          <w:rFonts w:ascii="Consolas" w:eastAsia="Times New Roman" w:hAnsi="Consolas" w:cs="Times New Roman"/>
-          <w:sz w:val="24"/>
-          <w:szCs w:val="24"/>
-        </w:rPr>
-      </w:pPr>
-    </w:p>
-    <w:p>
-      <w:pPr>
-        <w:spacing w:after="0" w:line="240" w:lineRule="auto"/>
-        <w:rPr>
-          <w:rFonts w:ascii="Consolas" w:eastAsia="Times New Roman" w:hAnsi="Consolas" w:cs="Times New Roman"/>
-          <w:sz w:val="24"/>
-          <w:szCs w:val="24"/>
-        </w:rPr>
-      </w:pPr>
-      <w:r>
-        <w:rPr>
-          <w:rFonts w:ascii="Consolas" w:eastAsia="Times New Roman" w:hAnsi="Consolas" w:cs="Times New Roman"/>
-          <w:sz w:val="24"/>
-          <w:szCs w:val="24"/>
-        </w:rPr>
-        <w:t>%LINK-5-CHANGED: Interface Serial3/0, changed state to down</w:t>
-      </w:r>
-    </w:p>
-    <w:p>
-      <w:pPr>
-        <w:spacing w:after="0" w:line="240" w:lineRule="auto"/>
-        <w:rPr>
-          <w:rFonts w:ascii="Consolas" w:eastAsia="Times New Roman" w:hAnsi="Consolas" w:cs="Times New Roman"/>
-          <w:sz w:val="24"/>
-          <w:szCs w:val="24"/>
-        </w:rPr>
-      </w:pPr>
+        <w:t>clock rate 72000</w:t>
+      </w:r>
+    </w:p>
+    <w:p>
+      <w:pPr>
+        <w:spacing w:after="0" w:line="240" w:lineRule="auto"/>
+        <w:rPr>
+          <w:rFonts w:ascii="Consolas" w:eastAsia="Times New Roman" w:hAnsi="Consolas" w:cs="Times New Roman"/>
+          <w:sz w:val="24"/>
+          <w:szCs w:val="24"/>
+        </w:rPr>
+      </w:pPr>
+      <w:r>
+        <w:rPr>
+          <w:rFonts w:ascii="Consolas" w:eastAsia="Times New Roman" w:hAnsi="Consolas" w:cs="Times New Roman"/>
+          <w:sz w:val="24"/>
+          <w:szCs w:val="24"/>
+        </w:rPr>
+        <w:t>This command applies only to DCE interfaces</w:t>
+      </w:r>
     </w:p>
     <w:p>
       <w:pPr>
@@ -11569,8 +12706,18 @@
           <w:sz w:val="24"/>
           <w:szCs w:val="24"/>
         </w:rPr>
-        <w:t>(config)#int se9/0</w:t>
-      </w:r>
+        <w:t>(config-</w:t>
+      </w:r>
+      <w:proofErr w:type="gramStart"/>
+      <w:r>
+        <w:rPr>
+          <w:rFonts w:ascii="Consolas" w:eastAsia="Times New Roman" w:hAnsi="Consolas" w:cs="Times New Roman"/>
+          <w:sz w:val="24"/>
+          <w:szCs w:val="24"/>
+        </w:rPr>
+        <w:t>if)#</w:t>
+      </w:r>
+      <w:proofErr w:type="gramEnd"/>
     </w:p>
     <w:p>
       <w:pPr>
@@ -11615,7 +12762,7 @@
           <w:sz w:val="24"/>
           <w:szCs w:val="24"/>
         </w:rPr>
-        <w:t xml:space="preserve">ip address 192.169.7.2 255.255.255.0 </w:t>
+        <w:t>exit</w:t>
       </w:r>
     </w:p>
     <w:p>
@@ -11643,36 +12790,8 @@
           <w:sz w:val="24"/>
           <w:szCs w:val="24"/>
         </w:rPr>
-        <w:t>(config-</w:t>
-      </w:r>
-      <w:proofErr w:type="gramStart"/>
-      <w:r>
-        <w:rPr>
-          <w:rFonts w:ascii="Consolas" w:eastAsia="Times New Roman" w:hAnsi="Consolas" w:cs="Times New Roman"/>
-          <w:sz w:val="24"/>
-          <w:szCs w:val="24"/>
-        </w:rPr>
-        <w:t>if)#</w:t>
-      </w:r>
-      <w:proofErr w:type="gramEnd"/>
-      <w:r>
-        <w:rPr>
-          <w:rFonts w:ascii="Consolas" w:eastAsia="Times New Roman" w:hAnsi="Consolas" w:cs="Times New Roman"/>
-          <w:sz w:val="24"/>
-          <w:szCs w:val="24"/>
-        </w:rPr>
-        <w:t>no shut</w:t>
-      </w:r>
-    </w:p>
-    <w:p>
-      <w:pPr>
-        <w:spacing w:after="0" w:line="240" w:lineRule="auto"/>
-        <w:rPr>
-          <w:rFonts w:ascii="Consolas" w:eastAsia="Times New Roman" w:hAnsi="Consolas" w:cs="Times New Roman"/>
-          <w:sz w:val="24"/>
-          <w:szCs w:val="24"/>
-        </w:rPr>
-      </w:pPr>
+        <w:t>(config)#interface Serial2/0</w:t>
+      </w:r>
     </w:p>
     <w:p>
       <w:pPr>
@@ -11711,34 +12830,14 @@
         <w:t>if)#</w:t>
       </w:r>
       <w:proofErr w:type="gramEnd"/>
-    </w:p>
-    <w:p>
-      <w:pPr>
-        <w:spacing w:after="0" w:line="240" w:lineRule="auto"/>
-        <w:rPr>
-          <w:rFonts w:ascii="Consolas" w:eastAsia="Times New Roman" w:hAnsi="Consolas" w:cs="Times New Roman"/>
-          <w:sz w:val="24"/>
-          <w:szCs w:val="24"/>
-        </w:rPr>
-      </w:pPr>
-      <w:r>
-        <w:rPr>
-          <w:rFonts w:ascii="Consolas" w:eastAsia="Times New Roman" w:hAnsi="Consolas" w:cs="Times New Roman"/>
-          <w:sz w:val="24"/>
-          <w:szCs w:val="24"/>
-        </w:rPr>
-        <w:t>%LINK-5-CHANGED: Interface Serial9/0, changed state to up</w:t>
-      </w:r>
-    </w:p>
-    <w:p>
-      <w:pPr>
-        <w:spacing w:after="0" w:line="240" w:lineRule="auto"/>
-        <w:rPr>
-          <w:rFonts w:ascii="Consolas" w:eastAsia="Times New Roman" w:hAnsi="Consolas" w:cs="Times New Roman"/>
-          <w:sz w:val="24"/>
-          <w:szCs w:val="24"/>
-        </w:rPr>
-      </w:pPr>
+      <w:r>
+        <w:rPr>
+          <w:rFonts w:ascii="Consolas" w:eastAsia="Times New Roman" w:hAnsi="Consolas" w:cs="Times New Roman"/>
+          <w:sz w:val="24"/>
+          <w:szCs w:val="24"/>
+        </w:rPr>
+        <w:t>clock rate 72000</w:t>
+      </w:r>
     </w:p>
     <w:p>
       <w:pPr>
@@ -11787,34 +12886,6 @@
           <w:szCs w:val="24"/>
         </w:rPr>
       </w:pPr>
-      <w:r>
-        <w:rPr>
-          <w:rFonts w:ascii="Consolas" w:eastAsia="Times New Roman" w:hAnsi="Consolas" w:cs="Times New Roman"/>
-          <w:sz w:val="24"/>
-          <w:szCs w:val="24"/>
-        </w:rPr>
-        <w:t>%LINEPROTO-5-UPDOWN: Line protocol on Interface Serial9/0, changed state to up</w:t>
-      </w:r>
-    </w:p>
-    <w:p>
-      <w:pPr>
-        <w:spacing w:after="0" w:line="240" w:lineRule="auto"/>
-        <w:rPr>
-          <w:rFonts w:ascii="Consolas" w:eastAsia="Times New Roman" w:hAnsi="Consolas" w:cs="Times New Roman"/>
-          <w:sz w:val="24"/>
-          <w:szCs w:val="24"/>
-        </w:rPr>
-      </w:pPr>
-    </w:p>
-    <w:p>
-      <w:pPr>
-        <w:spacing w:after="0" w:line="240" w:lineRule="auto"/>
-        <w:rPr>
-          <w:rFonts w:ascii="Consolas" w:eastAsia="Times New Roman" w:hAnsi="Consolas" w:cs="Times New Roman"/>
-          <w:sz w:val="24"/>
-          <w:szCs w:val="24"/>
-        </w:rPr>
-      </w:pPr>
       <w:proofErr w:type="spellStart"/>
       <w:r>
         <w:rPr>
@@ -11831,7 +12902,25 @@
           <w:sz w:val="24"/>
           <w:szCs w:val="24"/>
         </w:rPr>
-        <w:t>(config)#int se8/0</w:t>
+        <w:t>(config-</w:t>
+      </w:r>
+      <w:proofErr w:type="gramStart"/>
+      <w:r>
+        <w:rPr>
+          <w:rFonts w:ascii="Consolas" w:eastAsia="Times New Roman" w:hAnsi="Consolas" w:cs="Times New Roman"/>
+          <w:sz w:val="24"/>
+          <w:szCs w:val="24"/>
+        </w:rPr>
+        <w:t>if)#</w:t>
+      </w:r>
+      <w:proofErr w:type="gramEnd"/>
+      <w:r>
+        <w:rPr>
+          <w:rFonts w:ascii="Consolas" w:eastAsia="Times New Roman" w:hAnsi="Consolas" w:cs="Times New Roman"/>
+          <w:sz w:val="24"/>
+          <w:szCs w:val="24"/>
+        </w:rPr>
+        <w:t>exit</w:t>
       </w:r>
     </w:p>
     <w:p>
@@ -11859,25 +12948,7 @@
           <w:sz w:val="24"/>
           <w:szCs w:val="24"/>
         </w:rPr>
-        <w:t>(config-</w:t>
-      </w:r>
-      <w:proofErr w:type="gramStart"/>
-      <w:r>
-        <w:rPr>
-          <w:rFonts w:ascii="Consolas" w:eastAsia="Times New Roman" w:hAnsi="Consolas" w:cs="Times New Roman"/>
-          <w:sz w:val="24"/>
-          <w:szCs w:val="24"/>
-        </w:rPr>
-        <w:t>if)#</w:t>
-      </w:r>
-      <w:proofErr w:type="gramEnd"/>
-      <w:r>
-        <w:rPr>
-          <w:rFonts w:ascii="Consolas" w:eastAsia="Times New Roman" w:hAnsi="Consolas" w:cs="Times New Roman"/>
-          <w:sz w:val="24"/>
-          <w:szCs w:val="24"/>
-        </w:rPr>
-        <w:t>ip address 192.169.9.1 255.255.255.0</w:t>
+        <w:t>(config)#interface Serial3/0</w:t>
       </w:r>
     </w:p>
     <w:p>
@@ -11923,28 +12994,279 @@
           <w:sz w:val="24"/>
           <w:szCs w:val="24"/>
         </w:rPr>
-        <w:t>no shut</w:t>
-      </w:r>
-    </w:p>
-    <w:p>
-      <w:pPr>
-        <w:spacing w:after="0" w:line="240" w:lineRule="auto"/>
-        <w:rPr>
-          <w:rFonts w:ascii="Consolas" w:eastAsia="Times New Roman" w:hAnsi="Consolas" w:cs="Times New Roman"/>
-          <w:sz w:val="24"/>
-          <w:szCs w:val="24"/>
-        </w:rPr>
-      </w:pPr>
-    </w:p>
-    <w:p>
-      <w:pPr>
-        <w:spacing w:after="0" w:line="240" w:lineRule="auto"/>
-        <w:rPr>
-          <w:rFonts w:ascii="Consolas" w:eastAsia="Times New Roman" w:hAnsi="Consolas" w:cs="Times New Roman"/>
-          <w:sz w:val="24"/>
-          <w:szCs w:val="24"/>
-        </w:rPr>
-      </w:pPr>
+        <w:t>clock rate 72000</w:t>
+      </w:r>
+    </w:p>
+    <w:p>
+      <w:pPr>
+        <w:spacing w:after="0" w:line="240" w:lineRule="auto"/>
+        <w:rPr>
+          <w:rFonts w:ascii="Consolas" w:eastAsia="Times New Roman" w:hAnsi="Consolas" w:cs="Times New Roman"/>
+          <w:sz w:val="24"/>
+          <w:szCs w:val="24"/>
+        </w:rPr>
+      </w:pPr>
+      <w:r>
+        <w:rPr>
+          <w:rFonts w:ascii="Consolas" w:eastAsia="Times New Roman" w:hAnsi="Consolas" w:cs="Times New Roman"/>
+          <w:sz w:val="24"/>
+          <w:szCs w:val="24"/>
+        </w:rPr>
+        <w:t>This command applies only to DCE interfaces</w:t>
+      </w:r>
+    </w:p>
+    <w:p>
+      <w:pPr>
+        <w:spacing w:after="0" w:line="240" w:lineRule="auto"/>
+        <w:rPr>
+          <w:rFonts w:ascii="Consolas" w:eastAsia="Times New Roman" w:hAnsi="Consolas" w:cs="Times New Roman"/>
+          <w:sz w:val="24"/>
+          <w:szCs w:val="24"/>
+        </w:rPr>
+      </w:pPr>
+      <w:proofErr w:type="spellStart"/>
+      <w:r>
+        <w:rPr>
+          <w:rFonts w:ascii="Consolas" w:eastAsia="Times New Roman" w:hAnsi="Consolas" w:cs="Times New Roman"/>
+          <w:sz w:val="24"/>
+          <w:szCs w:val="24"/>
+        </w:rPr>
+        <w:t>Westview_Elem_School</w:t>
+      </w:r>
+      <w:proofErr w:type="spellEnd"/>
+      <w:r>
+        <w:rPr>
+          <w:rFonts w:ascii="Consolas" w:eastAsia="Times New Roman" w:hAnsi="Consolas" w:cs="Times New Roman"/>
+          <w:sz w:val="24"/>
+          <w:szCs w:val="24"/>
+        </w:rPr>
+        <w:t>(config-</w:t>
+      </w:r>
+      <w:proofErr w:type="gramStart"/>
+      <w:r>
+        <w:rPr>
+          <w:rFonts w:ascii="Consolas" w:eastAsia="Times New Roman" w:hAnsi="Consolas" w:cs="Times New Roman"/>
+          <w:sz w:val="24"/>
+          <w:szCs w:val="24"/>
+        </w:rPr>
+        <w:t>if)#</w:t>
+      </w:r>
+      <w:proofErr w:type="gramEnd"/>
+    </w:p>
+    <w:p>
+      <w:pPr>
+        <w:spacing w:after="0" w:line="240" w:lineRule="auto"/>
+        <w:rPr>
+          <w:rFonts w:ascii="Consolas" w:eastAsia="Times New Roman" w:hAnsi="Consolas" w:cs="Times New Roman"/>
+          <w:sz w:val="24"/>
+          <w:szCs w:val="24"/>
+        </w:rPr>
+      </w:pPr>
+      <w:proofErr w:type="spellStart"/>
+      <w:r>
+        <w:rPr>
+          <w:rFonts w:ascii="Consolas" w:eastAsia="Times New Roman" w:hAnsi="Consolas" w:cs="Times New Roman"/>
+          <w:sz w:val="24"/>
+          <w:szCs w:val="24"/>
+        </w:rPr>
+        <w:t>Westview_Elem_School</w:t>
+      </w:r>
+      <w:proofErr w:type="spellEnd"/>
+      <w:r>
+        <w:rPr>
+          <w:rFonts w:ascii="Consolas" w:eastAsia="Times New Roman" w:hAnsi="Consolas" w:cs="Times New Roman"/>
+          <w:sz w:val="24"/>
+          <w:szCs w:val="24"/>
+        </w:rPr>
+        <w:t>(config-</w:t>
+      </w:r>
+      <w:proofErr w:type="gramStart"/>
+      <w:r>
+        <w:rPr>
+          <w:rFonts w:ascii="Consolas" w:eastAsia="Times New Roman" w:hAnsi="Consolas" w:cs="Times New Roman"/>
+          <w:sz w:val="24"/>
+          <w:szCs w:val="24"/>
+        </w:rPr>
+        <w:t>if)#</w:t>
+      </w:r>
+      <w:proofErr w:type="gramEnd"/>
+      <w:r>
+        <w:rPr>
+          <w:rFonts w:ascii="Consolas" w:eastAsia="Times New Roman" w:hAnsi="Consolas" w:cs="Times New Roman"/>
+          <w:sz w:val="24"/>
+          <w:szCs w:val="24"/>
+        </w:rPr>
+        <w:t>exit</w:t>
+      </w:r>
+    </w:p>
+    <w:p>
+      <w:pPr>
+        <w:spacing w:after="0" w:line="240" w:lineRule="auto"/>
+        <w:rPr>
+          <w:rFonts w:ascii="Consolas" w:eastAsia="Times New Roman" w:hAnsi="Consolas" w:cs="Times New Roman"/>
+          <w:sz w:val="24"/>
+          <w:szCs w:val="24"/>
+        </w:rPr>
+      </w:pPr>
+      <w:proofErr w:type="spellStart"/>
+      <w:r>
+        <w:rPr>
+          <w:rFonts w:ascii="Consolas" w:eastAsia="Times New Roman" w:hAnsi="Consolas" w:cs="Times New Roman"/>
+          <w:sz w:val="24"/>
+          <w:szCs w:val="24"/>
+        </w:rPr>
+        <w:t>Westview_Elem_School</w:t>
+      </w:r>
+      <w:proofErr w:type="spellEnd"/>
+      <w:r>
+        <w:rPr>
+          <w:rFonts w:ascii="Consolas" w:eastAsia="Times New Roman" w:hAnsi="Consolas" w:cs="Times New Roman"/>
+          <w:sz w:val="24"/>
+          <w:szCs w:val="24"/>
+        </w:rPr>
+        <w:t>(config)#interface Serial8/0</w:t>
+      </w:r>
+    </w:p>
+    <w:p>
+      <w:pPr>
+        <w:spacing w:after="0" w:line="240" w:lineRule="auto"/>
+        <w:rPr>
+          <w:rFonts w:ascii="Consolas" w:eastAsia="Times New Roman" w:hAnsi="Consolas" w:cs="Times New Roman"/>
+          <w:sz w:val="24"/>
+          <w:szCs w:val="24"/>
+        </w:rPr>
+      </w:pPr>
+      <w:proofErr w:type="spellStart"/>
+      <w:r>
+        <w:rPr>
+          <w:rFonts w:ascii="Consolas" w:eastAsia="Times New Roman" w:hAnsi="Consolas" w:cs="Times New Roman"/>
+          <w:sz w:val="24"/>
+          <w:szCs w:val="24"/>
+        </w:rPr>
+        <w:t>Westview_Elem_School</w:t>
+      </w:r>
+      <w:proofErr w:type="spellEnd"/>
+      <w:r>
+        <w:rPr>
+          <w:rFonts w:ascii="Consolas" w:eastAsia="Times New Roman" w:hAnsi="Consolas" w:cs="Times New Roman"/>
+          <w:sz w:val="24"/>
+          <w:szCs w:val="24"/>
+        </w:rPr>
+        <w:t>(config-</w:t>
+      </w:r>
+      <w:proofErr w:type="gramStart"/>
+      <w:r>
+        <w:rPr>
+          <w:rFonts w:ascii="Consolas" w:eastAsia="Times New Roman" w:hAnsi="Consolas" w:cs="Times New Roman"/>
+          <w:sz w:val="24"/>
+          <w:szCs w:val="24"/>
+        </w:rPr>
+        <w:t>if)#</w:t>
+      </w:r>
+      <w:proofErr w:type="gramEnd"/>
+      <w:r>
+        <w:rPr>
+          <w:rFonts w:ascii="Consolas" w:eastAsia="Times New Roman" w:hAnsi="Consolas" w:cs="Times New Roman"/>
+          <w:sz w:val="24"/>
+          <w:szCs w:val="24"/>
+        </w:rPr>
+        <w:t>clock rate 72000</w:t>
+      </w:r>
+    </w:p>
+    <w:p>
+      <w:pPr>
+        <w:spacing w:after="0" w:line="240" w:lineRule="auto"/>
+        <w:rPr>
+          <w:rFonts w:ascii="Consolas" w:eastAsia="Times New Roman" w:hAnsi="Consolas" w:cs="Times New Roman"/>
+          <w:sz w:val="24"/>
+          <w:szCs w:val="24"/>
+        </w:rPr>
+      </w:pPr>
+      <w:proofErr w:type="spellStart"/>
+      <w:r>
+        <w:rPr>
+          <w:rFonts w:ascii="Consolas" w:eastAsia="Times New Roman" w:hAnsi="Consolas" w:cs="Times New Roman"/>
+          <w:sz w:val="24"/>
+          <w:szCs w:val="24"/>
+        </w:rPr>
+        <w:t>Westview_Elem_School</w:t>
+      </w:r>
+      <w:proofErr w:type="spellEnd"/>
+      <w:r>
+        <w:rPr>
+          <w:rFonts w:ascii="Consolas" w:eastAsia="Times New Roman" w:hAnsi="Consolas" w:cs="Times New Roman"/>
+          <w:sz w:val="24"/>
+          <w:szCs w:val="24"/>
+        </w:rPr>
+        <w:t>(config-</w:t>
+      </w:r>
+      <w:proofErr w:type="gramStart"/>
+      <w:r>
+        <w:rPr>
+          <w:rFonts w:ascii="Consolas" w:eastAsia="Times New Roman" w:hAnsi="Consolas" w:cs="Times New Roman"/>
+          <w:sz w:val="24"/>
+          <w:szCs w:val="24"/>
+        </w:rPr>
+        <w:t>if)#</w:t>
+      </w:r>
+      <w:proofErr w:type="gramEnd"/>
+    </w:p>
+    <w:p>
+      <w:pPr>
+        <w:spacing w:after="0" w:line="240" w:lineRule="auto"/>
+        <w:rPr>
+          <w:rFonts w:ascii="Consolas" w:eastAsia="Times New Roman" w:hAnsi="Consolas" w:cs="Times New Roman"/>
+          <w:sz w:val="24"/>
+          <w:szCs w:val="24"/>
+        </w:rPr>
+      </w:pPr>
+      <w:proofErr w:type="spellStart"/>
+      <w:r>
+        <w:rPr>
+          <w:rFonts w:ascii="Consolas" w:eastAsia="Times New Roman" w:hAnsi="Consolas" w:cs="Times New Roman"/>
+          <w:sz w:val="24"/>
+          <w:szCs w:val="24"/>
+        </w:rPr>
+        <w:t>Westview_Elem_School</w:t>
+      </w:r>
+      <w:proofErr w:type="spellEnd"/>
+      <w:r>
+        <w:rPr>
+          <w:rFonts w:ascii="Consolas" w:eastAsia="Times New Roman" w:hAnsi="Consolas" w:cs="Times New Roman"/>
+          <w:sz w:val="24"/>
+          <w:szCs w:val="24"/>
+        </w:rPr>
+        <w:t>(config-</w:t>
+      </w:r>
+      <w:proofErr w:type="gramStart"/>
+      <w:r>
+        <w:rPr>
+          <w:rFonts w:ascii="Consolas" w:eastAsia="Times New Roman" w:hAnsi="Consolas" w:cs="Times New Roman"/>
+          <w:sz w:val="24"/>
+          <w:szCs w:val="24"/>
+        </w:rPr>
+        <w:t>if)#</w:t>
+      </w:r>
+      <w:proofErr w:type="gramEnd"/>
+      <w:r>
+        <w:rPr>
+          <w:rFonts w:ascii="Consolas" w:eastAsia="Times New Roman" w:hAnsi="Consolas" w:cs="Times New Roman"/>
+          <w:sz w:val="24"/>
+          <w:szCs w:val="24"/>
+        </w:rPr>
+        <w:t>exit</w:t>
+      </w:r>
+    </w:p>
+    <w:p>
+      <w:pPr>
+        <w:spacing w:after="0" w:line="240" w:lineRule="auto"/>
+        <w:rPr>
+          <w:rFonts w:ascii="Consolas" w:eastAsia="Times New Roman" w:hAnsi="Consolas" w:cs="Times New Roman"/>
+          <w:sz w:val="24"/>
+          <w:szCs w:val="24"/>
+        </w:rPr>
+      </w:pPr>
+      <w:proofErr w:type="spellStart"/>
       <w:r>
         <w:rPr>
           <w:rFonts w:ascii="Consolas" w:eastAsia="Times New Roman" w:hAnsi="Consolas" w:cs="Times New Roman"/>
@@ -11952,1187 +13274,6 @@
           <w:szCs w:val="24"/>
         </w:rPr>
         <w:lastRenderedPageBreak/>
-        <w:t>%LINK-5-CHANGED: Interface Serial8/0, changed state to down</w:t>
-      </w:r>
-    </w:p>
-    <w:p>
-      <w:pPr>
-        <w:spacing w:after="0" w:line="240" w:lineRule="auto"/>
-        <w:rPr>
-          <w:rFonts w:ascii="Consolas" w:eastAsia="Times New Roman" w:hAnsi="Consolas" w:cs="Times New Roman"/>
-          <w:sz w:val="24"/>
-          <w:szCs w:val="24"/>
-        </w:rPr>
-      </w:pPr>
-    </w:p>
-    <w:p>
-      <w:pPr>
-        <w:spacing w:after="0" w:line="240" w:lineRule="auto"/>
-        <w:rPr>
-          <w:rFonts w:ascii="Consolas" w:eastAsia="Times New Roman" w:hAnsi="Consolas" w:cs="Times New Roman"/>
-          <w:sz w:val="24"/>
-          <w:szCs w:val="24"/>
-        </w:rPr>
-      </w:pPr>
-    </w:p>
-    <w:p>
-      <w:pPr>
-        <w:spacing w:after="0" w:line="240" w:lineRule="auto"/>
-        <w:rPr>
-          <w:rFonts w:ascii="Consolas" w:eastAsia="Times New Roman" w:hAnsi="Consolas" w:cs="Times New Roman"/>
-          <w:sz w:val="24"/>
-          <w:szCs w:val="24"/>
-        </w:rPr>
-      </w:pPr>
-      <w:proofErr w:type="spellStart"/>
-      <w:r>
-        <w:rPr>
-          <w:rFonts w:ascii="Consolas" w:eastAsia="Times New Roman" w:hAnsi="Consolas" w:cs="Times New Roman"/>
-          <w:sz w:val="24"/>
-          <w:szCs w:val="24"/>
-        </w:rPr>
-        <w:t>Westview_Elem_School</w:t>
-      </w:r>
-      <w:proofErr w:type="spellEnd"/>
-      <w:r>
-        <w:rPr>
-          <w:rFonts w:ascii="Consolas" w:eastAsia="Times New Roman" w:hAnsi="Consolas" w:cs="Times New Roman"/>
-          <w:sz w:val="24"/>
-          <w:szCs w:val="24"/>
-        </w:rPr>
-        <w:t>(config)#int se1/0</w:t>
-      </w:r>
-    </w:p>
-    <w:p>
-      <w:pPr>
-        <w:spacing w:after="0" w:line="240" w:lineRule="auto"/>
-        <w:rPr>
-          <w:rFonts w:ascii="Consolas" w:eastAsia="Times New Roman" w:hAnsi="Consolas" w:cs="Times New Roman"/>
-          <w:sz w:val="24"/>
-          <w:szCs w:val="24"/>
-        </w:rPr>
-      </w:pPr>
-      <w:proofErr w:type="spellStart"/>
-      <w:r>
-        <w:rPr>
-          <w:rFonts w:ascii="Consolas" w:eastAsia="Times New Roman" w:hAnsi="Consolas" w:cs="Times New Roman"/>
-          <w:sz w:val="24"/>
-          <w:szCs w:val="24"/>
-        </w:rPr>
-        <w:t>Westview_Elem_School</w:t>
-      </w:r>
-      <w:proofErr w:type="spellEnd"/>
-      <w:r>
-        <w:rPr>
-          <w:rFonts w:ascii="Consolas" w:eastAsia="Times New Roman" w:hAnsi="Consolas" w:cs="Times New Roman"/>
-          <w:sz w:val="24"/>
-          <w:szCs w:val="24"/>
-        </w:rPr>
-        <w:t>(config-</w:t>
-      </w:r>
-      <w:proofErr w:type="gramStart"/>
-      <w:r>
-        <w:rPr>
-          <w:rFonts w:ascii="Consolas" w:eastAsia="Times New Roman" w:hAnsi="Consolas" w:cs="Times New Roman"/>
-          <w:sz w:val="24"/>
-          <w:szCs w:val="24"/>
-        </w:rPr>
-        <w:t>if)#</w:t>
-      </w:r>
-      <w:proofErr w:type="gramEnd"/>
-      <w:r>
-        <w:rPr>
-          <w:rFonts w:ascii="Consolas" w:eastAsia="Times New Roman" w:hAnsi="Consolas" w:cs="Times New Roman"/>
-          <w:sz w:val="24"/>
-          <w:szCs w:val="24"/>
-        </w:rPr>
-        <w:t xml:space="preserve">ip address 192.169.13.1 255.255.255.0 </w:t>
-      </w:r>
-    </w:p>
-    <w:p>
-      <w:pPr>
-        <w:spacing w:after="0" w:line="240" w:lineRule="auto"/>
-        <w:rPr>
-          <w:rFonts w:ascii="Consolas" w:eastAsia="Times New Roman" w:hAnsi="Consolas" w:cs="Times New Roman"/>
-          <w:sz w:val="24"/>
-          <w:szCs w:val="24"/>
-        </w:rPr>
-      </w:pPr>
-      <w:proofErr w:type="spellStart"/>
-      <w:r>
-        <w:rPr>
-          <w:rFonts w:ascii="Consolas" w:eastAsia="Times New Roman" w:hAnsi="Consolas" w:cs="Times New Roman"/>
-          <w:sz w:val="24"/>
-          <w:szCs w:val="24"/>
-        </w:rPr>
-        <w:t>Westview_Elem_School</w:t>
-      </w:r>
-      <w:proofErr w:type="spellEnd"/>
-      <w:r>
-        <w:rPr>
-          <w:rFonts w:ascii="Consolas" w:eastAsia="Times New Roman" w:hAnsi="Consolas" w:cs="Times New Roman"/>
-          <w:sz w:val="24"/>
-          <w:szCs w:val="24"/>
-        </w:rPr>
-        <w:t>(config-</w:t>
-      </w:r>
-      <w:proofErr w:type="gramStart"/>
-      <w:r>
-        <w:rPr>
-          <w:rFonts w:ascii="Consolas" w:eastAsia="Times New Roman" w:hAnsi="Consolas" w:cs="Times New Roman"/>
-          <w:sz w:val="24"/>
-          <w:szCs w:val="24"/>
-        </w:rPr>
-        <w:t>if)#</w:t>
-      </w:r>
-      <w:proofErr w:type="gramEnd"/>
-      <w:r>
-        <w:rPr>
-          <w:rFonts w:ascii="Consolas" w:eastAsia="Times New Roman" w:hAnsi="Consolas" w:cs="Times New Roman"/>
-          <w:sz w:val="24"/>
-          <w:szCs w:val="24"/>
-        </w:rPr>
-        <w:t>no shut</w:t>
-      </w:r>
-    </w:p>
-    <w:p>
-      <w:pPr>
-        <w:spacing w:after="0" w:line="240" w:lineRule="auto"/>
-        <w:rPr>
-          <w:rFonts w:ascii="Consolas" w:eastAsia="Times New Roman" w:hAnsi="Consolas" w:cs="Times New Roman"/>
-          <w:sz w:val="24"/>
-          <w:szCs w:val="24"/>
-        </w:rPr>
-      </w:pPr>
-    </w:p>
-    <w:p>
-      <w:pPr>
-        <w:spacing w:after="0" w:line="240" w:lineRule="auto"/>
-        <w:rPr>
-          <w:rFonts w:ascii="Consolas" w:eastAsia="Times New Roman" w:hAnsi="Consolas" w:cs="Times New Roman"/>
-          <w:sz w:val="24"/>
-          <w:szCs w:val="24"/>
-        </w:rPr>
-      </w:pPr>
-      <w:proofErr w:type="spellStart"/>
-      <w:r>
-        <w:rPr>
-          <w:rFonts w:ascii="Consolas" w:eastAsia="Times New Roman" w:hAnsi="Consolas" w:cs="Times New Roman"/>
-          <w:sz w:val="24"/>
-          <w:szCs w:val="24"/>
-        </w:rPr>
-        <w:t>Westview_Elem_School</w:t>
-      </w:r>
-      <w:proofErr w:type="spellEnd"/>
-      <w:r>
-        <w:rPr>
-          <w:rFonts w:ascii="Consolas" w:eastAsia="Times New Roman" w:hAnsi="Consolas" w:cs="Times New Roman"/>
-          <w:sz w:val="24"/>
-          <w:szCs w:val="24"/>
-        </w:rPr>
-        <w:t>(config-</w:t>
-      </w:r>
-      <w:proofErr w:type="gramStart"/>
-      <w:r>
-        <w:rPr>
-          <w:rFonts w:ascii="Consolas" w:eastAsia="Times New Roman" w:hAnsi="Consolas" w:cs="Times New Roman"/>
-          <w:sz w:val="24"/>
-          <w:szCs w:val="24"/>
-        </w:rPr>
-        <w:t>if)#</w:t>
-      </w:r>
-      <w:proofErr w:type="gramEnd"/>
-    </w:p>
-    <w:p>
-      <w:pPr>
-        <w:spacing w:after="0" w:line="240" w:lineRule="auto"/>
-        <w:rPr>
-          <w:rFonts w:ascii="Consolas" w:eastAsia="Times New Roman" w:hAnsi="Consolas" w:cs="Times New Roman"/>
-          <w:sz w:val="24"/>
-          <w:szCs w:val="24"/>
-        </w:rPr>
-      </w:pPr>
-      <w:r>
-        <w:rPr>
-          <w:rFonts w:ascii="Consolas" w:eastAsia="Times New Roman" w:hAnsi="Consolas" w:cs="Times New Roman"/>
-          <w:sz w:val="24"/>
-          <w:szCs w:val="24"/>
-        </w:rPr>
-        <w:t>%LINK-5-CHANGED: Interface Serial1/0, changed state to up</w:t>
-      </w:r>
-    </w:p>
-    <w:p>
-      <w:pPr>
-        <w:spacing w:after="0" w:line="240" w:lineRule="auto"/>
-        <w:rPr>
-          <w:rFonts w:ascii="Consolas" w:eastAsia="Times New Roman" w:hAnsi="Consolas" w:cs="Times New Roman"/>
-          <w:sz w:val="24"/>
-          <w:szCs w:val="24"/>
-        </w:rPr>
-      </w:pPr>
-    </w:p>
-    <w:p>
-      <w:pPr>
-        <w:spacing w:after="0" w:line="240" w:lineRule="auto"/>
-        <w:rPr>
-          <w:rFonts w:ascii="Consolas" w:eastAsia="Times New Roman" w:hAnsi="Consolas" w:cs="Times New Roman"/>
-          <w:sz w:val="24"/>
-          <w:szCs w:val="24"/>
-        </w:rPr>
-      </w:pPr>
-      <w:r>
-        <w:rPr>
-          <w:rFonts w:ascii="Consolas" w:eastAsia="Times New Roman" w:hAnsi="Consolas" w:cs="Times New Roman"/>
-          <w:sz w:val="24"/>
-          <w:szCs w:val="24"/>
-        </w:rPr>
-        <w:t>%LINEPROTO-5-UPDOWN: Line protocol on Interface Serial1/0, changed state to up</w:t>
-      </w:r>
-    </w:p>
-    <w:p>
-      <w:pPr>
-        <w:spacing w:after="0" w:line="240" w:lineRule="auto"/>
-        <w:rPr>
-          <w:rFonts w:ascii="Consolas" w:eastAsia="Times New Roman" w:hAnsi="Consolas" w:cs="Times New Roman"/>
-          <w:sz w:val="24"/>
-          <w:szCs w:val="24"/>
-        </w:rPr>
-      </w:pPr>
-    </w:p>
-    <w:p>
-      <w:pPr>
-        <w:spacing w:after="0" w:line="240" w:lineRule="auto"/>
-        <w:rPr>
-          <w:rFonts w:ascii="Consolas" w:eastAsia="Times New Roman" w:hAnsi="Consolas" w:cs="Times New Roman"/>
-          <w:sz w:val="24"/>
-          <w:szCs w:val="24"/>
-        </w:rPr>
-      </w:pPr>
-      <w:proofErr w:type="spellStart"/>
-      <w:r>
-        <w:rPr>
-          <w:rFonts w:ascii="Consolas" w:eastAsia="Times New Roman" w:hAnsi="Consolas" w:cs="Times New Roman"/>
-          <w:sz w:val="24"/>
-          <w:szCs w:val="24"/>
-        </w:rPr>
-        <w:t>Westview_Elem_School</w:t>
-      </w:r>
-      <w:proofErr w:type="spellEnd"/>
-      <w:r>
-        <w:rPr>
-          <w:rFonts w:ascii="Consolas" w:eastAsia="Times New Roman" w:hAnsi="Consolas" w:cs="Times New Roman"/>
-          <w:sz w:val="24"/>
-          <w:szCs w:val="24"/>
-        </w:rPr>
-        <w:t>(config-</w:t>
-      </w:r>
-      <w:proofErr w:type="gramStart"/>
-      <w:r>
-        <w:rPr>
-          <w:rFonts w:ascii="Consolas" w:eastAsia="Times New Roman" w:hAnsi="Consolas" w:cs="Times New Roman"/>
-          <w:sz w:val="24"/>
-          <w:szCs w:val="24"/>
-        </w:rPr>
-        <w:t>if)#</w:t>
-      </w:r>
-      <w:proofErr w:type="gramEnd"/>
-      <w:r>
-        <w:rPr>
-          <w:rFonts w:ascii="Consolas" w:eastAsia="Times New Roman" w:hAnsi="Consolas" w:cs="Times New Roman"/>
-          <w:sz w:val="24"/>
-          <w:szCs w:val="24"/>
-        </w:rPr>
-        <w:t>exit</w:t>
-      </w:r>
-    </w:p>
-    <w:p>
-      <w:pPr>
-        <w:spacing w:after="0" w:line="240" w:lineRule="auto"/>
-        <w:rPr>
-          <w:rFonts w:ascii="Consolas" w:eastAsia="Times New Roman" w:hAnsi="Consolas" w:cs="Times New Roman"/>
-          <w:sz w:val="24"/>
-          <w:szCs w:val="24"/>
-        </w:rPr>
-      </w:pPr>
-      <w:proofErr w:type="spellStart"/>
-      <w:r>
-        <w:rPr>
-          <w:rFonts w:ascii="Consolas" w:eastAsia="Times New Roman" w:hAnsi="Consolas" w:cs="Times New Roman"/>
-          <w:sz w:val="24"/>
-          <w:szCs w:val="24"/>
-        </w:rPr>
-        <w:t>Westview_Elem_School</w:t>
-      </w:r>
-      <w:proofErr w:type="spellEnd"/>
-      <w:r>
-        <w:rPr>
-          <w:rFonts w:ascii="Consolas" w:eastAsia="Times New Roman" w:hAnsi="Consolas" w:cs="Times New Roman"/>
-          <w:sz w:val="24"/>
-          <w:szCs w:val="24"/>
-        </w:rPr>
-        <w:t>(config)#exit</w:t>
-      </w:r>
-    </w:p>
-    <w:p>
-      <w:pPr>
-        <w:spacing w:after="0" w:line="240" w:lineRule="auto"/>
-        <w:rPr>
-          <w:rFonts w:ascii="Consolas" w:eastAsia="Times New Roman" w:hAnsi="Consolas" w:cs="Times New Roman"/>
-          <w:sz w:val="24"/>
-          <w:szCs w:val="24"/>
-        </w:rPr>
-      </w:pPr>
-      <w:proofErr w:type="spellStart"/>
-      <w:r>
-        <w:rPr>
-          <w:rFonts w:ascii="Consolas" w:eastAsia="Times New Roman" w:hAnsi="Consolas" w:cs="Times New Roman"/>
-          <w:sz w:val="24"/>
-          <w:szCs w:val="24"/>
-        </w:rPr>
-        <w:t>Westview_Elem_School</w:t>
-      </w:r>
-      <w:proofErr w:type="spellEnd"/>
-      <w:r>
-        <w:rPr>
-          <w:rFonts w:ascii="Consolas" w:eastAsia="Times New Roman" w:hAnsi="Consolas" w:cs="Times New Roman"/>
-          <w:sz w:val="24"/>
-          <w:szCs w:val="24"/>
-        </w:rPr>
-        <w:t>#</w:t>
-      </w:r>
-    </w:p>
-    <w:p>
-      <w:pPr>
-        <w:spacing w:after="0" w:line="240" w:lineRule="auto"/>
-        <w:rPr>
-          <w:rFonts w:ascii="Consolas" w:eastAsia="Times New Roman" w:hAnsi="Consolas" w:cs="Times New Roman"/>
-          <w:sz w:val="24"/>
-          <w:szCs w:val="24"/>
-        </w:rPr>
-      </w:pPr>
-      <w:r>
-        <w:rPr>
-          <w:rFonts w:ascii="Consolas" w:eastAsia="Times New Roman" w:hAnsi="Consolas" w:cs="Times New Roman"/>
-          <w:sz w:val="24"/>
-          <w:szCs w:val="24"/>
-        </w:rPr>
-        <w:t>%SYS-5-CONFIG_I: Configured from console by console</w:t>
-      </w:r>
-    </w:p>
-    <w:p>
-      <w:pPr>
-        <w:spacing w:after="0" w:line="240" w:lineRule="auto"/>
-        <w:rPr>
-          <w:rFonts w:ascii="Consolas" w:eastAsia="Times New Roman" w:hAnsi="Consolas" w:cs="Times New Roman"/>
-          <w:sz w:val="24"/>
-          <w:szCs w:val="24"/>
-        </w:rPr>
-      </w:pPr>
-    </w:p>
-    <w:p>
-      <w:pPr>
-        <w:spacing w:after="0" w:line="240" w:lineRule="auto"/>
-        <w:rPr>
-          <w:rFonts w:ascii="Consolas" w:eastAsia="Times New Roman" w:hAnsi="Consolas" w:cs="Times New Roman"/>
-          <w:sz w:val="24"/>
-          <w:szCs w:val="24"/>
-        </w:rPr>
-      </w:pPr>
-      <w:proofErr w:type="spellStart"/>
-      <w:r>
-        <w:rPr>
-          <w:rFonts w:ascii="Consolas" w:eastAsia="Times New Roman" w:hAnsi="Consolas" w:cs="Times New Roman"/>
-          <w:sz w:val="24"/>
-          <w:szCs w:val="24"/>
-        </w:rPr>
-        <w:t>Westview_Elem_School#copy</w:t>
-      </w:r>
-      <w:proofErr w:type="spellEnd"/>
-      <w:r>
-        <w:rPr>
-          <w:rFonts w:ascii="Consolas" w:eastAsia="Times New Roman" w:hAnsi="Consolas" w:cs="Times New Roman"/>
-          <w:sz w:val="24"/>
-          <w:szCs w:val="24"/>
-        </w:rPr>
-        <w:t xml:space="preserve"> run start</w:t>
-      </w:r>
-    </w:p>
-    <w:p>
-      <w:pPr>
-        <w:spacing w:after="0" w:line="240" w:lineRule="auto"/>
-        <w:rPr>
-          <w:rFonts w:ascii="Consolas" w:eastAsia="Times New Roman" w:hAnsi="Consolas" w:cs="Times New Roman"/>
-          <w:sz w:val="24"/>
-          <w:szCs w:val="24"/>
-        </w:rPr>
-      </w:pPr>
-      <w:r>
-        <w:rPr>
-          <w:rFonts w:ascii="Consolas" w:eastAsia="Times New Roman" w:hAnsi="Consolas" w:cs="Times New Roman"/>
-          <w:sz w:val="24"/>
-          <w:szCs w:val="24"/>
-        </w:rPr>
-        <w:t xml:space="preserve">Destination filename [startup-config]? </w:t>
-      </w:r>
-    </w:p>
-    <w:p>
-      <w:pPr>
-        <w:spacing w:after="0" w:line="240" w:lineRule="auto"/>
-        <w:rPr>
-          <w:rFonts w:ascii="Consolas" w:eastAsia="Times New Roman" w:hAnsi="Consolas" w:cs="Times New Roman"/>
-          <w:sz w:val="24"/>
-          <w:szCs w:val="24"/>
-        </w:rPr>
-      </w:pPr>
-      <w:r>
-        <w:rPr>
-          <w:rFonts w:ascii="Consolas" w:eastAsia="Times New Roman" w:hAnsi="Consolas" w:cs="Times New Roman"/>
-          <w:sz w:val="24"/>
-          <w:szCs w:val="24"/>
-        </w:rPr>
-        <w:t>Building configuration...</w:t>
-      </w:r>
-    </w:p>
-    <w:p>
-      <w:pPr>
-        <w:spacing w:after="0" w:line="240" w:lineRule="auto"/>
-        <w:rPr>
-          <w:rFonts w:ascii="Consolas" w:eastAsia="Times New Roman" w:hAnsi="Consolas" w:cs="Times New Roman"/>
-          <w:sz w:val="24"/>
-          <w:szCs w:val="24"/>
-        </w:rPr>
-      </w:pPr>
-      <w:r>
-        <w:rPr>
-          <w:rFonts w:ascii="Consolas" w:eastAsia="Times New Roman" w:hAnsi="Consolas" w:cs="Times New Roman"/>
-          <w:sz w:val="24"/>
-          <w:szCs w:val="24"/>
-        </w:rPr>
-        <w:t>[OK]</w:t>
-      </w:r>
-    </w:p>
-    <w:p>
-      <w:pPr>
-        <w:spacing w:after="0" w:line="240" w:lineRule="auto"/>
-        <w:rPr>
-          <w:rFonts w:ascii="Consolas" w:eastAsia="Times New Roman" w:hAnsi="Consolas" w:cs="Times New Roman"/>
-          <w:sz w:val="24"/>
-          <w:szCs w:val="24"/>
-        </w:rPr>
-      </w:pPr>
-      <w:proofErr w:type="spellStart"/>
-      <w:r>
-        <w:rPr>
-          <w:rFonts w:ascii="Consolas" w:eastAsia="Times New Roman" w:hAnsi="Consolas" w:cs="Times New Roman"/>
-          <w:sz w:val="24"/>
-          <w:szCs w:val="24"/>
-        </w:rPr>
-        <w:t>Westview_Elem_School</w:t>
-      </w:r>
-      <w:proofErr w:type="spellEnd"/>
-      <w:r>
-        <w:rPr>
-          <w:rFonts w:ascii="Consolas" w:eastAsia="Times New Roman" w:hAnsi="Consolas" w:cs="Times New Roman"/>
-          <w:sz w:val="24"/>
-          <w:szCs w:val="24"/>
-        </w:rPr>
-        <w:t>#</w:t>
-      </w:r>
-    </w:p>
-    <w:p>
-      <w:pPr>
-        <w:spacing w:after="0" w:line="240" w:lineRule="auto"/>
-        <w:rPr>
-          <w:rFonts w:ascii="Consolas" w:eastAsia="Times New Roman" w:hAnsi="Consolas" w:cs="Times New Roman"/>
-          <w:sz w:val="24"/>
-          <w:szCs w:val="24"/>
-        </w:rPr>
-      </w:pPr>
-    </w:p>
-    <w:p>
-      <w:pPr>
-        <w:spacing w:after="0" w:line="240" w:lineRule="auto"/>
-        <w:rPr>
-          <w:rFonts w:ascii="Consolas" w:eastAsia="Times New Roman" w:hAnsi="Consolas" w:cs="Times New Roman"/>
-          <w:sz w:val="24"/>
-          <w:szCs w:val="24"/>
-        </w:rPr>
-      </w:pPr>
-      <w:proofErr w:type="spellStart"/>
-      <w:r>
-        <w:rPr>
-          <w:rFonts w:ascii="Consolas" w:eastAsia="Times New Roman" w:hAnsi="Consolas" w:cs="Times New Roman"/>
-          <w:sz w:val="24"/>
-          <w:szCs w:val="24"/>
-        </w:rPr>
-        <w:t>Westview_Elem_School</w:t>
-      </w:r>
-      <w:proofErr w:type="spellEnd"/>
-      <w:r>
-        <w:rPr>
-          <w:rFonts w:ascii="Consolas" w:eastAsia="Times New Roman" w:hAnsi="Consolas" w:cs="Times New Roman"/>
-          <w:sz w:val="24"/>
-          <w:szCs w:val="24"/>
-        </w:rPr>
-        <w:t>(config)#interface Serial1/0</w:t>
-      </w:r>
-    </w:p>
-    <w:p>
-      <w:pPr>
-        <w:spacing w:after="0" w:line="240" w:lineRule="auto"/>
-        <w:rPr>
-          <w:rFonts w:ascii="Consolas" w:eastAsia="Times New Roman" w:hAnsi="Consolas" w:cs="Times New Roman"/>
-          <w:sz w:val="24"/>
-          <w:szCs w:val="24"/>
-        </w:rPr>
-      </w:pPr>
-      <w:proofErr w:type="spellStart"/>
-      <w:r>
-        <w:rPr>
-          <w:rFonts w:ascii="Consolas" w:eastAsia="Times New Roman" w:hAnsi="Consolas" w:cs="Times New Roman"/>
-          <w:sz w:val="24"/>
-          <w:szCs w:val="24"/>
-        </w:rPr>
-        <w:t>Westview_Elem_School</w:t>
-      </w:r>
-      <w:proofErr w:type="spellEnd"/>
-      <w:r>
-        <w:rPr>
-          <w:rFonts w:ascii="Consolas" w:eastAsia="Times New Roman" w:hAnsi="Consolas" w:cs="Times New Roman"/>
-          <w:sz w:val="24"/>
-          <w:szCs w:val="24"/>
-        </w:rPr>
-        <w:t>(config-</w:t>
-      </w:r>
-      <w:proofErr w:type="gramStart"/>
-      <w:r>
-        <w:rPr>
-          <w:rFonts w:ascii="Consolas" w:eastAsia="Times New Roman" w:hAnsi="Consolas" w:cs="Times New Roman"/>
-          <w:sz w:val="24"/>
-          <w:szCs w:val="24"/>
-        </w:rPr>
-        <w:t>if)#</w:t>
-      </w:r>
-      <w:proofErr w:type="gramEnd"/>
-      <w:r>
-        <w:rPr>
-          <w:rFonts w:ascii="Consolas" w:eastAsia="Times New Roman" w:hAnsi="Consolas" w:cs="Times New Roman"/>
-          <w:sz w:val="24"/>
-          <w:szCs w:val="24"/>
-        </w:rPr>
-        <w:t>clock rate 72000</w:t>
-      </w:r>
-    </w:p>
-    <w:p>
-      <w:pPr>
-        <w:spacing w:after="0" w:line="240" w:lineRule="auto"/>
-        <w:rPr>
-          <w:rFonts w:ascii="Consolas" w:eastAsia="Times New Roman" w:hAnsi="Consolas" w:cs="Times New Roman"/>
-          <w:sz w:val="24"/>
-          <w:szCs w:val="24"/>
-        </w:rPr>
-      </w:pPr>
-      <w:r>
-        <w:rPr>
-          <w:rFonts w:ascii="Consolas" w:eastAsia="Times New Roman" w:hAnsi="Consolas" w:cs="Times New Roman"/>
-          <w:sz w:val="24"/>
-          <w:szCs w:val="24"/>
-        </w:rPr>
-        <w:t>This command applies only to DCE interfaces</w:t>
-      </w:r>
-    </w:p>
-    <w:p>
-      <w:pPr>
-        <w:spacing w:after="0" w:line="240" w:lineRule="auto"/>
-        <w:rPr>
-          <w:rFonts w:ascii="Consolas" w:eastAsia="Times New Roman" w:hAnsi="Consolas" w:cs="Times New Roman"/>
-          <w:sz w:val="24"/>
-          <w:szCs w:val="24"/>
-        </w:rPr>
-      </w:pPr>
-      <w:proofErr w:type="spellStart"/>
-      <w:r>
-        <w:rPr>
-          <w:rFonts w:ascii="Consolas" w:eastAsia="Times New Roman" w:hAnsi="Consolas" w:cs="Times New Roman"/>
-          <w:sz w:val="24"/>
-          <w:szCs w:val="24"/>
-        </w:rPr>
-        <w:t>Westview_Elem_School</w:t>
-      </w:r>
-      <w:proofErr w:type="spellEnd"/>
-      <w:r>
-        <w:rPr>
-          <w:rFonts w:ascii="Consolas" w:eastAsia="Times New Roman" w:hAnsi="Consolas" w:cs="Times New Roman"/>
-          <w:sz w:val="24"/>
-          <w:szCs w:val="24"/>
-        </w:rPr>
-        <w:t>(config-</w:t>
-      </w:r>
-      <w:proofErr w:type="gramStart"/>
-      <w:r>
-        <w:rPr>
-          <w:rFonts w:ascii="Consolas" w:eastAsia="Times New Roman" w:hAnsi="Consolas" w:cs="Times New Roman"/>
-          <w:sz w:val="24"/>
-          <w:szCs w:val="24"/>
-        </w:rPr>
-        <w:t>if)#</w:t>
-      </w:r>
-      <w:proofErr w:type="gramEnd"/>
-    </w:p>
-    <w:p>
-      <w:pPr>
-        <w:spacing w:after="0" w:line="240" w:lineRule="auto"/>
-        <w:rPr>
-          <w:rFonts w:ascii="Consolas" w:eastAsia="Times New Roman" w:hAnsi="Consolas" w:cs="Times New Roman"/>
-          <w:sz w:val="24"/>
-          <w:szCs w:val="24"/>
-        </w:rPr>
-      </w:pPr>
-      <w:proofErr w:type="spellStart"/>
-      <w:r>
-        <w:rPr>
-          <w:rFonts w:ascii="Consolas" w:eastAsia="Times New Roman" w:hAnsi="Consolas" w:cs="Times New Roman"/>
-          <w:sz w:val="24"/>
-          <w:szCs w:val="24"/>
-        </w:rPr>
-        <w:t>Westview_Elem_School</w:t>
-      </w:r>
-      <w:proofErr w:type="spellEnd"/>
-      <w:r>
-        <w:rPr>
-          <w:rFonts w:ascii="Consolas" w:eastAsia="Times New Roman" w:hAnsi="Consolas" w:cs="Times New Roman"/>
-          <w:sz w:val="24"/>
-          <w:szCs w:val="24"/>
-        </w:rPr>
-        <w:t>(config-</w:t>
-      </w:r>
-      <w:proofErr w:type="gramStart"/>
-      <w:r>
-        <w:rPr>
-          <w:rFonts w:ascii="Consolas" w:eastAsia="Times New Roman" w:hAnsi="Consolas" w:cs="Times New Roman"/>
-          <w:sz w:val="24"/>
-          <w:szCs w:val="24"/>
-        </w:rPr>
-        <w:t>if)#</w:t>
-      </w:r>
-      <w:proofErr w:type="gramEnd"/>
-      <w:r>
-        <w:rPr>
-          <w:rFonts w:ascii="Consolas" w:eastAsia="Times New Roman" w:hAnsi="Consolas" w:cs="Times New Roman"/>
-          <w:sz w:val="24"/>
-          <w:szCs w:val="24"/>
-        </w:rPr>
-        <w:t>exit</w:t>
-      </w:r>
-    </w:p>
-    <w:p>
-      <w:pPr>
-        <w:spacing w:after="0" w:line="240" w:lineRule="auto"/>
-        <w:rPr>
-          <w:rFonts w:ascii="Consolas" w:eastAsia="Times New Roman" w:hAnsi="Consolas" w:cs="Times New Roman"/>
-          <w:sz w:val="24"/>
-          <w:szCs w:val="24"/>
-        </w:rPr>
-      </w:pPr>
-      <w:proofErr w:type="spellStart"/>
-      <w:r>
-        <w:rPr>
-          <w:rFonts w:ascii="Consolas" w:eastAsia="Times New Roman" w:hAnsi="Consolas" w:cs="Times New Roman"/>
-          <w:sz w:val="24"/>
-          <w:szCs w:val="24"/>
-        </w:rPr>
-        <w:t>Westview_Elem_School</w:t>
-      </w:r>
-      <w:proofErr w:type="spellEnd"/>
-      <w:r>
-        <w:rPr>
-          <w:rFonts w:ascii="Consolas" w:eastAsia="Times New Roman" w:hAnsi="Consolas" w:cs="Times New Roman"/>
-          <w:sz w:val="24"/>
-          <w:szCs w:val="24"/>
-        </w:rPr>
-        <w:t>(config)#interface Serial2/0</w:t>
-      </w:r>
-    </w:p>
-    <w:p>
-      <w:pPr>
-        <w:spacing w:after="0" w:line="240" w:lineRule="auto"/>
-        <w:rPr>
-          <w:rFonts w:ascii="Consolas" w:eastAsia="Times New Roman" w:hAnsi="Consolas" w:cs="Times New Roman"/>
-          <w:sz w:val="24"/>
-          <w:szCs w:val="24"/>
-        </w:rPr>
-      </w:pPr>
-      <w:proofErr w:type="spellStart"/>
-      <w:r>
-        <w:rPr>
-          <w:rFonts w:ascii="Consolas" w:eastAsia="Times New Roman" w:hAnsi="Consolas" w:cs="Times New Roman"/>
-          <w:sz w:val="24"/>
-          <w:szCs w:val="24"/>
-        </w:rPr>
-        <w:t>Westview_Elem_School</w:t>
-      </w:r>
-      <w:proofErr w:type="spellEnd"/>
-      <w:r>
-        <w:rPr>
-          <w:rFonts w:ascii="Consolas" w:eastAsia="Times New Roman" w:hAnsi="Consolas" w:cs="Times New Roman"/>
-          <w:sz w:val="24"/>
-          <w:szCs w:val="24"/>
-        </w:rPr>
-        <w:t>(config-</w:t>
-      </w:r>
-      <w:proofErr w:type="gramStart"/>
-      <w:r>
-        <w:rPr>
-          <w:rFonts w:ascii="Consolas" w:eastAsia="Times New Roman" w:hAnsi="Consolas" w:cs="Times New Roman"/>
-          <w:sz w:val="24"/>
-          <w:szCs w:val="24"/>
-        </w:rPr>
-        <w:t>if)#</w:t>
-      </w:r>
-      <w:proofErr w:type="gramEnd"/>
-      <w:r>
-        <w:rPr>
-          <w:rFonts w:ascii="Consolas" w:eastAsia="Times New Roman" w:hAnsi="Consolas" w:cs="Times New Roman"/>
-          <w:sz w:val="24"/>
-          <w:szCs w:val="24"/>
-        </w:rPr>
-        <w:t>clock rate 72000</w:t>
-      </w:r>
-    </w:p>
-    <w:p>
-      <w:pPr>
-        <w:spacing w:after="0" w:line="240" w:lineRule="auto"/>
-        <w:rPr>
-          <w:rFonts w:ascii="Consolas" w:eastAsia="Times New Roman" w:hAnsi="Consolas" w:cs="Times New Roman"/>
-          <w:sz w:val="24"/>
-          <w:szCs w:val="24"/>
-        </w:rPr>
-      </w:pPr>
-      <w:proofErr w:type="spellStart"/>
-      <w:r>
-        <w:rPr>
-          <w:rFonts w:ascii="Consolas" w:eastAsia="Times New Roman" w:hAnsi="Consolas" w:cs="Times New Roman"/>
-          <w:sz w:val="24"/>
-          <w:szCs w:val="24"/>
-        </w:rPr>
-        <w:t>Westview_Elem_School</w:t>
-      </w:r>
-      <w:proofErr w:type="spellEnd"/>
-      <w:r>
-        <w:rPr>
-          <w:rFonts w:ascii="Consolas" w:eastAsia="Times New Roman" w:hAnsi="Consolas" w:cs="Times New Roman"/>
-          <w:sz w:val="24"/>
-          <w:szCs w:val="24"/>
-        </w:rPr>
-        <w:t>(config-</w:t>
-      </w:r>
-      <w:proofErr w:type="gramStart"/>
-      <w:r>
-        <w:rPr>
-          <w:rFonts w:ascii="Consolas" w:eastAsia="Times New Roman" w:hAnsi="Consolas" w:cs="Times New Roman"/>
-          <w:sz w:val="24"/>
-          <w:szCs w:val="24"/>
-        </w:rPr>
-        <w:t>if)#</w:t>
-      </w:r>
-      <w:proofErr w:type="gramEnd"/>
-    </w:p>
-    <w:p>
-      <w:pPr>
-        <w:spacing w:after="0" w:line="240" w:lineRule="auto"/>
-        <w:rPr>
-          <w:rFonts w:ascii="Consolas" w:eastAsia="Times New Roman" w:hAnsi="Consolas" w:cs="Times New Roman"/>
-          <w:sz w:val="24"/>
-          <w:szCs w:val="24"/>
-        </w:rPr>
-      </w:pPr>
-      <w:proofErr w:type="spellStart"/>
-      <w:r>
-        <w:rPr>
-          <w:rFonts w:ascii="Consolas" w:eastAsia="Times New Roman" w:hAnsi="Consolas" w:cs="Times New Roman"/>
-          <w:sz w:val="24"/>
-          <w:szCs w:val="24"/>
-        </w:rPr>
-        <w:t>Westview_Elem_School</w:t>
-      </w:r>
-      <w:proofErr w:type="spellEnd"/>
-      <w:r>
-        <w:rPr>
-          <w:rFonts w:ascii="Consolas" w:eastAsia="Times New Roman" w:hAnsi="Consolas" w:cs="Times New Roman"/>
-          <w:sz w:val="24"/>
-          <w:szCs w:val="24"/>
-        </w:rPr>
-        <w:t>(config-</w:t>
-      </w:r>
-      <w:proofErr w:type="gramStart"/>
-      <w:r>
-        <w:rPr>
-          <w:rFonts w:ascii="Consolas" w:eastAsia="Times New Roman" w:hAnsi="Consolas" w:cs="Times New Roman"/>
-          <w:sz w:val="24"/>
-          <w:szCs w:val="24"/>
-        </w:rPr>
-        <w:t>if)#</w:t>
-      </w:r>
-      <w:proofErr w:type="gramEnd"/>
-      <w:r>
-        <w:rPr>
-          <w:rFonts w:ascii="Consolas" w:eastAsia="Times New Roman" w:hAnsi="Consolas" w:cs="Times New Roman"/>
-          <w:sz w:val="24"/>
-          <w:szCs w:val="24"/>
-        </w:rPr>
-        <w:t>exit</w:t>
-      </w:r>
-    </w:p>
-    <w:p>
-      <w:pPr>
-        <w:spacing w:after="0" w:line="240" w:lineRule="auto"/>
-        <w:rPr>
-          <w:rFonts w:ascii="Consolas" w:eastAsia="Times New Roman" w:hAnsi="Consolas" w:cs="Times New Roman"/>
-          <w:sz w:val="24"/>
-          <w:szCs w:val="24"/>
-        </w:rPr>
-      </w:pPr>
-      <w:proofErr w:type="spellStart"/>
-      <w:r>
-        <w:rPr>
-          <w:rFonts w:ascii="Consolas" w:eastAsia="Times New Roman" w:hAnsi="Consolas" w:cs="Times New Roman"/>
-          <w:sz w:val="24"/>
-          <w:szCs w:val="24"/>
-        </w:rPr>
-        <w:t>Westview_Elem_School</w:t>
-      </w:r>
-      <w:proofErr w:type="spellEnd"/>
-      <w:r>
-        <w:rPr>
-          <w:rFonts w:ascii="Consolas" w:eastAsia="Times New Roman" w:hAnsi="Consolas" w:cs="Times New Roman"/>
-          <w:sz w:val="24"/>
-          <w:szCs w:val="24"/>
-        </w:rPr>
-        <w:t>(config)#interface Serial3/0</w:t>
-      </w:r>
-    </w:p>
-    <w:p>
-      <w:pPr>
-        <w:spacing w:after="0" w:line="240" w:lineRule="auto"/>
-        <w:rPr>
-          <w:rFonts w:ascii="Consolas" w:eastAsia="Times New Roman" w:hAnsi="Consolas" w:cs="Times New Roman"/>
-          <w:sz w:val="24"/>
-          <w:szCs w:val="24"/>
-        </w:rPr>
-      </w:pPr>
-      <w:proofErr w:type="spellStart"/>
-      <w:r>
-        <w:rPr>
-          <w:rFonts w:ascii="Consolas" w:eastAsia="Times New Roman" w:hAnsi="Consolas" w:cs="Times New Roman"/>
-          <w:sz w:val="24"/>
-          <w:szCs w:val="24"/>
-        </w:rPr>
-        <w:t>Westview_Elem_School</w:t>
-      </w:r>
-      <w:proofErr w:type="spellEnd"/>
-      <w:r>
-        <w:rPr>
-          <w:rFonts w:ascii="Consolas" w:eastAsia="Times New Roman" w:hAnsi="Consolas" w:cs="Times New Roman"/>
-          <w:sz w:val="24"/>
-          <w:szCs w:val="24"/>
-        </w:rPr>
-        <w:t>(config-</w:t>
-      </w:r>
-      <w:proofErr w:type="gramStart"/>
-      <w:r>
-        <w:rPr>
-          <w:rFonts w:ascii="Consolas" w:eastAsia="Times New Roman" w:hAnsi="Consolas" w:cs="Times New Roman"/>
-          <w:sz w:val="24"/>
-          <w:szCs w:val="24"/>
-        </w:rPr>
-        <w:t>if)#</w:t>
-      </w:r>
-      <w:proofErr w:type="gramEnd"/>
-      <w:r>
-        <w:rPr>
-          <w:rFonts w:ascii="Consolas" w:eastAsia="Times New Roman" w:hAnsi="Consolas" w:cs="Times New Roman"/>
-          <w:sz w:val="24"/>
-          <w:szCs w:val="24"/>
-        </w:rPr>
-        <w:t>clock rate 72000</w:t>
-      </w:r>
-    </w:p>
-    <w:p>
-      <w:pPr>
-        <w:spacing w:after="0" w:line="240" w:lineRule="auto"/>
-        <w:rPr>
-          <w:rFonts w:ascii="Consolas" w:eastAsia="Times New Roman" w:hAnsi="Consolas" w:cs="Times New Roman"/>
-          <w:sz w:val="24"/>
-          <w:szCs w:val="24"/>
-        </w:rPr>
-      </w:pPr>
-      <w:r>
-        <w:rPr>
-          <w:rFonts w:ascii="Consolas" w:eastAsia="Times New Roman" w:hAnsi="Consolas" w:cs="Times New Roman"/>
-          <w:sz w:val="24"/>
-          <w:szCs w:val="24"/>
-        </w:rPr>
-        <w:t>This command applies only to DCE interfaces</w:t>
-      </w:r>
-    </w:p>
-    <w:p>
-      <w:pPr>
-        <w:spacing w:after="0" w:line="240" w:lineRule="auto"/>
-        <w:rPr>
-          <w:rFonts w:ascii="Consolas" w:eastAsia="Times New Roman" w:hAnsi="Consolas" w:cs="Times New Roman"/>
-          <w:sz w:val="24"/>
-          <w:szCs w:val="24"/>
-        </w:rPr>
-      </w:pPr>
-      <w:proofErr w:type="spellStart"/>
-      <w:r>
-        <w:rPr>
-          <w:rFonts w:ascii="Consolas" w:eastAsia="Times New Roman" w:hAnsi="Consolas" w:cs="Times New Roman"/>
-          <w:sz w:val="24"/>
-          <w:szCs w:val="24"/>
-        </w:rPr>
-        <w:t>Westview_Elem_School</w:t>
-      </w:r>
-      <w:proofErr w:type="spellEnd"/>
-      <w:r>
-        <w:rPr>
-          <w:rFonts w:ascii="Consolas" w:eastAsia="Times New Roman" w:hAnsi="Consolas" w:cs="Times New Roman"/>
-          <w:sz w:val="24"/>
-          <w:szCs w:val="24"/>
-        </w:rPr>
-        <w:t>(config-</w:t>
-      </w:r>
-      <w:proofErr w:type="gramStart"/>
-      <w:r>
-        <w:rPr>
-          <w:rFonts w:ascii="Consolas" w:eastAsia="Times New Roman" w:hAnsi="Consolas" w:cs="Times New Roman"/>
-          <w:sz w:val="24"/>
-          <w:szCs w:val="24"/>
-        </w:rPr>
-        <w:t>if)#</w:t>
-      </w:r>
-      <w:proofErr w:type="gramEnd"/>
-    </w:p>
-    <w:p>
-      <w:pPr>
-        <w:spacing w:after="0" w:line="240" w:lineRule="auto"/>
-        <w:rPr>
-          <w:rFonts w:ascii="Consolas" w:eastAsia="Times New Roman" w:hAnsi="Consolas" w:cs="Times New Roman"/>
-          <w:sz w:val="24"/>
-          <w:szCs w:val="24"/>
-        </w:rPr>
-      </w:pPr>
-      <w:proofErr w:type="spellStart"/>
-      <w:r>
-        <w:rPr>
-          <w:rFonts w:ascii="Consolas" w:eastAsia="Times New Roman" w:hAnsi="Consolas" w:cs="Times New Roman"/>
-          <w:sz w:val="24"/>
-          <w:szCs w:val="24"/>
-        </w:rPr>
-        <w:t>Westview_Elem_School</w:t>
-      </w:r>
-      <w:proofErr w:type="spellEnd"/>
-      <w:r>
-        <w:rPr>
-          <w:rFonts w:ascii="Consolas" w:eastAsia="Times New Roman" w:hAnsi="Consolas" w:cs="Times New Roman"/>
-          <w:sz w:val="24"/>
-          <w:szCs w:val="24"/>
-        </w:rPr>
-        <w:t>(config-</w:t>
-      </w:r>
-      <w:proofErr w:type="gramStart"/>
-      <w:r>
-        <w:rPr>
-          <w:rFonts w:ascii="Consolas" w:eastAsia="Times New Roman" w:hAnsi="Consolas" w:cs="Times New Roman"/>
-          <w:sz w:val="24"/>
-          <w:szCs w:val="24"/>
-        </w:rPr>
-        <w:t>if)#</w:t>
-      </w:r>
-      <w:proofErr w:type="gramEnd"/>
-      <w:r>
-        <w:rPr>
-          <w:rFonts w:ascii="Consolas" w:eastAsia="Times New Roman" w:hAnsi="Consolas" w:cs="Times New Roman"/>
-          <w:sz w:val="24"/>
-          <w:szCs w:val="24"/>
-        </w:rPr>
-        <w:t>exit</w:t>
-      </w:r>
-    </w:p>
-    <w:p>
-      <w:pPr>
-        <w:spacing w:after="0" w:line="240" w:lineRule="auto"/>
-        <w:rPr>
-          <w:rFonts w:ascii="Consolas" w:eastAsia="Times New Roman" w:hAnsi="Consolas" w:cs="Times New Roman"/>
-          <w:sz w:val="24"/>
-          <w:szCs w:val="24"/>
-        </w:rPr>
-      </w:pPr>
-      <w:proofErr w:type="spellStart"/>
-      <w:r>
-        <w:rPr>
-          <w:rFonts w:ascii="Consolas" w:eastAsia="Times New Roman" w:hAnsi="Consolas" w:cs="Times New Roman"/>
-          <w:sz w:val="24"/>
-          <w:szCs w:val="24"/>
-        </w:rPr>
-        <w:t>Westview_Elem_School</w:t>
-      </w:r>
-      <w:proofErr w:type="spellEnd"/>
-      <w:r>
-        <w:rPr>
-          <w:rFonts w:ascii="Consolas" w:eastAsia="Times New Roman" w:hAnsi="Consolas" w:cs="Times New Roman"/>
-          <w:sz w:val="24"/>
-          <w:szCs w:val="24"/>
-        </w:rPr>
-        <w:t>(config)#interface Serial8/0</w:t>
-      </w:r>
-    </w:p>
-    <w:p>
-      <w:pPr>
-        <w:spacing w:after="0" w:line="240" w:lineRule="auto"/>
-        <w:rPr>
-          <w:rFonts w:ascii="Consolas" w:eastAsia="Times New Roman" w:hAnsi="Consolas" w:cs="Times New Roman"/>
-          <w:sz w:val="24"/>
-          <w:szCs w:val="24"/>
-        </w:rPr>
-      </w:pPr>
-      <w:proofErr w:type="spellStart"/>
-      <w:r>
-        <w:rPr>
-          <w:rFonts w:ascii="Consolas" w:eastAsia="Times New Roman" w:hAnsi="Consolas" w:cs="Times New Roman"/>
-          <w:sz w:val="24"/>
-          <w:szCs w:val="24"/>
-        </w:rPr>
-        <w:t>Westview_Elem_School</w:t>
-      </w:r>
-      <w:proofErr w:type="spellEnd"/>
-      <w:r>
-        <w:rPr>
-          <w:rFonts w:ascii="Consolas" w:eastAsia="Times New Roman" w:hAnsi="Consolas" w:cs="Times New Roman"/>
-          <w:sz w:val="24"/>
-          <w:szCs w:val="24"/>
-        </w:rPr>
-        <w:t>(config-</w:t>
-      </w:r>
-      <w:proofErr w:type="gramStart"/>
-      <w:r>
-        <w:rPr>
-          <w:rFonts w:ascii="Consolas" w:eastAsia="Times New Roman" w:hAnsi="Consolas" w:cs="Times New Roman"/>
-          <w:sz w:val="24"/>
-          <w:szCs w:val="24"/>
-        </w:rPr>
-        <w:t>if)#</w:t>
-      </w:r>
-      <w:proofErr w:type="gramEnd"/>
-      <w:r>
-        <w:rPr>
-          <w:rFonts w:ascii="Consolas" w:eastAsia="Times New Roman" w:hAnsi="Consolas" w:cs="Times New Roman"/>
-          <w:sz w:val="24"/>
-          <w:szCs w:val="24"/>
-        </w:rPr>
-        <w:t>clock rate 72000</w:t>
-      </w:r>
-    </w:p>
-    <w:p>
-      <w:pPr>
-        <w:spacing w:after="0" w:line="240" w:lineRule="auto"/>
-        <w:rPr>
-          <w:rFonts w:ascii="Consolas" w:eastAsia="Times New Roman" w:hAnsi="Consolas" w:cs="Times New Roman"/>
-          <w:sz w:val="24"/>
-          <w:szCs w:val="24"/>
-        </w:rPr>
-      </w:pPr>
-      <w:proofErr w:type="spellStart"/>
-      <w:r>
-        <w:rPr>
-          <w:rFonts w:ascii="Consolas" w:eastAsia="Times New Roman" w:hAnsi="Consolas" w:cs="Times New Roman"/>
-          <w:sz w:val="24"/>
-          <w:szCs w:val="24"/>
-        </w:rPr>
-        <w:t>Westview_Elem_School</w:t>
-      </w:r>
-      <w:proofErr w:type="spellEnd"/>
-      <w:r>
-        <w:rPr>
-          <w:rFonts w:ascii="Consolas" w:eastAsia="Times New Roman" w:hAnsi="Consolas" w:cs="Times New Roman"/>
-          <w:sz w:val="24"/>
-          <w:szCs w:val="24"/>
-        </w:rPr>
-        <w:t>(config-</w:t>
-      </w:r>
-      <w:proofErr w:type="gramStart"/>
-      <w:r>
-        <w:rPr>
-          <w:rFonts w:ascii="Consolas" w:eastAsia="Times New Roman" w:hAnsi="Consolas" w:cs="Times New Roman"/>
-          <w:sz w:val="24"/>
-          <w:szCs w:val="24"/>
-        </w:rPr>
-        <w:t>if)#</w:t>
-      </w:r>
-      <w:proofErr w:type="gramEnd"/>
-    </w:p>
-    <w:p>
-      <w:pPr>
-        <w:spacing w:after="0" w:line="240" w:lineRule="auto"/>
-        <w:rPr>
-          <w:rFonts w:ascii="Consolas" w:eastAsia="Times New Roman" w:hAnsi="Consolas" w:cs="Times New Roman"/>
-          <w:sz w:val="24"/>
-          <w:szCs w:val="24"/>
-        </w:rPr>
-      </w:pPr>
-      <w:proofErr w:type="spellStart"/>
-      <w:r>
-        <w:rPr>
-          <w:rFonts w:ascii="Consolas" w:eastAsia="Times New Roman" w:hAnsi="Consolas" w:cs="Times New Roman"/>
-          <w:sz w:val="24"/>
-          <w:szCs w:val="24"/>
-        </w:rPr>
-        <w:t>Westview_Elem_School</w:t>
-      </w:r>
-      <w:proofErr w:type="spellEnd"/>
-      <w:r>
-        <w:rPr>
-          <w:rFonts w:ascii="Consolas" w:eastAsia="Times New Roman" w:hAnsi="Consolas" w:cs="Times New Roman"/>
-          <w:sz w:val="24"/>
-          <w:szCs w:val="24"/>
-        </w:rPr>
-        <w:t>(config-</w:t>
-      </w:r>
-      <w:proofErr w:type="gramStart"/>
-      <w:r>
-        <w:rPr>
-          <w:rFonts w:ascii="Consolas" w:eastAsia="Times New Roman" w:hAnsi="Consolas" w:cs="Times New Roman"/>
-          <w:sz w:val="24"/>
-          <w:szCs w:val="24"/>
-        </w:rPr>
-        <w:t>if)#</w:t>
-      </w:r>
-      <w:proofErr w:type="gramEnd"/>
-      <w:r>
-        <w:rPr>
-          <w:rFonts w:ascii="Consolas" w:eastAsia="Times New Roman" w:hAnsi="Consolas" w:cs="Times New Roman"/>
-          <w:sz w:val="24"/>
-          <w:szCs w:val="24"/>
-        </w:rPr>
-        <w:t>exit</w:t>
-      </w:r>
-    </w:p>
-    <w:p>
-      <w:pPr>
-        <w:spacing w:after="0" w:line="240" w:lineRule="auto"/>
-        <w:rPr>
-          <w:rFonts w:ascii="Consolas" w:eastAsia="Times New Roman" w:hAnsi="Consolas" w:cs="Times New Roman"/>
-          <w:sz w:val="24"/>
-          <w:szCs w:val="24"/>
-        </w:rPr>
-      </w:pPr>
-      <w:proofErr w:type="spellStart"/>
-      <w:r>
-        <w:rPr>
-          <w:rFonts w:ascii="Consolas" w:eastAsia="Times New Roman" w:hAnsi="Consolas" w:cs="Times New Roman"/>
-          <w:sz w:val="24"/>
-          <w:szCs w:val="24"/>
-        </w:rPr>
         <w:t>Westview_Elem_School</w:t>
       </w:r>
       <w:proofErr w:type="spellEnd"/>
@@ -14135,108 +14276,6 @@
           <w:sz w:val="24"/>
           <w:szCs w:val="24"/>
         </w:rPr>
-        <w:t>Westview_Public_Library</w:t>
-      </w:r>
-      <w:proofErr w:type="spellEnd"/>
-      <w:r>
-        <w:rPr>
-          <w:rFonts w:ascii="Consolas" w:eastAsia="Times New Roman" w:hAnsi="Consolas" w:cs="Times New Roman"/>
-          <w:sz w:val="24"/>
-          <w:szCs w:val="24"/>
-        </w:rPr>
-        <w:t>(config-</w:t>
-      </w:r>
-      <w:proofErr w:type="gramStart"/>
-      <w:r>
-        <w:rPr>
-          <w:rFonts w:ascii="Consolas" w:eastAsia="Times New Roman" w:hAnsi="Consolas" w:cs="Times New Roman"/>
-          <w:sz w:val="24"/>
-          <w:szCs w:val="24"/>
-        </w:rPr>
-        <w:t>if)#</w:t>
-      </w:r>
-      <w:proofErr w:type="gramEnd"/>
-      <w:r>
-        <w:rPr>
-          <w:rFonts w:ascii="Consolas" w:eastAsia="Times New Roman" w:hAnsi="Consolas" w:cs="Times New Roman"/>
-          <w:sz w:val="24"/>
-          <w:szCs w:val="24"/>
-        </w:rPr>
-        <w:t>ip address 192.169.16.1 255.255.255.0</w:t>
-      </w:r>
-    </w:p>
-    <w:p>
-      <w:pPr>
-        <w:spacing w:after="0" w:line="240" w:lineRule="auto"/>
-        <w:rPr>
-          <w:rFonts w:ascii="Consolas" w:eastAsia="Times New Roman" w:hAnsi="Consolas" w:cs="Times New Roman"/>
-          <w:sz w:val="24"/>
-          <w:szCs w:val="24"/>
-        </w:rPr>
-      </w:pPr>
-      <w:proofErr w:type="spellStart"/>
-      <w:r>
-        <w:rPr>
-          <w:rFonts w:ascii="Consolas" w:eastAsia="Times New Roman" w:hAnsi="Consolas" w:cs="Times New Roman"/>
-          <w:sz w:val="24"/>
-          <w:szCs w:val="24"/>
-        </w:rPr>
-        <w:t>Westview_Public_Library</w:t>
-      </w:r>
-      <w:proofErr w:type="spellEnd"/>
-      <w:r>
-        <w:rPr>
-          <w:rFonts w:ascii="Consolas" w:eastAsia="Times New Roman" w:hAnsi="Consolas" w:cs="Times New Roman"/>
-          <w:sz w:val="24"/>
-          <w:szCs w:val="24"/>
-        </w:rPr>
-        <w:t>(config-</w:t>
-      </w:r>
-      <w:proofErr w:type="gramStart"/>
-      <w:r>
-        <w:rPr>
-          <w:rFonts w:ascii="Consolas" w:eastAsia="Times New Roman" w:hAnsi="Consolas" w:cs="Times New Roman"/>
-          <w:sz w:val="24"/>
-          <w:szCs w:val="24"/>
-        </w:rPr>
-        <w:t>if)#</w:t>
-      </w:r>
-      <w:proofErr w:type="gramEnd"/>
-      <w:r>
-        <w:rPr>
-          <w:rFonts w:ascii="Consolas" w:eastAsia="Times New Roman" w:hAnsi="Consolas" w:cs="Times New Roman"/>
-          <w:sz w:val="24"/>
-          <w:szCs w:val="24"/>
-        </w:rPr>
-        <w:t>no shut</w:t>
-      </w:r>
-    </w:p>
-    <w:p>
-      <w:pPr>
-        <w:spacing w:after="0" w:line="240" w:lineRule="auto"/>
-        <w:rPr>
-          <w:rFonts w:ascii="Consolas" w:eastAsia="Times New Roman" w:hAnsi="Consolas" w:cs="Times New Roman"/>
-          <w:sz w:val="24"/>
-          <w:szCs w:val="24"/>
-        </w:rPr>
-      </w:pPr>
-    </w:p>
-    <w:p>
-      <w:pPr>
-        <w:spacing w:after="0" w:line="240" w:lineRule="auto"/>
-        <w:rPr>
-          <w:rFonts w:ascii="Consolas" w:eastAsia="Times New Roman" w:hAnsi="Consolas" w:cs="Times New Roman"/>
-          <w:sz w:val="24"/>
-          <w:szCs w:val="24"/>
-        </w:rPr>
-      </w:pPr>
-      <w:proofErr w:type="spellStart"/>
-      <w:r>
-        <w:rPr>
-          <w:rFonts w:ascii="Consolas" w:eastAsia="Times New Roman" w:hAnsi="Consolas" w:cs="Times New Roman"/>
-          <w:sz w:val="24"/>
-          <w:szCs w:val="24"/>
-        </w:rPr>
         <w:lastRenderedPageBreak/>
         <w:t>Westview_Public_Library</w:t>
       </w:r>
@@ -14259,6 +14298,108 @@
         <w:t>if)#</w:t>
       </w:r>
       <w:proofErr w:type="gramEnd"/>
+      <w:r>
+        <w:rPr>
+          <w:rFonts w:ascii="Consolas" w:eastAsia="Times New Roman" w:hAnsi="Consolas" w:cs="Times New Roman"/>
+          <w:sz w:val="24"/>
+          <w:szCs w:val="24"/>
+        </w:rPr>
+        <w:t>ip address 192.169.16.1 255.255.255.0</w:t>
+      </w:r>
+    </w:p>
+    <w:p>
+      <w:pPr>
+        <w:spacing w:after="0" w:line="240" w:lineRule="auto"/>
+        <w:rPr>
+          <w:rFonts w:ascii="Consolas" w:eastAsia="Times New Roman" w:hAnsi="Consolas" w:cs="Times New Roman"/>
+          <w:sz w:val="24"/>
+          <w:szCs w:val="24"/>
+        </w:rPr>
+      </w:pPr>
+      <w:proofErr w:type="spellStart"/>
+      <w:r>
+        <w:rPr>
+          <w:rFonts w:ascii="Consolas" w:eastAsia="Times New Roman" w:hAnsi="Consolas" w:cs="Times New Roman"/>
+          <w:sz w:val="24"/>
+          <w:szCs w:val="24"/>
+        </w:rPr>
+        <w:t>Westview_Public_Library</w:t>
+      </w:r>
+      <w:proofErr w:type="spellEnd"/>
+      <w:r>
+        <w:rPr>
+          <w:rFonts w:ascii="Consolas" w:eastAsia="Times New Roman" w:hAnsi="Consolas" w:cs="Times New Roman"/>
+          <w:sz w:val="24"/>
+          <w:szCs w:val="24"/>
+        </w:rPr>
+        <w:t>(config-</w:t>
+      </w:r>
+      <w:proofErr w:type="gramStart"/>
+      <w:r>
+        <w:rPr>
+          <w:rFonts w:ascii="Consolas" w:eastAsia="Times New Roman" w:hAnsi="Consolas" w:cs="Times New Roman"/>
+          <w:sz w:val="24"/>
+          <w:szCs w:val="24"/>
+        </w:rPr>
+        <w:t>if)#</w:t>
+      </w:r>
+      <w:proofErr w:type="gramEnd"/>
+      <w:r>
+        <w:rPr>
+          <w:rFonts w:ascii="Consolas" w:eastAsia="Times New Roman" w:hAnsi="Consolas" w:cs="Times New Roman"/>
+          <w:sz w:val="24"/>
+          <w:szCs w:val="24"/>
+        </w:rPr>
+        <w:t>no shut</w:t>
+      </w:r>
+    </w:p>
+    <w:p>
+      <w:pPr>
+        <w:spacing w:after="0" w:line="240" w:lineRule="auto"/>
+        <w:rPr>
+          <w:rFonts w:ascii="Consolas" w:eastAsia="Times New Roman" w:hAnsi="Consolas" w:cs="Times New Roman"/>
+          <w:sz w:val="24"/>
+          <w:szCs w:val="24"/>
+        </w:rPr>
+      </w:pPr>
+    </w:p>
+    <w:p>
+      <w:pPr>
+        <w:spacing w:after="0" w:line="240" w:lineRule="auto"/>
+        <w:rPr>
+          <w:rFonts w:ascii="Consolas" w:eastAsia="Times New Roman" w:hAnsi="Consolas" w:cs="Times New Roman"/>
+          <w:sz w:val="24"/>
+          <w:szCs w:val="24"/>
+        </w:rPr>
+      </w:pPr>
+      <w:proofErr w:type="spellStart"/>
+      <w:r>
+        <w:rPr>
+          <w:rFonts w:ascii="Consolas" w:eastAsia="Times New Roman" w:hAnsi="Consolas" w:cs="Times New Roman"/>
+          <w:sz w:val="24"/>
+          <w:szCs w:val="24"/>
+        </w:rPr>
+        <w:t>Westview_Public_Library</w:t>
+      </w:r>
+      <w:proofErr w:type="spellEnd"/>
+      <w:r>
+        <w:rPr>
+          <w:rFonts w:ascii="Consolas" w:eastAsia="Times New Roman" w:hAnsi="Consolas" w:cs="Times New Roman"/>
+          <w:sz w:val="24"/>
+          <w:szCs w:val="24"/>
+        </w:rPr>
+        <w:t>(config-</w:t>
+      </w:r>
+      <w:proofErr w:type="gramStart"/>
+      <w:r>
+        <w:rPr>
+          <w:rFonts w:ascii="Consolas" w:eastAsia="Times New Roman" w:hAnsi="Consolas" w:cs="Times New Roman"/>
+          <w:sz w:val="24"/>
+          <w:szCs w:val="24"/>
+        </w:rPr>
+        <w:t>if)#</w:t>
+      </w:r>
+      <w:proofErr w:type="gramEnd"/>
     </w:p>
     <w:p>
       <w:pPr>
@@ -15305,7 +15446,6 @@
           <w:sz w:val="24"/>
           <w:szCs w:val="24"/>
         </w:rPr>
-        <w:lastRenderedPageBreak/>
         <w:t>Westview_Public_Library</w:t>
       </w:r>
       <w:proofErr w:type="spellEnd"/>
@@ -16539,6 +16679,7 @@
           <w:sz w:val="24"/>
           <w:szCs w:val="24"/>
         </w:rPr>
+        <w:lastRenderedPageBreak/>
         <w:t>%LINK-5-CHANGED: Interface Serial1/0, changed state to down</w:t>
       </w:r>
     </w:p>
@@ -18012,6 +18153,7 @@
           <w:sz w:val="24"/>
           <w:szCs w:val="24"/>
         </w:rPr>
+        <w:lastRenderedPageBreak/>
         <w:t>Vision_Residence</w:t>
       </w:r>
       <w:proofErr w:type="spellEnd"/>
@@ -18447,6 +18589,7 @@
   <w:style w:type="character" w:default="1" w:styleId="DefaultParagraphFont">
     <w:name w:val="Default Paragraph Font"/>
     <w:uiPriority w:val="1"/>
+    <w:semiHidden/>
     <w:unhideWhenUsed/>
   </w:style>
   <w:style w:type="table" w:default="1" w:styleId="TableNormal">

</xml_diff>